<commit_message>
Please have a look
</commit_message>
<xml_diff>
--- a/Introduction (1).docx
+++ b/Introduction (1).docx
@@ -38,23 +38,7 @@
           <w:rFonts w:ascii="Times New Roman" w:hAnsi="Times New Roman" w:cs="Times New Roman"/>
           <w:bCs/>
         </w:rPr>
-        <w:t xml:space="preserve">a question given in a test </w:t>
-      </w:r>
-      <w:proofErr w:type="spellStart"/>
-      <w:r>
-        <w:rPr>
-          <w:rFonts w:ascii="Times New Roman" w:hAnsi="Times New Roman" w:cs="Times New Roman"/>
-          <w:bCs/>
-        </w:rPr>
-        <w:t>json</w:t>
-      </w:r>
-      <w:proofErr w:type="spellEnd"/>
-      <w:r>
-        <w:rPr>
-          <w:rFonts w:ascii="Times New Roman" w:hAnsi="Times New Roman" w:cs="Times New Roman"/>
-          <w:bCs/>
-        </w:rPr>
-        <w:t xml:space="preserve"> file. The system contains 3 main parts, which are sentence retrieval, entity extraction and answer ranking. The report will first introduce methods the authors use to build Basic QA System, following by error analysis. Then, the report will </w:t>
+        <w:t xml:space="preserve">a question given in a test json file. The system contains 3 main parts, which are sentence retrieval, entity extraction and answer ranking. The report will first introduce methods the authors use to build Basic QA System, following by error analysis. Then, the report will </w:t>
       </w:r>
       <w:r>
         <w:rPr>
@@ -82,23 +66,7 @@
           <w:rFonts w:ascii="Times New Roman" w:hAnsi="Times New Roman" w:cs="Times New Roman"/>
           <w:bCs/>
         </w:rPr>
-        <w:t xml:space="preserve"> called </w:t>
-      </w:r>
-      <w:proofErr w:type="spellStart"/>
-      <w:r>
-        <w:rPr>
-          <w:rFonts w:ascii="Times New Roman" w:hAnsi="Times New Roman" w:cs="Times New Roman"/>
-          <w:bCs/>
-        </w:rPr>
-        <w:t>Dsc</w:t>
-      </w:r>
-      <w:proofErr w:type="spellEnd"/>
-      <w:r>
-        <w:rPr>
-          <w:rFonts w:ascii="Times New Roman" w:hAnsi="Times New Roman" w:cs="Times New Roman"/>
-          <w:bCs/>
-        </w:rPr>
-        <w:t xml:space="preserve"> QA system</w:t>
+        <w:t xml:space="preserve"> called Dsc QA system</w:t>
       </w:r>
       <w:r>
         <w:rPr>
@@ -165,36 +133,16 @@
           <w:rFonts w:ascii="Times New Roman" w:hAnsi="Times New Roman" w:cs="Times New Roman"/>
           <w:bCs/>
         </w:rPr>
-        <w:t xml:space="preserve"> answers 8,473 questions out of 70,159 questions, so there are a room for improvement. (</w:t>
-      </w:r>
-      <w:proofErr w:type="spellStart"/>
-      <w:r>
-        <w:rPr>
-          <w:rFonts w:ascii="Times New Roman" w:hAnsi="Times New Roman" w:cs="Times New Roman"/>
-          <w:bCs/>
-        </w:rPr>
-        <w:t>Kaggle</w:t>
-      </w:r>
-      <w:proofErr w:type="spellEnd"/>
-      <w:r>
-        <w:rPr>
-          <w:rFonts w:ascii="Times New Roman" w:hAnsi="Times New Roman" w:cs="Times New Roman"/>
-          <w:bCs/>
-        </w:rPr>
-        <w:t xml:space="preserve"> score: 0.1</w:t>
-      </w:r>
-      <w:bookmarkStart w:id="0" w:name="_GoBack"/>
-      <w:bookmarkEnd w:id="0"/>
-      <w:r>
-        <w:rPr>
-          <w:rFonts w:ascii="Times New Roman" w:hAnsi="Times New Roman" w:cs="Times New Roman"/>
-          <w:bCs/>
-        </w:rPr>
-        <w:t>5681)</w:t>
-      </w:r>
-    </w:p>
-    <w:p>
-      <w:pPr>
+        <w:t xml:space="preserve"> answers 8,473 questions out of 70,159 questions, so there are a room for improvement. (Kaggle score: 0.15681)</w:t>
+      </w:r>
+    </w:p>
+    <w:p>
+      <w:pPr>
+        <w:pStyle w:val="ListParagraph"/>
+        <w:numPr>
+          <w:ilvl w:val="0"/>
+          <w:numId w:val="4"/>
+        </w:numPr>
         <w:rPr>
           <w:rFonts w:ascii="Times New Roman" w:hAnsi="Times New Roman" w:cs="Times New Roman"/>
           <w:b/>
@@ -245,27 +193,16 @@
           <w:rFonts w:ascii="Times New Roman" w:hAnsi="Times New Roman" w:cs="Times New Roman"/>
           <w:bCs/>
         </w:rPr>
-        <w:t xml:space="preserve"> </w:t>
-      </w:r>
-      <w:proofErr w:type="spellStart"/>
-      <w:r>
-        <w:rPr>
-          <w:rFonts w:ascii="Times New Roman" w:hAnsi="Times New Roman" w:cs="Times New Roman"/>
-          <w:bCs/>
-        </w:rPr>
-        <w:t>Sklearn</w:t>
-      </w:r>
-      <w:proofErr w:type="spellEnd"/>
-      <w:r>
-        <w:rPr>
-          <w:rFonts w:ascii="Times New Roman" w:hAnsi="Times New Roman" w:cs="Times New Roman"/>
-          <w:bCs/>
-        </w:rPr>
-        <w:t xml:space="preserve"> package is used.</w:t>
-      </w:r>
-    </w:p>
-    <w:p>
-      <w:pPr>
+        <w:t xml:space="preserve"> Sklearn package is used.</w:t>
+      </w:r>
+    </w:p>
+    <w:p>
+      <w:pPr>
+        <w:pStyle w:val="ListParagraph"/>
+        <w:numPr>
+          <w:ilvl w:val="0"/>
+          <w:numId w:val="4"/>
+        </w:numPr>
         <w:rPr>
           <w:rFonts w:ascii="Times New Roman" w:hAnsi="Times New Roman" w:cs="Times New Roman"/>
           <w:b/>
@@ -313,6 +250,11 @@
     </w:p>
     <w:p>
       <w:pPr>
+        <w:pStyle w:val="ListParagraph"/>
+        <w:numPr>
+          <w:ilvl w:val="0"/>
+          <w:numId w:val="4"/>
+        </w:numPr>
         <w:rPr>
           <w:rFonts w:ascii="Times New Roman" w:hAnsi="Times New Roman" w:cs="Times New Roman"/>
           <w:b/>
@@ -775,23 +717,7 @@
           <w:rFonts w:ascii="Times New Roman" w:hAnsi="Times New Roman" w:cs="Times New Roman"/>
           <w:bCs/>
         </w:rPr>
-        <w:t xml:space="preserve">If the question type is </w:t>
-      </w:r>
-      <w:proofErr w:type="spellStart"/>
-      <w:r>
-        <w:rPr>
-          <w:rFonts w:ascii="Times New Roman" w:hAnsi="Times New Roman" w:cs="Times New Roman"/>
-          <w:bCs/>
-        </w:rPr>
-        <w:t>not</w:t>
-      </w:r>
-      <w:proofErr w:type="spellEnd"/>
-      <w:r>
-        <w:rPr>
-          <w:rFonts w:ascii="Times New Roman" w:hAnsi="Times New Roman" w:cs="Times New Roman"/>
-          <w:bCs/>
-        </w:rPr>
-        <w:t xml:space="preserve"> OTHER, the same entity wo</w:t>
+        <w:t>If the question type is not OTHER, the same entity wo</w:t>
       </w:r>
       <w:r>
         <w:rPr>
@@ -1076,17 +1002,8 @@
           <w:rFonts w:ascii="Times New Roman" w:hAnsi="Times New Roman" w:cs="Times New Roman"/>
           <w:bCs/>
         </w:rPr>
-        <w:t xml:space="preserve">NNP , NP = NNP </w:t>
-      </w:r>
-      <w:proofErr w:type="spellStart"/>
-      <w:r>
-        <w:rPr>
-          <w:rFonts w:ascii="Times New Roman" w:hAnsi="Times New Roman" w:cs="Times New Roman"/>
-          <w:bCs/>
-        </w:rPr>
-        <w:t>NNP</w:t>
-      </w:r>
-      <w:proofErr w:type="spellEnd"/>
+        <w:t>NNP , NP = NNP NNP</w:t>
+      </w:r>
       <w:r>
         <w:rPr>
           <w:rFonts w:ascii="Times New Roman" w:hAnsi="Times New Roman" w:cs="Times New Roman"/>
@@ -1243,15 +1160,40 @@
     </w:p>
     <w:p>
       <w:pPr>
-        <w:rPr>
-          <w:rFonts w:ascii="Times New Roman" w:hAnsi="Times New Roman" w:cs="Times New Roman"/>
-        </w:rPr>
-      </w:pPr>
-      <w:r>
-        <w:rPr>
-          <w:rFonts w:ascii="Times New Roman" w:hAnsi="Times New Roman" w:cs="Times New Roman"/>
-        </w:rPr>
-        <w:t>Errors on sentence retrieval:</w:t>
+        <w:pStyle w:val="ListParagraph"/>
+        <w:numPr>
+          <w:ilvl w:val="0"/>
+          <w:numId w:val="5"/>
+        </w:numPr>
+        <w:rPr>
+          <w:rFonts w:ascii="Times New Roman" w:hAnsi="Times New Roman" w:cs="Times New Roman"/>
+          <w:b/>
+          <w:bCs/>
+        </w:rPr>
+      </w:pPr>
+      <w:r>
+        <w:rPr>
+          <w:rFonts w:ascii="Times New Roman" w:hAnsi="Times New Roman" w:cs="Times New Roman"/>
+          <w:b/>
+          <w:bCs/>
+        </w:rPr>
+        <w:t xml:space="preserve">Errors on </w:t>
+      </w:r>
+      <w:r>
+        <w:rPr>
+          <w:rFonts w:ascii="Times New Roman" w:hAnsi="Times New Roman" w:cs="Times New Roman"/>
+          <w:b/>
+          <w:bCs/>
+        </w:rPr>
+        <w:t>Sentence R</w:t>
+      </w:r>
+      <w:r>
+        <w:rPr>
+          <w:rFonts w:ascii="Times New Roman" w:hAnsi="Times New Roman" w:cs="Times New Roman"/>
+          <w:b/>
+          <w:bCs/>
+        </w:rPr>
+        <w:t>etrieval:</w:t>
       </w:r>
     </w:p>
     <w:p>
@@ -1282,7 +1224,37 @@
         <w:rPr>
           <w:rFonts w:ascii="Times New Roman" w:hAnsi="Times New Roman" w:cs="Times New Roman"/>
         </w:rPr>
-        <w:t>65% of the total retrieved sentences contains correct answers.</w:t>
+        <w:t>5</w:t>
+      </w:r>
+      <w:r>
+        <w:rPr>
+          <w:rFonts w:ascii="Times New Roman" w:hAnsi="Times New Roman" w:cs="Times New Roman"/>
+        </w:rPr>
+        <w:t xml:space="preserve">5% of the total retrieved sentences </w:t>
+      </w:r>
+      <w:r>
+        <w:rPr>
+          <w:rFonts w:ascii="Times New Roman" w:hAnsi="Times New Roman" w:cs="Times New Roman"/>
+        </w:rPr>
+        <w:t>(</w:t>
+      </w:r>
+      <w:r>
+        <w:rPr>
+          <w:rFonts w:ascii="Times New Roman" w:hAnsi="Times New Roman" w:cs="Times New Roman"/>
+        </w:rPr>
+        <w:t>38,587</w:t>
+      </w:r>
+      <w:r>
+        <w:rPr>
+          <w:rFonts w:ascii="Times New Roman" w:hAnsi="Times New Roman" w:cs="Times New Roman"/>
+        </w:rPr>
+        <w:t xml:space="preserve"> sentences) </w:t>
+      </w:r>
+      <w:r>
+        <w:rPr>
+          <w:rFonts w:ascii="Times New Roman" w:hAnsi="Times New Roman" w:cs="Times New Roman"/>
+        </w:rPr>
+        <w:t>contains correct answers.</w:t>
       </w:r>
       <w:r>
         <w:rPr>
@@ -1294,21 +1266,7 @@
         <w:rPr>
           <w:rFonts w:ascii="Times New Roman" w:hAnsi="Times New Roman" w:cs="Times New Roman"/>
         </w:rPr>
-        <w:t>Moreover, TF-</w:t>
-      </w:r>
-      <w:proofErr w:type="spellStart"/>
-      <w:r>
-        <w:rPr>
-          <w:rFonts w:ascii="Times New Roman" w:hAnsi="Times New Roman" w:cs="Times New Roman"/>
-        </w:rPr>
-        <w:t>idf</w:t>
-      </w:r>
-      <w:proofErr w:type="spellEnd"/>
-      <w:r>
-        <w:rPr>
-          <w:rFonts w:ascii="Times New Roman" w:hAnsi="Times New Roman" w:cs="Times New Roman"/>
-        </w:rPr>
-        <w:t xml:space="preserve"> is time consuming.</w:t>
+        <w:t>Moreover, TF-idf is time consuming.</w:t>
       </w:r>
     </w:p>
     <w:p>
@@ -1333,21 +1291,7 @@
         <w:rPr>
           <w:rFonts w:ascii="Times New Roman" w:hAnsi="Times New Roman" w:cs="Times New Roman"/>
         </w:rPr>
-        <w:t>TF-</w:t>
-      </w:r>
-      <w:proofErr w:type="spellStart"/>
-      <w:r>
-        <w:rPr>
-          <w:rFonts w:ascii="Times New Roman" w:hAnsi="Times New Roman" w:cs="Times New Roman"/>
-        </w:rPr>
-        <w:t>idf</w:t>
-      </w:r>
-      <w:proofErr w:type="spellEnd"/>
-      <w:r>
-        <w:rPr>
-          <w:rFonts w:ascii="Times New Roman" w:hAnsi="Times New Roman" w:cs="Times New Roman"/>
-        </w:rPr>
-        <w:t xml:space="preserve"> cannot get correct sentences since </w:t>
+        <w:t xml:space="preserve">TF-idf cannot get correct sentences since </w:t>
       </w:r>
       <w:r>
         <w:rPr>
@@ -1444,21 +1388,7 @@
         <w:rPr>
           <w:rFonts w:ascii="Times New Roman" w:hAnsi="Times New Roman" w:cs="Times New Roman"/>
         </w:rPr>
-        <w:t>TF-</w:t>
-      </w:r>
-      <w:proofErr w:type="spellStart"/>
-      <w:r>
-        <w:rPr>
-          <w:rFonts w:ascii="Times New Roman" w:hAnsi="Times New Roman" w:cs="Times New Roman"/>
-        </w:rPr>
-        <w:t>idf</w:t>
-      </w:r>
-      <w:proofErr w:type="spellEnd"/>
-      <w:r>
-        <w:rPr>
-          <w:rFonts w:ascii="Times New Roman" w:hAnsi="Times New Roman" w:cs="Times New Roman"/>
-        </w:rPr>
-        <w:t xml:space="preserve"> in terms of time consumption and </w:t>
+        <w:t xml:space="preserve">TF-idf in terms of time consumption and </w:t>
       </w:r>
       <w:r>
         <w:rPr>
@@ -1469,15 +1399,32 @@
     </w:p>
     <w:p>
       <w:pPr>
-        <w:rPr>
-          <w:rFonts w:ascii="Times New Roman" w:hAnsi="Times New Roman" w:cs="Times New Roman"/>
-        </w:rPr>
-      </w:pPr>
-      <w:r>
-        <w:rPr>
-          <w:rFonts w:ascii="Times New Roman" w:hAnsi="Times New Roman" w:cs="Times New Roman"/>
-        </w:rPr>
-        <w:t>Errors on entity retrieval:</w:t>
+        <w:pStyle w:val="ListParagraph"/>
+        <w:numPr>
+          <w:ilvl w:val="0"/>
+          <w:numId w:val="5"/>
+        </w:numPr>
+        <w:rPr>
+          <w:rFonts w:ascii="Times New Roman" w:hAnsi="Times New Roman" w:cs="Times New Roman"/>
+          <w:b/>
+          <w:bCs/>
+        </w:rPr>
+      </w:pPr>
+      <w:r>
+        <w:rPr>
+          <w:rFonts w:ascii="Times New Roman" w:hAnsi="Times New Roman" w:cs="Times New Roman"/>
+          <w:b/>
+          <w:bCs/>
+        </w:rPr>
+        <w:t>Errors on Entity R</w:t>
+      </w:r>
+      <w:r>
+        <w:rPr>
+          <w:rFonts w:ascii="Times New Roman" w:hAnsi="Times New Roman" w:cs="Times New Roman"/>
+          <w:b/>
+          <w:bCs/>
+        </w:rPr>
+        <w:t>etrieval:</w:t>
       </w:r>
     </w:p>
     <w:p>
@@ -1617,15 +1564,32 @@
     </w:p>
     <w:p>
       <w:pPr>
-        <w:rPr>
-          <w:rFonts w:ascii="Times New Roman" w:hAnsi="Times New Roman" w:cs="Times New Roman"/>
-        </w:rPr>
-      </w:pPr>
-      <w:r>
-        <w:rPr>
-          <w:rFonts w:ascii="Times New Roman" w:hAnsi="Times New Roman" w:cs="Times New Roman"/>
-        </w:rPr>
-        <w:t>Errors on Answer ranking:</w:t>
+        <w:pStyle w:val="ListParagraph"/>
+        <w:numPr>
+          <w:ilvl w:val="0"/>
+          <w:numId w:val="5"/>
+        </w:numPr>
+        <w:rPr>
+          <w:rFonts w:ascii="Times New Roman" w:hAnsi="Times New Roman" w:cs="Times New Roman"/>
+          <w:b/>
+          <w:bCs/>
+        </w:rPr>
+      </w:pPr>
+      <w:r>
+        <w:rPr>
+          <w:rFonts w:ascii="Times New Roman" w:hAnsi="Times New Roman" w:cs="Times New Roman"/>
+          <w:b/>
+          <w:bCs/>
+        </w:rPr>
+        <w:t>Errors on Answer Ra</w:t>
+      </w:r>
+      <w:r>
+        <w:rPr>
+          <w:rFonts w:ascii="Times New Roman" w:hAnsi="Times New Roman" w:cs="Times New Roman"/>
+          <w:b/>
+          <w:bCs/>
+        </w:rPr>
+        <w:t>nking:</w:t>
       </w:r>
     </w:p>
     <w:p>
@@ -1734,7 +1698,6 @@
       <w:pPr>
         <w:rPr>
           <w:rFonts w:ascii="Times New Roman" w:hAnsi="Times New Roman" w:cs="Times New Roman"/>
-          <w:bCs/>
         </w:rPr>
       </w:pPr>
       <w:r>
@@ -1750,8 +1713,2218 @@
         <w:t xml:space="preserve"> The rule can be added by more human observation.</w:t>
       </w:r>
     </w:p>
+    <w:p>
+      <w:pPr>
+        <w:rPr>
+          <w:rFonts w:ascii="Times New Roman" w:hAnsi="Times New Roman" w:cs="Times New Roman"/>
+          <w:b/>
+        </w:rPr>
+      </w:pPr>
+      <w:r>
+        <w:rPr>
+          <w:rFonts w:ascii="Times New Roman" w:hAnsi="Times New Roman" w:cs="Times New Roman"/>
+          <w:b/>
+        </w:rPr>
+        <w:t>Dsc QA system</w:t>
+      </w:r>
+    </w:p>
+    <w:p>
+      <w:pPr>
+        <w:rPr>
+          <w:rFonts w:ascii="Times New Roman" w:hAnsi="Times New Roman" w:cs="Times New Roman"/>
+          <w:bCs/>
+        </w:rPr>
+      </w:pPr>
+      <w:r>
+        <w:rPr>
+          <w:rFonts w:ascii="Times New Roman" w:hAnsi="Times New Roman" w:cs="Times New Roman"/>
+          <w:bCs/>
+        </w:rPr>
+        <w:t>Dsc QA system consists of 3 parts: Sentence Retrieval, Sentence Partitioning</w:t>
+      </w:r>
+      <w:r>
+        <w:rPr>
+          <w:rFonts w:ascii="Times New Roman" w:hAnsi="Times New Roman" w:cs="Times New Roman"/>
+          <w:bCs/>
+        </w:rPr>
+        <w:t>, Question</w:t>
+      </w:r>
+      <w:r>
+        <w:rPr>
+          <w:rFonts w:ascii="Times New Roman" w:hAnsi="Times New Roman" w:cs="Times New Roman"/>
+          <w:bCs/>
+        </w:rPr>
+        <w:t xml:space="preserve"> Type</w:t>
+      </w:r>
+      <w:r>
+        <w:rPr>
+          <w:rFonts w:ascii="Times New Roman" w:hAnsi="Times New Roman" w:cs="Times New Roman"/>
+          <w:bCs/>
+        </w:rPr>
+        <w:t xml:space="preserve"> Detection</w:t>
+      </w:r>
+      <w:r>
+        <w:rPr>
+          <w:rFonts w:ascii="Times New Roman" w:hAnsi="Times New Roman" w:cs="Times New Roman"/>
+          <w:bCs/>
+        </w:rPr>
+        <w:t xml:space="preserve">, Answer </w:t>
+      </w:r>
+      <w:r>
+        <w:rPr>
+          <w:rFonts w:ascii="Times New Roman" w:hAnsi="Times New Roman" w:cs="Times New Roman"/>
+          <w:bCs/>
+        </w:rPr>
+        <w:t>Ranking</w:t>
+      </w:r>
+      <w:r>
+        <w:rPr>
+          <w:rFonts w:ascii="Times New Roman" w:hAnsi="Times New Roman" w:cs="Times New Roman"/>
+          <w:bCs/>
+        </w:rPr>
+        <w:t xml:space="preserve">. </w:t>
+      </w:r>
+      <w:r>
+        <w:rPr>
+          <w:rFonts w:ascii="Times New Roman" w:hAnsi="Times New Roman" w:cs="Times New Roman"/>
+          <w:bCs/>
+        </w:rPr>
+        <w:t>(Kaggle score: 0.</w:t>
+      </w:r>
+      <w:r>
+        <w:rPr>
+          <w:rFonts w:ascii="Times New Roman" w:hAnsi="Times New Roman" w:cs="Times New Roman"/>
+          <w:bCs/>
+        </w:rPr>
+        <w:t>20231</w:t>
+      </w:r>
+      <w:r>
+        <w:rPr>
+          <w:rFonts w:ascii="Times New Roman" w:hAnsi="Times New Roman" w:cs="Times New Roman"/>
+          <w:bCs/>
+        </w:rPr>
+        <w:t>)</w:t>
+      </w:r>
+    </w:p>
+    <w:p>
+      <w:pPr>
+        <w:pStyle w:val="ListParagraph"/>
+        <w:numPr>
+          <w:ilvl w:val="0"/>
+          <w:numId w:val="6"/>
+        </w:numPr>
+        <w:rPr>
+          <w:rFonts w:ascii="Times New Roman" w:hAnsi="Times New Roman" w:cs="Times New Roman"/>
+          <w:b/>
+        </w:rPr>
+      </w:pPr>
+      <w:r>
+        <w:rPr>
+          <w:rFonts w:ascii="Times New Roman" w:hAnsi="Times New Roman" w:cs="Times New Roman"/>
+          <w:b/>
+        </w:rPr>
+        <w:lastRenderedPageBreak/>
+        <w:t>Sentence Retrieval:</w:t>
+      </w:r>
+    </w:p>
+    <w:p>
+      <w:pPr>
+        <w:rPr>
+          <w:rFonts w:ascii="Times New Roman" w:hAnsi="Times New Roman" w:cs="Times New Roman"/>
+        </w:rPr>
+      </w:pPr>
+      <w:r>
+        <w:rPr>
+          <w:rFonts w:ascii="Times New Roman" w:hAnsi="Times New Roman" w:cs="Times New Roman"/>
+          <w:bCs/>
+        </w:rPr>
+        <w:t xml:space="preserve">BM25 is used instead of TF-idf. Based on the training </w:t>
+      </w:r>
+      <w:r>
+        <w:rPr>
+          <w:rFonts w:ascii="Times New Roman" w:hAnsi="Times New Roman" w:cs="Times New Roman"/>
+          <w:bCs/>
+        </w:rPr>
+        <w:t>set</w:t>
+      </w:r>
+      <w:r>
+        <w:rPr>
+          <w:rFonts w:ascii="Times New Roman" w:hAnsi="Times New Roman" w:cs="Times New Roman"/>
+          <w:bCs/>
+        </w:rPr>
+        <w:t xml:space="preserve">, </w:t>
+      </w:r>
+      <w:r>
+        <w:rPr>
+          <w:rFonts w:ascii="Times New Roman" w:hAnsi="Times New Roman" w:cs="Times New Roman"/>
+        </w:rPr>
+        <w:t>6</w:t>
+      </w:r>
+      <w:r>
+        <w:rPr>
+          <w:rFonts w:ascii="Times New Roman" w:hAnsi="Times New Roman" w:cs="Times New Roman"/>
+        </w:rPr>
+        <w:t>5% of the total retrieved sentences (</w:t>
+      </w:r>
+      <w:r>
+        <w:rPr>
+          <w:rFonts w:ascii="Times New Roman" w:hAnsi="Times New Roman" w:cs="Times New Roman"/>
+        </w:rPr>
+        <w:t>45,603</w:t>
+      </w:r>
+      <w:r>
+        <w:rPr>
+          <w:rFonts w:ascii="Times New Roman" w:hAnsi="Times New Roman" w:cs="Times New Roman"/>
+        </w:rPr>
+        <w:t xml:space="preserve"> sentences) contains correct answers.</w:t>
+      </w:r>
+      <w:r>
+        <w:rPr>
+          <w:rFonts w:ascii="Times New Roman" w:hAnsi="Times New Roman" w:cs="Times New Roman"/>
+        </w:rPr>
+        <w:t xml:space="preserve"> This is a big improvement since the increase is 7,016 sentences. Therefore, the number of answers is likely to increase.</w:t>
+      </w:r>
+    </w:p>
+    <w:p>
+      <w:pPr>
+        <w:pStyle w:val="ListParagraph"/>
+        <w:numPr>
+          <w:ilvl w:val="0"/>
+          <w:numId w:val="6"/>
+        </w:numPr>
+        <w:rPr>
+          <w:rFonts w:ascii="Times New Roman" w:hAnsi="Times New Roman" w:cs="Times New Roman"/>
+          <w:b/>
+          <w:bCs/>
+        </w:rPr>
+      </w:pPr>
+      <w:r>
+        <w:rPr>
+          <w:rFonts w:ascii="Times New Roman" w:hAnsi="Times New Roman" w:cs="Times New Roman"/>
+          <w:b/>
+          <w:bCs/>
+        </w:rPr>
+        <w:t xml:space="preserve">Sentence Partitioning: </w:t>
+      </w:r>
+    </w:p>
+    <w:p>
+      <w:pPr>
+        <w:rPr>
+          <w:rFonts w:ascii="Times New Roman" w:hAnsi="Times New Roman" w:cs="Times New Roman"/>
+        </w:rPr>
+      </w:pPr>
+      <w:r>
+        <w:rPr>
+          <w:rFonts w:ascii="Times New Roman" w:hAnsi="Times New Roman" w:cs="Times New Roman"/>
+        </w:rPr>
+        <w:t xml:space="preserve">The idea is partitioning potential noun phases off a </w:t>
+      </w:r>
+      <w:r>
+        <w:rPr>
+          <w:rFonts w:ascii="Times New Roman" w:hAnsi="Times New Roman" w:cs="Times New Roman"/>
+        </w:rPr>
+        <w:t xml:space="preserve">target </w:t>
+      </w:r>
+      <w:r>
+        <w:rPr>
+          <w:rFonts w:ascii="Times New Roman" w:hAnsi="Times New Roman" w:cs="Times New Roman"/>
+        </w:rPr>
+        <w:t xml:space="preserve">sentence. </w:t>
+      </w:r>
+      <w:r>
+        <w:rPr>
+          <w:rFonts w:ascii="Times New Roman" w:hAnsi="Times New Roman" w:cs="Times New Roman"/>
+        </w:rPr>
+        <w:t>The sentence is first tagged using Stanford POStagger</w:t>
+      </w:r>
+      <w:r>
+        <w:rPr>
+          <w:rFonts w:ascii="Times New Roman" w:hAnsi="Times New Roman" w:cs="Times New Roman"/>
+        </w:rPr>
+        <w:t xml:space="preserve"> and Stanford NERtagger</w:t>
+      </w:r>
+      <w:r>
+        <w:rPr>
+          <w:rFonts w:ascii="Times New Roman" w:hAnsi="Times New Roman" w:cs="Times New Roman"/>
+        </w:rPr>
+        <w:t>. Then, u</w:t>
+      </w:r>
+      <w:r>
+        <w:rPr>
+          <w:rFonts w:ascii="Times New Roman" w:hAnsi="Times New Roman" w:cs="Times New Roman"/>
+        </w:rPr>
+        <w:t xml:space="preserve">sing nltk’s </w:t>
+      </w:r>
+      <w:r>
+        <w:rPr>
+          <w:rFonts w:ascii="Times New Roman" w:hAnsi="Times New Roman" w:cs="Times New Roman"/>
+        </w:rPr>
+        <w:t xml:space="preserve">RegexpParser, POS rules are created to capture noun phases (NPs). NPs of a sentence are put into an answer pool for each question, which is passed </w:t>
+      </w:r>
+      <w:r>
+        <w:rPr>
+          <w:rFonts w:ascii="Times New Roman" w:hAnsi="Times New Roman" w:cs="Times New Roman"/>
+        </w:rPr>
+        <w:t>on</w:t>
+      </w:r>
+      <w:r>
+        <w:rPr>
+          <w:rFonts w:ascii="Times New Roman" w:hAnsi="Times New Roman" w:cs="Times New Roman"/>
+        </w:rPr>
+        <w:t xml:space="preserve">to the next part of the Dsc QA system. </w:t>
+      </w:r>
+      <w:r>
+        <w:rPr>
+          <w:rFonts w:ascii="Times New Roman" w:hAnsi="Times New Roman" w:cs="Times New Roman"/>
+        </w:rPr>
+        <w:t xml:space="preserve">Development set is used to </w:t>
+      </w:r>
+      <w:r>
+        <w:rPr>
+          <w:rFonts w:ascii="Times New Roman" w:hAnsi="Times New Roman" w:cs="Times New Roman"/>
+        </w:rPr>
+        <w:t xml:space="preserve">test the rules and there are 4,128 out of 8,463 </w:t>
+      </w:r>
+      <w:r>
+        <w:rPr>
+          <w:rFonts w:ascii="Times New Roman" w:hAnsi="Times New Roman" w:cs="Times New Roman"/>
+        </w:rPr>
+        <w:t>answer pools</w:t>
+      </w:r>
+      <w:r>
+        <w:rPr>
+          <w:rFonts w:ascii="Times New Roman" w:hAnsi="Times New Roman" w:cs="Times New Roman"/>
+        </w:rPr>
+        <w:t>, which contain correct answers, given that the question types are known.</w:t>
+      </w:r>
+      <w:r>
+        <w:rPr>
+          <w:rFonts w:ascii="Times New Roman" w:hAnsi="Times New Roman" w:cs="Times New Roman"/>
+        </w:rPr>
+        <w:t xml:space="preserve"> NER tags are used in the 4</w:t>
+      </w:r>
+      <w:r>
+        <w:rPr>
+          <w:rFonts w:ascii="Times New Roman" w:hAnsi="Times New Roman" w:cs="Times New Roman"/>
+          <w:vertAlign w:val="superscript"/>
+        </w:rPr>
+        <w:t>th</w:t>
+      </w:r>
+      <w:r>
+        <w:rPr>
+          <w:rFonts w:ascii="Times New Roman" w:hAnsi="Times New Roman" w:cs="Times New Roman"/>
+        </w:rPr>
+        <w:t xml:space="preserve"> part of the system.</w:t>
+      </w:r>
+    </w:p>
+    <w:p>
+      <w:pPr>
+        <w:pStyle w:val="ListParagraph"/>
+        <w:numPr>
+          <w:ilvl w:val="0"/>
+          <w:numId w:val="6"/>
+        </w:numPr>
+        <w:rPr>
+          <w:rFonts w:ascii="Times New Roman" w:hAnsi="Times New Roman" w:cs="Times New Roman"/>
+          <w:b/>
+          <w:bCs/>
+        </w:rPr>
+      </w:pPr>
+      <w:r>
+        <w:rPr>
+          <w:rFonts w:ascii="Times New Roman" w:hAnsi="Times New Roman" w:cs="Times New Roman"/>
+          <w:b/>
+          <w:bCs/>
+        </w:rPr>
+        <w:t xml:space="preserve">Question </w:t>
+      </w:r>
+      <w:r>
+        <w:rPr>
+          <w:rFonts w:ascii="Times New Roman" w:hAnsi="Times New Roman" w:cs="Times New Roman"/>
+          <w:b/>
+          <w:bCs/>
+        </w:rPr>
+        <w:t xml:space="preserve">Type </w:t>
+      </w:r>
+      <w:r>
+        <w:rPr>
+          <w:rFonts w:ascii="Times New Roman" w:hAnsi="Times New Roman" w:cs="Times New Roman"/>
+          <w:b/>
+          <w:bCs/>
+        </w:rPr>
+        <w:t>Detection:</w:t>
+      </w:r>
+    </w:p>
+    <w:p>
+      <w:pPr>
+        <w:rPr>
+          <w:rFonts w:ascii="Times New Roman" w:hAnsi="Times New Roman" w:cs="Times New Roman"/>
+        </w:rPr>
+      </w:pPr>
+      <w:r>
+        <w:rPr>
+          <w:rFonts w:ascii="Times New Roman" w:hAnsi="Times New Roman" w:cs="Times New Roman"/>
+        </w:rPr>
+        <w:t>First, t</w:t>
+      </w:r>
+      <w:r>
+        <w:rPr>
+          <w:rFonts w:ascii="Times New Roman" w:hAnsi="Times New Roman" w:cs="Times New Roman"/>
+        </w:rPr>
+        <w:t xml:space="preserve">raining </w:t>
+      </w:r>
+      <w:r>
+        <w:rPr>
+          <w:rFonts w:ascii="Times New Roman" w:hAnsi="Times New Roman" w:cs="Times New Roman"/>
+        </w:rPr>
+        <w:t>set</w:t>
+      </w:r>
+      <w:r>
+        <w:rPr>
+          <w:rFonts w:ascii="Times New Roman" w:hAnsi="Times New Roman" w:cs="Times New Roman"/>
+        </w:rPr>
+        <w:t xml:space="preserve"> is</w:t>
+      </w:r>
+      <w:r>
+        <w:rPr>
+          <w:rFonts w:ascii="Times New Roman" w:hAnsi="Times New Roman" w:cs="Times New Roman"/>
+        </w:rPr>
+        <w:t xml:space="preserve"> processed into feature and result columns. Feature column contains all question in the training set. Result column contains results from Stanford NER on actual answer.</w:t>
+      </w:r>
+      <w:r>
+        <w:rPr>
+          <w:rFonts w:ascii="Times New Roman" w:hAnsi="Times New Roman" w:cs="Times New Roman"/>
+        </w:rPr>
+        <w:t xml:space="preserve"> </w:t>
+      </w:r>
+      <w:r>
+        <w:rPr>
+          <w:rFonts w:ascii="Times New Roman" w:hAnsi="Times New Roman" w:cs="Times New Roman"/>
+        </w:rPr>
+        <w:t xml:space="preserve">This new data is </w:t>
+      </w:r>
+      <w:r>
+        <w:rPr>
+          <w:rFonts w:ascii="Times New Roman" w:hAnsi="Times New Roman" w:cs="Times New Roman"/>
+        </w:rPr>
+        <w:t>used to train Logistic Regression Classifier</w:t>
+      </w:r>
+      <w:r>
+        <w:rPr>
+          <w:rFonts w:ascii="Times New Roman" w:hAnsi="Times New Roman" w:cs="Times New Roman"/>
+        </w:rPr>
+        <w:t xml:space="preserve">. </w:t>
+      </w:r>
+      <w:r>
+        <w:rPr>
+          <w:rFonts w:ascii="Times New Roman" w:hAnsi="Times New Roman" w:cs="Times New Roman"/>
+        </w:rPr>
+        <w:t>Below is the confusion matrix for the classifier.</w:t>
+      </w:r>
+    </w:p>
+    <w:tbl>
+      <w:tblPr>
+        <w:tblStyle w:val="TableGrid"/>
+        <w:tblW w:w="0" w:type="auto"/>
+        <w:tblLook w:val="04A0" w:firstRow="1" w:lastRow="0" w:firstColumn="1" w:lastColumn="0" w:noHBand="0" w:noVBand="1"/>
+      </w:tblPr>
+      <w:tblGrid>
+        <w:gridCol w:w="1892"/>
+        <w:gridCol w:w="1785"/>
+        <w:gridCol w:w="1779"/>
+        <w:gridCol w:w="1777"/>
+        <w:gridCol w:w="1783"/>
+      </w:tblGrid>
+      <w:tr>
+        <w:tc>
+          <w:tcPr>
+            <w:tcW w:w="1803" w:type="dxa"/>
+          </w:tcPr>
+          <w:p>
+            <w:pPr>
+              <w:rPr>
+                <w:rFonts w:ascii="Times New Roman" w:hAnsi="Times New Roman" w:cs="Times New Roman"/>
+              </w:rPr>
+            </w:pPr>
+          </w:p>
+        </w:tc>
+        <w:tc>
+          <w:tcPr>
+            <w:tcW w:w="1803" w:type="dxa"/>
+          </w:tcPr>
+          <w:p>
+            <w:pPr>
+              <w:rPr>
+                <w:rFonts w:ascii="Times New Roman" w:hAnsi="Times New Roman" w:cs="Times New Roman"/>
+              </w:rPr>
+            </w:pPr>
+            <w:r>
+              <w:rPr>
+                <w:rFonts w:ascii="Times New Roman" w:hAnsi="Times New Roman" w:cs="Times New Roman"/>
+              </w:rPr>
+              <w:t>Precision</w:t>
+            </w:r>
+          </w:p>
+        </w:tc>
+        <w:tc>
+          <w:tcPr>
+            <w:tcW w:w="1803" w:type="dxa"/>
+          </w:tcPr>
+          <w:p>
+            <w:pPr>
+              <w:rPr>
+                <w:rFonts w:ascii="Times New Roman" w:hAnsi="Times New Roman" w:cs="Times New Roman"/>
+              </w:rPr>
+            </w:pPr>
+            <w:r>
+              <w:rPr>
+                <w:rFonts w:ascii="Times New Roman" w:hAnsi="Times New Roman" w:cs="Times New Roman"/>
+              </w:rPr>
+              <w:t>Recall</w:t>
+            </w:r>
+          </w:p>
+        </w:tc>
+        <w:tc>
+          <w:tcPr>
+            <w:tcW w:w="1803" w:type="dxa"/>
+          </w:tcPr>
+          <w:p>
+            <w:pPr>
+              <w:rPr>
+                <w:rFonts w:ascii="Times New Roman" w:hAnsi="Times New Roman" w:cs="Times New Roman"/>
+              </w:rPr>
+            </w:pPr>
+            <w:r>
+              <w:rPr>
+                <w:rFonts w:ascii="Times New Roman" w:hAnsi="Times New Roman" w:cs="Times New Roman"/>
+              </w:rPr>
+              <w:t>F1-score</w:t>
+            </w:r>
+          </w:p>
+        </w:tc>
+        <w:tc>
+          <w:tcPr>
+            <w:tcW w:w="1804" w:type="dxa"/>
+          </w:tcPr>
+          <w:p>
+            <w:pPr>
+              <w:rPr>
+                <w:rFonts w:ascii="Times New Roman" w:hAnsi="Times New Roman" w:cs="Times New Roman"/>
+              </w:rPr>
+            </w:pPr>
+            <w:r>
+              <w:rPr>
+                <w:rFonts w:ascii="Times New Roman" w:hAnsi="Times New Roman" w:cs="Times New Roman"/>
+              </w:rPr>
+              <w:t>Support</w:t>
+            </w:r>
+          </w:p>
+        </w:tc>
+      </w:tr>
+      <w:tr>
+        <w:tc>
+          <w:tcPr>
+            <w:tcW w:w="1803" w:type="dxa"/>
+          </w:tcPr>
+          <w:p>
+            <w:pPr>
+              <w:rPr>
+                <w:rFonts w:ascii="Times New Roman" w:hAnsi="Times New Roman" w:cs="Times New Roman"/>
+              </w:rPr>
+            </w:pPr>
+            <w:r>
+              <w:rPr>
+                <w:rFonts w:ascii="Times New Roman" w:hAnsi="Times New Roman" w:cs="Times New Roman"/>
+              </w:rPr>
+              <w:t>LOCATION</w:t>
+            </w:r>
+          </w:p>
+        </w:tc>
+        <w:tc>
+          <w:tcPr>
+            <w:tcW w:w="1803" w:type="dxa"/>
+          </w:tcPr>
+          <w:p>
+            <w:pPr>
+              <w:rPr>
+                <w:rFonts w:ascii="Times New Roman" w:hAnsi="Times New Roman" w:cs="Times New Roman"/>
+              </w:rPr>
+            </w:pPr>
+            <w:r>
+              <w:rPr>
+                <w:rFonts w:ascii="Times New Roman" w:hAnsi="Times New Roman" w:cs="Times New Roman"/>
+              </w:rPr>
+              <w:t>0.54</w:t>
+            </w:r>
+          </w:p>
+        </w:tc>
+        <w:tc>
+          <w:tcPr>
+            <w:tcW w:w="1803" w:type="dxa"/>
+          </w:tcPr>
+          <w:p>
+            <w:pPr>
+              <w:rPr>
+                <w:rFonts w:ascii="Times New Roman" w:hAnsi="Times New Roman" w:cs="Times New Roman"/>
+              </w:rPr>
+            </w:pPr>
+            <w:r>
+              <w:rPr>
+                <w:rFonts w:ascii="Times New Roman" w:hAnsi="Times New Roman" w:cs="Times New Roman"/>
+              </w:rPr>
+              <w:t>0.44</w:t>
+            </w:r>
+          </w:p>
+        </w:tc>
+        <w:tc>
+          <w:tcPr>
+            <w:tcW w:w="1803" w:type="dxa"/>
+          </w:tcPr>
+          <w:p>
+            <w:pPr>
+              <w:rPr>
+                <w:rFonts w:ascii="Times New Roman" w:hAnsi="Times New Roman" w:cs="Times New Roman"/>
+              </w:rPr>
+            </w:pPr>
+            <w:r>
+              <w:rPr>
+                <w:rFonts w:ascii="Times New Roman" w:hAnsi="Times New Roman" w:cs="Times New Roman"/>
+              </w:rPr>
+              <w:t>0.49</w:t>
+            </w:r>
+          </w:p>
+        </w:tc>
+        <w:tc>
+          <w:tcPr>
+            <w:tcW w:w="1804" w:type="dxa"/>
+          </w:tcPr>
+          <w:p>
+            <w:pPr>
+              <w:rPr>
+                <w:rFonts w:ascii="Times New Roman" w:hAnsi="Times New Roman" w:cs="Times New Roman"/>
+              </w:rPr>
+            </w:pPr>
+            <w:r>
+              <w:rPr>
+                <w:rFonts w:ascii="Times New Roman" w:hAnsi="Times New Roman" w:cs="Times New Roman"/>
+              </w:rPr>
+              <w:t>43</w:t>
+            </w:r>
+          </w:p>
+        </w:tc>
+      </w:tr>
+      <w:tr>
+        <w:tc>
+          <w:tcPr>
+            <w:tcW w:w="1803" w:type="dxa"/>
+          </w:tcPr>
+          <w:p>
+            <w:pPr>
+              <w:rPr>
+                <w:rFonts w:ascii="Times New Roman" w:hAnsi="Times New Roman" w:cs="Times New Roman"/>
+              </w:rPr>
+            </w:pPr>
+            <w:r>
+              <w:rPr>
+                <w:rFonts w:ascii="Times New Roman" w:hAnsi="Times New Roman" w:cs="Times New Roman"/>
+              </w:rPr>
+              <w:t>NUMBER</w:t>
+            </w:r>
+          </w:p>
+        </w:tc>
+        <w:tc>
+          <w:tcPr>
+            <w:tcW w:w="1803" w:type="dxa"/>
+          </w:tcPr>
+          <w:p>
+            <w:pPr>
+              <w:rPr>
+                <w:rFonts w:ascii="Times New Roman" w:hAnsi="Times New Roman" w:cs="Times New Roman"/>
+              </w:rPr>
+            </w:pPr>
+            <w:r>
+              <w:rPr>
+                <w:rFonts w:ascii="Times New Roman" w:hAnsi="Times New Roman" w:cs="Times New Roman"/>
+              </w:rPr>
+              <w:t>0.75</w:t>
+            </w:r>
+          </w:p>
+        </w:tc>
+        <w:tc>
+          <w:tcPr>
+            <w:tcW w:w="1803" w:type="dxa"/>
+          </w:tcPr>
+          <w:p>
+            <w:pPr>
+              <w:rPr>
+                <w:rFonts w:ascii="Times New Roman" w:hAnsi="Times New Roman" w:cs="Times New Roman"/>
+              </w:rPr>
+            </w:pPr>
+            <w:r>
+              <w:rPr>
+                <w:rFonts w:ascii="Times New Roman" w:hAnsi="Times New Roman" w:cs="Times New Roman"/>
+              </w:rPr>
+              <w:t>0.81</w:t>
+            </w:r>
+          </w:p>
+        </w:tc>
+        <w:tc>
+          <w:tcPr>
+            <w:tcW w:w="1803" w:type="dxa"/>
+          </w:tcPr>
+          <w:p>
+            <w:pPr>
+              <w:rPr>
+                <w:rFonts w:ascii="Times New Roman" w:hAnsi="Times New Roman" w:cs="Times New Roman"/>
+              </w:rPr>
+            </w:pPr>
+            <w:r>
+              <w:rPr>
+                <w:rFonts w:ascii="Times New Roman" w:hAnsi="Times New Roman" w:cs="Times New Roman"/>
+              </w:rPr>
+              <w:t>0.78</w:t>
+            </w:r>
+          </w:p>
+        </w:tc>
+        <w:tc>
+          <w:tcPr>
+            <w:tcW w:w="1804" w:type="dxa"/>
+          </w:tcPr>
+          <w:p>
+            <w:pPr>
+              <w:rPr>
+                <w:rFonts w:ascii="Times New Roman" w:hAnsi="Times New Roman" w:cs="Times New Roman"/>
+              </w:rPr>
+            </w:pPr>
+            <w:r>
+              <w:rPr>
+                <w:rFonts w:ascii="Times New Roman" w:hAnsi="Times New Roman" w:cs="Times New Roman"/>
+              </w:rPr>
+              <w:t>166</w:t>
+            </w:r>
+          </w:p>
+        </w:tc>
+      </w:tr>
+      <w:tr>
+        <w:tc>
+          <w:tcPr>
+            <w:tcW w:w="1803" w:type="dxa"/>
+          </w:tcPr>
+          <w:p>
+            <w:pPr>
+              <w:rPr>
+                <w:rFonts w:ascii="Times New Roman" w:hAnsi="Times New Roman" w:cs="Times New Roman"/>
+              </w:rPr>
+            </w:pPr>
+            <w:r>
+              <w:rPr>
+                <w:rFonts w:ascii="Times New Roman" w:hAnsi="Times New Roman" w:cs="Times New Roman"/>
+              </w:rPr>
+              <w:t>OTHER</w:t>
+            </w:r>
+          </w:p>
+        </w:tc>
+        <w:tc>
+          <w:tcPr>
+            <w:tcW w:w="1803" w:type="dxa"/>
+          </w:tcPr>
+          <w:p>
+            <w:pPr>
+              <w:rPr>
+                <w:rFonts w:ascii="Times New Roman" w:hAnsi="Times New Roman" w:cs="Times New Roman"/>
+              </w:rPr>
+            </w:pPr>
+            <w:r>
+              <w:rPr>
+                <w:rFonts w:ascii="Times New Roman" w:hAnsi="Times New Roman" w:cs="Times New Roman"/>
+              </w:rPr>
+              <w:t>0.80</w:t>
+            </w:r>
+          </w:p>
+        </w:tc>
+        <w:tc>
+          <w:tcPr>
+            <w:tcW w:w="1803" w:type="dxa"/>
+          </w:tcPr>
+          <w:p>
+            <w:pPr>
+              <w:rPr>
+                <w:rFonts w:ascii="Times New Roman" w:hAnsi="Times New Roman" w:cs="Times New Roman"/>
+              </w:rPr>
+            </w:pPr>
+            <w:r>
+              <w:rPr>
+                <w:rFonts w:ascii="Times New Roman" w:hAnsi="Times New Roman" w:cs="Times New Roman"/>
+              </w:rPr>
+              <w:t>0.82</w:t>
+            </w:r>
+          </w:p>
+        </w:tc>
+        <w:tc>
+          <w:tcPr>
+            <w:tcW w:w="1803" w:type="dxa"/>
+          </w:tcPr>
+          <w:p>
+            <w:pPr>
+              <w:rPr>
+                <w:rFonts w:ascii="Times New Roman" w:hAnsi="Times New Roman" w:cs="Times New Roman"/>
+              </w:rPr>
+            </w:pPr>
+            <w:r>
+              <w:rPr>
+                <w:rFonts w:ascii="Times New Roman" w:hAnsi="Times New Roman" w:cs="Times New Roman"/>
+              </w:rPr>
+              <w:t>0.81</w:t>
+            </w:r>
+          </w:p>
+        </w:tc>
+        <w:tc>
+          <w:tcPr>
+            <w:tcW w:w="1804" w:type="dxa"/>
+          </w:tcPr>
+          <w:p>
+            <w:pPr>
+              <w:rPr>
+                <w:rFonts w:ascii="Times New Roman" w:hAnsi="Times New Roman" w:cs="Times New Roman"/>
+              </w:rPr>
+            </w:pPr>
+            <w:r>
+              <w:rPr>
+                <w:rFonts w:ascii="Times New Roman" w:hAnsi="Times New Roman" w:cs="Times New Roman"/>
+              </w:rPr>
+              <w:t>493</w:t>
+            </w:r>
+          </w:p>
+        </w:tc>
+      </w:tr>
+      <w:tr>
+        <w:tc>
+          <w:tcPr>
+            <w:tcW w:w="1803" w:type="dxa"/>
+          </w:tcPr>
+          <w:p>
+            <w:pPr>
+              <w:rPr>
+                <w:rFonts w:ascii="Times New Roman" w:hAnsi="Times New Roman" w:cs="Times New Roman"/>
+              </w:rPr>
+            </w:pPr>
+            <w:r>
+              <w:rPr>
+                <w:rFonts w:ascii="Times New Roman" w:hAnsi="Times New Roman" w:cs="Times New Roman"/>
+              </w:rPr>
+              <w:t>ORGANIZATION</w:t>
+            </w:r>
+          </w:p>
+        </w:tc>
+        <w:tc>
+          <w:tcPr>
+            <w:tcW w:w="1803" w:type="dxa"/>
+          </w:tcPr>
+          <w:p>
+            <w:pPr>
+              <w:rPr>
+                <w:rFonts w:ascii="Times New Roman" w:hAnsi="Times New Roman" w:cs="Times New Roman"/>
+              </w:rPr>
+            </w:pPr>
+            <w:r>
+              <w:rPr>
+                <w:rFonts w:ascii="Times New Roman" w:hAnsi="Times New Roman" w:cs="Times New Roman"/>
+              </w:rPr>
+              <w:t>0.50</w:t>
+            </w:r>
+          </w:p>
+        </w:tc>
+        <w:tc>
+          <w:tcPr>
+            <w:tcW w:w="1803" w:type="dxa"/>
+          </w:tcPr>
+          <w:p>
+            <w:pPr>
+              <w:rPr>
+                <w:rFonts w:ascii="Times New Roman" w:hAnsi="Times New Roman" w:cs="Times New Roman"/>
+              </w:rPr>
+            </w:pPr>
+            <w:r>
+              <w:rPr>
+                <w:rFonts w:ascii="Times New Roman" w:hAnsi="Times New Roman" w:cs="Times New Roman"/>
+              </w:rPr>
+              <w:t>0.22</w:t>
+            </w:r>
+          </w:p>
+        </w:tc>
+        <w:tc>
+          <w:tcPr>
+            <w:tcW w:w="1803" w:type="dxa"/>
+          </w:tcPr>
+          <w:p>
+            <w:pPr>
+              <w:rPr>
+                <w:rFonts w:ascii="Times New Roman" w:hAnsi="Times New Roman" w:cs="Times New Roman"/>
+              </w:rPr>
+            </w:pPr>
+            <w:r>
+              <w:rPr>
+                <w:rFonts w:ascii="Times New Roman" w:hAnsi="Times New Roman" w:cs="Times New Roman"/>
+              </w:rPr>
+              <w:t>0.31</w:t>
+            </w:r>
+          </w:p>
+        </w:tc>
+        <w:tc>
+          <w:tcPr>
+            <w:tcW w:w="1804" w:type="dxa"/>
+          </w:tcPr>
+          <w:p>
+            <w:pPr>
+              <w:rPr>
+                <w:rFonts w:ascii="Times New Roman" w:hAnsi="Times New Roman" w:cs="Times New Roman"/>
+              </w:rPr>
+            </w:pPr>
+            <w:r>
+              <w:rPr>
+                <w:rFonts w:ascii="Times New Roman" w:hAnsi="Times New Roman" w:cs="Times New Roman"/>
+              </w:rPr>
+              <w:t>82</w:t>
+            </w:r>
+          </w:p>
+        </w:tc>
+      </w:tr>
+      <w:tr>
+        <w:tc>
+          <w:tcPr>
+            <w:tcW w:w="1803" w:type="dxa"/>
+          </w:tcPr>
+          <w:p>
+            <w:pPr>
+              <w:rPr>
+                <w:rFonts w:ascii="Times New Roman" w:hAnsi="Times New Roman" w:cs="Times New Roman"/>
+              </w:rPr>
+            </w:pPr>
+            <w:r>
+              <w:rPr>
+                <w:rFonts w:ascii="Times New Roman" w:hAnsi="Times New Roman" w:cs="Times New Roman"/>
+              </w:rPr>
+              <w:t>PERSON</w:t>
+            </w:r>
+          </w:p>
+        </w:tc>
+        <w:tc>
+          <w:tcPr>
+            <w:tcW w:w="1803" w:type="dxa"/>
+          </w:tcPr>
+          <w:p>
+            <w:pPr>
+              <w:rPr>
+                <w:rFonts w:ascii="Times New Roman" w:hAnsi="Times New Roman" w:cs="Times New Roman"/>
+              </w:rPr>
+            </w:pPr>
+            <w:r>
+              <w:rPr>
+                <w:rFonts w:ascii="Times New Roman" w:hAnsi="Times New Roman" w:cs="Times New Roman"/>
+              </w:rPr>
+              <w:t>0.52</w:t>
+            </w:r>
+          </w:p>
+        </w:tc>
+        <w:tc>
+          <w:tcPr>
+            <w:tcW w:w="1803" w:type="dxa"/>
+          </w:tcPr>
+          <w:p>
+            <w:pPr>
+              <w:rPr>
+                <w:rFonts w:ascii="Times New Roman" w:hAnsi="Times New Roman" w:cs="Times New Roman"/>
+              </w:rPr>
+            </w:pPr>
+            <w:r>
+              <w:rPr>
+                <w:rFonts w:ascii="Times New Roman" w:hAnsi="Times New Roman" w:cs="Times New Roman"/>
+              </w:rPr>
+              <w:t>0.78</w:t>
+            </w:r>
+          </w:p>
+        </w:tc>
+        <w:tc>
+          <w:tcPr>
+            <w:tcW w:w="1803" w:type="dxa"/>
+          </w:tcPr>
+          <w:p>
+            <w:pPr>
+              <w:rPr>
+                <w:rFonts w:ascii="Times New Roman" w:hAnsi="Times New Roman" w:cs="Times New Roman"/>
+              </w:rPr>
+            </w:pPr>
+            <w:r>
+              <w:rPr>
+                <w:rFonts w:ascii="Times New Roman" w:hAnsi="Times New Roman" w:cs="Times New Roman"/>
+              </w:rPr>
+              <w:t>0.62</w:t>
+            </w:r>
+          </w:p>
+        </w:tc>
+        <w:tc>
+          <w:tcPr>
+            <w:tcW w:w="1804" w:type="dxa"/>
+          </w:tcPr>
+          <w:p>
+            <w:pPr>
+              <w:rPr>
+                <w:rFonts w:ascii="Times New Roman" w:hAnsi="Times New Roman" w:cs="Times New Roman"/>
+              </w:rPr>
+            </w:pPr>
+            <w:r>
+              <w:rPr>
+                <w:rFonts w:ascii="Times New Roman" w:hAnsi="Times New Roman" w:cs="Times New Roman"/>
+              </w:rPr>
+              <w:t>64</w:t>
+            </w:r>
+          </w:p>
+        </w:tc>
+      </w:tr>
+      <w:tr>
+        <w:tc>
+          <w:tcPr>
+            <w:tcW w:w="1803" w:type="dxa"/>
+          </w:tcPr>
+          <w:p>
+            <w:pPr>
+              <w:rPr>
+                <w:rFonts w:ascii="Times New Roman" w:hAnsi="Times New Roman" w:cs="Times New Roman"/>
+              </w:rPr>
+            </w:pPr>
+            <w:r>
+              <w:rPr>
+                <w:rFonts w:ascii="Times New Roman" w:hAnsi="Times New Roman" w:cs="Times New Roman"/>
+              </w:rPr>
+              <w:t>AVG/TOTAL</w:t>
+            </w:r>
+          </w:p>
+        </w:tc>
+        <w:tc>
+          <w:tcPr>
+            <w:tcW w:w="1803" w:type="dxa"/>
+          </w:tcPr>
+          <w:p>
+            <w:pPr>
+              <w:rPr>
+                <w:rFonts w:ascii="Times New Roman" w:hAnsi="Times New Roman" w:cs="Times New Roman"/>
+              </w:rPr>
+            </w:pPr>
+            <w:r>
+              <w:rPr>
+                <w:rFonts w:ascii="Times New Roman" w:hAnsi="Times New Roman" w:cs="Times New Roman"/>
+              </w:rPr>
+              <w:t>0.73</w:t>
+            </w:r>
+          </w:p>
+        </w:tc>
+        <w:tc>
+          <w:tcPr>
+            <w:tcW w:w="1803" w:type="dxa"/>
+          </w:tcPr>
+          <w:p>
+            <w:pPr>
+              <w:rPr>
+                <w:rFonts w:ascii="Times New Roman" w:hAnsi="Times New Roman" w:cs="Times New Roman"/>
+              </w:rPr>
+            </w:pPr>
+            <w:r>
+              <w:rPr>
+                <w:rFonts w:ascii="Times New Roman" w:hAnsi="Times New Roman" w:cs="Times New Roman"/>
+              </w:rPr>
+              <w:t>0.74</w:t>
+            </w:r>
+          </w:p>
+        </w:tc>
+        <w:tc>
+          <w:tcPr>
+            <w:tcW w:w="1803" w:type="dxa"/>
+          </w:tcPr>
+          <w:p>
+            <w:pPr>
+              <w:rPr>
+                <w:rFonts w:ascii="Times New Roman" w:hAnsi="Times New Roman" w:cs="Times New Roman"/>
+              </w:rPr>
+            </w:pPr>
+            <w:r>
+              <w:rPr>
+                <w:rFonts w:ascii="Times New Roman" w:hAnsi="Times New Roman" w:cs="Times New Roman"/>
+              </w:rPr>
+              <w:t>0.72</w:t>
+            </w:r>
+          </w:p>
+        </w:tc>
+        <w:tc>
+          <w:tcPr>
+            <w:tcW w:w="1804" w:type="dxa"/>
+          </w:tcPr>
+          <w:p>
+            <w:pPr>
+              <w:rPr>
+                <w:rFonts w:ascii="Times New Roman" w:hAnsi="Times New Roman" w:cs="Times New Roman"/>
+              </w:rPr>
+            </w:pPr>
+            <w:r>
+              <w:rPr>
+                <w:rFonts w:ascii="Times New Roman" w:hAnsi="Times New Roman" w:cs="Times New Roman"/>
+              </w:rPr>
+              <w:t>848</w:t>
+            </w:r>
+          </w:p>
+        </w:tc>
+      </w:tr>
+    </w:tbl>
+    <w:p>
+      <w:pPr>
+        <w:rPr>
+          <w:rFonts w:ascii="Times New Roman" w:hAnsi="Times New Roman" w:cs="Times New Roman"/>
+        </w:rPr>
+      </w:pPr>
+      <w:r>
+        <w:rPr>
+          <w:rFonts w:ascii="Times New Roman" w:hAnsi="Times New Roman" w:cs="Times New Roman"/>
+        </w:rPr>
+        <w:t xml:space="preserve">Based on the opinion of the authors, </w:t>
+      </w:r>
+      <w:r>
+        <w:rPr>
+          <w:rFonts w:ascii="Times New Roman" w:hAnsi="Times New Roman" w:cs="Times New Roman"/>
+        </w:rPr>
+        <w:t>average F1-score of 0.72 is reasonable.</w:t>
+      </w:r>
+    </w:p>
+    <w:p>
+      <w:pPr>
+        <w:pStyle w:val="ListParagraph"/>
+        <w:numPr>
+          <w:ilvl w:val="0"/>
+          <w:numId w:val="6"/>
+        </w:numPr>
+        <w:rPr>
+          <w:rFonts w:ascii="Times New Roman" w:hAnsi="Times New Roman" w:cs="Times New Roman"/>
+          <w:b/>
+          <w:bCs/>
+        </w:rPr>
+      </w:pPr>
+      <w:r>
+        <w:rPr>
+          <w:rFonts w:ascii="Times New Roman" w:hAnsi="Times New Roman" w:cs="Times New Roman"/>
+          <w:b/>
+          <w:bCs/>
+        </w:rPr>
+        <w:t>Answer Ranking:</w:t>
+      </w:r>
+    </w:p>
+    <w:p>
+      <w:pPr>
+        <w:rPr>
+          <w:rFonts w:ascii="Times New Roman" w:hAnsi="Times New Roman" w:cs="Times New Roman"/>
+        </w:rPr>
+      </w:pPr>
+      <w:r>
+        <w:rPr>
+          <w:rFonts w:ascii="Times New Roman" w:hAnsi="Times New Roman" w:cs="Times New Roman"/>
+        </w:rPr>
+        <w:t xml:space="preserve">This part is separated into 4 </w:t>
+      </w:r>
+      <w:r>
+        <w:rPr>
+          <w:rFonts w:ascii="Times New Roman" w:hAnsi="Times New Roman" w:cs="Times New Roman"/>
+        </w:rPr>
+        <w:t xml:space="preserve">scoring </w:t>
+      </w:r>
+      <w:r>
+        <w:rPr>
+          <w:rFonts w:ascii="Times New Roman" w:hAnsi="Times New Roman" w:cs="Times New Roman"/>
+        </w:rPr>
+        <w:t>processes.</w:t>
+      </w:r>
+    </w:p>
+    <w:p>
+      <w:pPr>
+        <w:pStyle w:val="ListParagraph"/>
+        <w:numPr>
+          <w:ilvl w:val="0"/>
+          <w:numId w:val="7"/>
+        </w:numPr>
+        <w:rPr>
+          <w:rFonts w:ascii="Times New Roman" w:hAnsi="Times New Roman" w:cs="Times New Roman"/>
+        </w:rPr>
+      </w:pPr>
+      <w:r>
+        <w:rPr>
+          <w:rFonts w:ascii="Times New Roman" w:hAnsi="Times New Roman" w:cs="Times New Roman"/>
+        </w:rPr>
+        <w:t xml:space="preserve">Penalty score </w:t>
+      </w:r>
+      <w:r>
+        <w:rPr>
+          <w:rFonts w:ascii="Times New Roman" w:hAnsi="Times New Roman" w:cs="Times New Roman"/>
+        </w:rPr>
+        <w:t xml:space="preserve">is given to </w:t>
+      </w:r>
+      <w:r>
+        <w:rPr>
+          <w:rFonts w:ascii="Times New Roman" w:hAnsi="Times New Roman" w:cs="Times New Roman"/>
+        </w:rPr>
+        <w:t>the NPs that contains exactly same words appeared in the question.</w:t>
+      </w:r>
+    </w:p>
+    <w:p>
+      <w:pPr>
+        <w:pStyle w:val="ListParagraph"/>
+        <w:numPr>
+          <w:ilvl w:val="0"/>
+          <w:numId w:val="7"/>
+        </w:numPr>
+        <w:rPr>
+          <w:rFonts w:ascii="Times New Roman" w:hAnsi="Times New Roman" w:cs="Times New Roman"/>
+        </w:rPr>
+      </w:pPr>
+      <w:r>
+        <w:rPr>
+          <w:rFonts w:ascii="Times New Roman" w:hAnsi="Times New Roman" w:cs="Times New Roman"/>
+        </w:rPr>
+        <w:t xml:space="preserve">Rewarding score </w:t>
+      </w:r>
+      <w:r>
+        <w:rPr>
+          <w:rFonts w:ascii="Times New Roman" w:hAnsi="Times New Roman" w:cs="Times New Roman"/>
+        </w:rPr>
+        <w:t>is given to</w:t>
+      </w:r>
+      <w:r>
+        <w:rPr>
+          <w:rFonts w:ascii="Times New Roman" w:hAnsi="Times New Roman" w:cs="Times New Roman"/>
+        </w:rPr>
+        <w:t xml:space="preserve"> the NPs that locate closer to focus words (words that appears in the question)</w:t>
+      </w:r>
+    </w:p>
+    <w:p>
+      <w:pPr>
+        <w:pStyle w:val="ListParagraph"/>
+        <w:numPr>
+          <w:ilvl w:val="0"/>
+          <w:numId w:val="7"/>
+        </w:numPr>
+        <w:rPr>
+          <w:rFonts w:ascii="Times New Roman" w:hAnsi="Times New Roman" w:cs="Times New Roman"/>
+        </w:rPr>
+      </w:pPr>
+      <w:r>
+        <w:rPr>
+          <w:rFonts w:ascii="Times New Roman" w:hAnsi="Times New Roman" w:cs="Times New Roman"/>
+        </w:rPr>
+        <w:t xml:space="preserve">Rewarding score </w:t>
+      </w:r>
+      <w:r>
+        <w:rPr>
+          <w:rFonts w:ascii="Times New Roman" w:hAnsi="Times New Roman" w:cs="Times New Roman"/>
+        </w:rPr>
+        <w:t>is given to</w:t>
+      </w:r>
+      <w:r>
+        <w:rPr>
+          <w:rFonts w:ascii="Times New Roman" w:hAnsi="Times New Roman" w:cs="Times New Roman"/>
+        </w:rPr>
+        <w:t xml:space="preserve"> the NPs that has high similarity to question core words (question core words are words between WH word and 1</w:t>
+      </w:r>
+      <w:r>
+        <w:rPr>
+          <w:rFonts w:ascii="Times New Roman" w:hAnsi="Times New Roman" w:cs="Times New Roman"/>
+          <w:vertAlign w:val="superscript"/>
+        </w:rPr>
+        <w:t>st</w:t>
+      </w:r>
+      <w:r>
+        <w:rPr>
+          <w:rFonts w:ascii="Times New Roman" w:hAnsi="Times New Roman" w:cs="Times New Roman"/>
+        </w:rPr>
+        <w:t xml:space="preserve"> verb in the sentence).</w:t>
+      </w:r>
+    </w:p>
+    <w:p>
+      <w:pPr>
+        <w:pStyle w:val="ListParagraph"/>
+        <w:numPr>
+          <w:ilvl w:val="0"/>
+          <w:numId w:val="7"/>
+        </w:numPr>
+        <w:rPr>
+          <w:rFonts w:ascii="Times New Roman" w:hAnsi="Times New Roman" w:cs="Times New Roman"/>
+          <w:bCs/>
+        </w:rPr>
+      </w:pPr>
+      <w:r>
+        <w:rPr>
+          <w:rFonts w:ascii="Times New Roman" w:hAnsi="Times New Roman" w:cs="Times New Roman"/>
+          <w:bCs/>
+        </w:rPr>
+        <w:t xml:space="preserve">Rewarding score </w:t>
+      </w:r>
+      <w:r>
+        <w:rPr>
+          <w:rFonts w:ascii="Times New Roman" w:hAnsi="Times New Roman" w:cs="Times New Roman"/>
+        </w:rPr>
+        <w:t>is given to</w:t>
+      </w:r>
+      <w:r>
+        <w:rPr>
+          <w:rFonts w:ascii="Times New Roman" w:hAnsi="Times New Roman" w:cs="Times New Roman"/>
+        </w:rPr>
+        <w:t xml:space="preserve"> the NPs that has same entity type as the question type.</w:t>
+      </w:r>
+    </w:p>
+    <w:p>
+      <w:pPr>
+        <w:rPr>
+          <w:rFonts w:ascii="Times New Roman" w:hAnsi="Times New Roman" w:cs="Times New Roman"/>
+          <w:bCs/>
+        </w:rPr>
+      </w:pPr>
+      <w:r>
+        <w:rPr>
+          <w:rFonts w:ascii="Times New Roman" w:hAnsi="Times New Roman" w:cs="Times New Roman"/>
+          <w:bCs/>
+        </w:rPr>
+        <w:t>For example, given the below</w:t>
+      </w:r>
+      <w:r>
+        <w:rPr>
+          <w:rFonts w:ascii="Times New Roman" w:hAnsi="Times New Roman" w:cs="Times New Roman"/>
+          <w:bCs/>
+        </w:rPr>
+        <w:t xml:space="preserve"> question.</w:t>
+      </w:r>
+    </w:p>
+    <w:p>
+      <w:pPr>
+        <w:rPr>
+          <w:rFonts w:ascii="Times New Roman" w:hAnsi="Times New Roman" w:cs="Times New Roman"/>
+          <w:bCs/>
+        </w:rPr>
+      </w:pPr>
+      <w:r>
+        <w:rPr>
+          <w:rFonts w:ascii="Times New Roman" w:hAnsi="Times New Roman" w:cs="Times New Roman"/>
+          <w:bCs/>
+        </w:rPr>
+        <w:t>Question: “</w:t>
+      </w:r>
+      <w:r>
+        <w:rPr>
+          <w:rFonts w:ascii="Times New Roman" w:hAnsi="Times New Roman" w:cs="Times New Roman"/>
+          <w:bCs/>
+        </w:rPr>
+        <w:t>How many people currently call Guam home as of 2015?</w:t>
+      </w:r>
+      <w:r>
+        <w:rPr>
+          <w:rFonts w:ascii="Times New Roman" w:hAnsi="Times New Roman" w:cs="Times New Roman"/>
+          <w:bCs/>
+        </w:rPr>
+        <w:t>”</w:t>
+      </w:r>
+    </w:p>
+    <w:p>
+      <w:pPr>
+        <w:pStyle w:val="ListParagraph"/>
+        <w:numPr>
+          <w:ilvl w:val="0"/>
+          <w:numId w:val="8"/>
+        </w:numPr>
+        <w:rPr>
+          <w:rFonts w:ascii="Times New Roman" w:hAnsi="Times New Roman" w:cs="Times New Roman"/>
+          <w:bCs/>
+        </w:rPr>
+      </w:pPr>
+      <w:r>
+        <w:rPr>
+          <w:rFonts w:ascii="Times New Roman" w:hAnsi="Times New Roman" w:cs="Times New Roman"/>
+          <w:bCs/>
+        </w:rPr>
+        <w:t xml:space="preserve">From sentence retrieval of the system, the answer sentence is given below. </w:t>
+      </w:r>
+    </w:p>
+    <w:p>
+      <w:pPr>
+        <w:rPr>
+          <w:rFonts w:ascii="Times New Roman" w:hAnsi="Times New Roman" w:cs="Times New Roman"/>
+          <w:bCs/>
+        </w:rPr>
+      </w:pPr>
+      <w:r>
+        <w:rPr>
+          <w:rFonts w:ascii="Times New Roman" w:hAnsi="Times New Roman" w:cs="Times New Roman"/>
+          <w:bCs/>
+        </w:rPr>
+        <w:t>Answer</w:t>
+      </w:r>
+      <w:r>
+        <w:rPr>
+          <w:rFonts w:ascii="Times New Roman" w:hAnsi="Times New Roman" w:cs="Times New Roman"/>
+          <w:bCs/>
+        </w:rPr>
+        <w:t xml:space="preserve"> sentence</w:t>
+      </w:r>
+      <w:r>
+        <w:rPr>
+          <w:rFonts w:ascii="Times New Roman" w:hAnsi="Times New Roman" w:cs="Times New Roman"/>
+          <w:bCs/>
+        </w:rPr>
+        <w:t>: “</w:t>
+      </w:r>
+      <w:r>
+        <w:rPr>
+          <w:rFonts w:ascii="Times New Roman" w:hAnsi="Times New Roman" w:cs="Times New Roman"/>
+          <w:bCs/>
+        </w:rPr>
+        <w:t>In 2015, 161,785 people resided on Guam.</w:t>
+      </w:r>
+      <w:r>
+        <w:rPr>
+          <w:rFonts w:ascii="Times New Roman" w:hAnsi="Times New Roman" w:cs="Times New Roman"/>
+          <w:bCs/>
+        </w:rPr>
+        <w:t>”</w:t>
+      </w:r>
+    </w:p>
+    <w:p>
+      <w:pPr>
+        <w:pStyle w:val="ListParagraph"/>
+        <w:numPr>
+          <w:ilvl w:val="0"/>
+          <w:numId w:val="8"/>
+        </w:numPr>
+        <w:rPr>
+          <w:rFonts w:ascii="Times New Roman" w:hAnsi="Times New Roman" w:cs="Times New Roman"/>
+          <w:bCs/>
+        </w:rPr>
+      </w:pPr>
+      <w:r>
+        <w:rPr>
+          <w:rFonts w:ascii="Times New Roman" w:hAnsi="Times New Roman" w:cs="Times New Roman"/>
+          <w:bCs/>
+        </w:rPr>
+        <w:t>The system finds noun phases in the sentences.</w:t>
+      </w:r>
+    </w:p>
+    <w:p>
+      <w:pPr>
+        <w:rPr>
+          <w:rFonts w:ascii="Times New Roman" w:hAnsi="Times New Roman" w:cs="Times New Roman"/>
+          <w:bCs/>
+        </w:rPr>
+      </w:pPr>
+      <w:r>
+        <w:rPr>
+          <w:rFonts w:ascii="Times New Roman" w:hAnsi="Times New Roman" w:cs="Times New Roman"/>
+          <w:bCs/>
+        </w:rPr>
+        <w:t xml:space="preserve">NPs: [“167,785”, “2015”, “people”, “Guam”] </w:t>
+      </w:r>
+    </w:p>
+    <w:p>
+      <w:pPr>
+        <w:pStyle w:val="ListParagraph"/>
+        <w:numPr>
+          <w:ilvl w:val="0"/>
+          <w:numId w:val="8"/>
+        </w:numPr>
+        <w:rPr>
+          <w:rFonts w:ascii="Times New Roman" w:hAnsi="Times New Roman" w:cs="Times New Roman"/>
+          <w:bCs/>
+        </w:rPr>
+      </w:pPr>
+      <w:r>
+        <w:rPr>
+          <w:rFonts w:ascii="Times New Roman" w:hAnsi="Times New Roman" w:cs="Times New Roman"/>
+          <w:bCs/>
+        </w:rPr>
+        <w:t>The system finds noun phases in the sentences.</w:t>
+      </w:r>
+    </w:p>
+    <w:p>
+      <w:pPr>
+        <w:rPr>
+          <w:rFonts w:ascii="Times New Roman" w:hAnsi="Times New Roman" w:cs="Times New Roman"/>
+          <w:bCs/>
+        </w:rPr>
+      </w:pPr>
+      <w:r>
+        <w:rPr>
+          <w:rFonts w:ascii="Times New Roman" w:hAnsi="Times New Roman" w:cs="Times New Roman"/>
+          <w:bCs/>
+        </w:rPr>
+        <w:t>Question type: Number</w:t>
+      </w:r>
+    </w:p>
+    <w:p>
+      <w:pPr>
+        <w:pStyle w:val="ListParagraph"/>
+        <w:numPr>
+          <w:ilvl w:val="0"/>
+          <w:numId w:val="8"/>
+        </w:numPr>
+        <w:rPr>
+          <w:rFonts w:ascii="Times New Roman" w:hAnsi="Times New Roman" w:cs="Times New Roman"/>
+          <w:bCs/>
+          <w:lang w:val="en-US"/>
+        </w:rPr>
+      </w:pPr>
+      <w:r>
+        <w:rPr>
+          <w:rFonts w:ascii="Times New Roman" w:hAnsi="Times New Roman" w:cs="Times New Roman"/>
+          <w:bCs/>
+          <w:lang w:val="en-US"/>
+        </w:rPr>
+        <w:t>The system tries to rank the NPs.</w:t>
+      </w:r>
+    </w:p>
+    <w:p>
+      <w:pPr>
+        <w:pStyle w:val="ListParagraph"/>
+        <w:numPr>
+          <w:ilvl w:val="0"/>
+          <w:numId w:val="3"/>
+        </w:numPr>
+        <w:rPr>
+          <w:rFonts w:ascii="Times New Roman" w:hAnsi="Times New Roman" w:cs="Times New Roman"/>
+          <w:bCs/>
+          <w:lang w:val="en-US"/>
+        </w:rPr>
+      </w:pPr>
+      <w:r>
+        <w:rPr>
+          <w:rFonts w:ascii="Times New Roman" w:hAnsi="Times New Roman" w:cs="Times New Roman"/>
+          <w:bCs/>
+          <w:lang w:val="en-US"/>
+        </w:rPr>
+        <w:lastRenderedPageBreak/>
+        <w:t>1</w:t>
+      </w:r>
+      <w:r>
+        <w:rPr>
+          <w:rFonts w:ascii="Times New Roman" w:hAnsi="Times New Roman" w:cs="Times New Roman"/>
+          <w:bCs/>
+          <w:vertAlign w:val="superscript"/>
+          <w:lang w:val="en-US"/>
+        </w:rPr>
+        <w:t>st</w:t>
+      </w:r>
+      <w:r>
+        <w:rPr>
+          <w:rFonts w:ascii="Times New Roman" w:hAnsi="Times New Roman" w:cs="Times New Roman"/>
+          <w:bCs/>
+          <w:lang w:val="en-US"/>
+        </w:rPr>
+        <w:t xml:space="preserve"> process</w:t>
+      </w:r>
+      <w:r>
+        <w:rPr>
+          <w:rFonts w:ascii="Times New Roman" w:hAnsi="Times New Roman" w:cs="Times New Roman"/>
+          <w:bCs/>
+          <w:lang w:val="en-US"/>
+        </w:rPr>
+        <w:t>:</w:t>
+      </w:r>
+      <w:r>
+        <w:rPr>
+          <w:rFonts w:ascii="Times New Roman" w:hAnsi="Times New Roman" w:cs="Times New Roman"/>
+          <w:bCs/>
+          <w:lang w:val="en-US"/>
+        </w:rPr>
+        <w:t xml:space="preserve"> Penalty score to </w:t>
+      </w:r>
+      <w:r>
+        <w:rPr>
+          <w:rFonts w:ascii="Times New Roman" w:hAnsi="Times New Roman" w:cs="Times New Roman"/>
+          <w:bCs/>
+          <w:lang w:val="en-US"/>
+        </w:rPr>
+        <w:t xml:space="preserve">NPs with </w:t>
+      </w:r>
+      <w:r>
+        <w:rPr>
+          <w:rFonts w:ascii="Times New Roman" w:hAnsi="Times New Roman" w:cs="Times New Roman"/>
+          <w:bCs/>
+          <w:lang w:val="en-US"/>
+        </w:rPr>
+        <w:t>same words</w:t>
+      </w:r>
+    </w:p>
+    <w:p>
+      <w:pPr>
+        <w:ind w:left="720"/>
+        <w:rPr>
+          <w:rFonts w:ascii="Times New Roman" w:hAnsi="Times New Roman" w:cs="Times New Roman"/>
+          <w:bCs/>
+        </w:rPr>
+      </w:pPr>
+      <w:bookmarkStart w:id="0" w:name="_Hlk483359457"/>
+      <w:r>
+        <w:rPr>
+          <w:rFonts w:ascii="Times New Roman" w:hAnsi="Times New Roman" w:cs="Times New Roman"/>
+          <w:bCs/>
+        </w:rPr>
+        <w:t>[</w:t>
+      </w:r>
+      <w:r>
+        <w:rPr>
+          <w:rFonts w:ascii="Times New Roman" w:hAnsi="Times New Roman" w:cs="Times New Roman"/>
+          <w:bCs/>
+        </w:rPr>
+        <w:t>(</w:t>
+      </w:r>
+      <w:r>
+        <w:rPr>
+          <w:rFonts w:ascii="Times New Roman" w:hAnsi="Times New Roman" w:cs="Times New Roman"/>
+          <w:bCs/>
+        </w:rPr>
+        <w:t>“167,785”</w:t>
+      </w:r>
+      <w:r>
+        <w:rPr>
+          <w:rFonts w:ascii="Times New Roman" w:hAnsi="Times New Roman" w:cs="Times New Roman"/>
+          <w:bCs/>
+        </w:rPr>
+        <w:t>,0)</w:t>
+      </w:r>
+      <w:r>
+        <w:rPr>
+          <w:rFonts w:ascii="Times New Roman" w:hAnsi="Times New Roman" w:cs="Times New Roman"/>
+          <w:bCs/>
+        </w:rPr>
+        <w:t>,</w:t>
+      </w:r>
+      <w:r>
+        <w:rPr>
+          <w:rFonts w:ascii="Times New Roman" w:hAnsi="Times New Roman" w:cs="Times New Roman"/>
+          <w:bCs/>
+        </w:rPr>
+        <w:t xml:space="preserve"> (</w:t>
+      </w:r>
+      <w:r>
+        <w:rPr>
+          <w:rFonts w:ascii="Times New Roman" w:hAnsi="Times New Roman" w:cs="Times New Roman"/>
+          <w:bCs/>
+        </w:rPr>
+        <w:t>“2015”</w:t>
+      </w:r>
+      <w:r>
+        <w:rPr>
+          <w:rFonts w:ascii="Times New Roman" w:hAnsi="Times New Roman" w:cs="Times New Roman"/>
+          <w:bCs/>
+        </w:rPr>
+        <w:t>,-1)</w:t>
+      </w:r>
+      <w:r>
+        <w:rPr>
+          <w:rFonts w:ascii="Times New Roman" w:hAnsi="Times New Roman" w:cs="Times New Roman"/>
+          <w:bCs/>
+        </w:rPr>
+        <w:t xml:space="preserve">, </w:t>
+      </w:r>
+      <w:r>
+        <w:rPr>
+          <w:rFonts w:ascii="Times New Roman" w:hAnsi="Times New Roman" w:cs="Times New Roman"/>
+          <w:bCs/>
+        </w:rPr>
+        <w:t>(</w:t>
+      </w:r>
+      <w:r>
+        <w:rPr>
+          <w:rFonts w:ascii="Times New Roman" w:hAnsi="Times New Roman" w:cs="Times New Roman"/>
+          <w:bCs/>
+        </w:rPr>
+        <w:t>“people”</w:t>
+      </w:r>
+      <w:r>
+        <w:rPr>
+          <w:rFonts w:ascii="Times New Roman" w:hAnsi="Times New Roman" w:cs="Times New Roman"/>
+          <w:bCs/>
+        </w:rPr>
+        <w:t>,-1)</w:t>
+      </w:r>
+      <w:r>
+        <w:rPr>
+          <w:rFonts w:ascii="Times New Roman" w:hAnsi="Times New Roman" w:cs="Times New Roman"/>
+          <w:bCs/>
+        </w:rPr>
+        <w:t xml:space="preserve">, </w:t>
+      </w:r>
+      <w:r>
+        <w:rPr>
+          <w:rFonts w:ascii="Times New Roman" w:hAnsi="Times New Roman" w:cs="Times New Roman"/>
+          <w:bCs/>
+        </w:rPr>
+        <w:t>(</w:t>
+      </w:r>
+      <w:r>
+        <w:rPr>
+          <w:rFonts w:ascii="Times New Roman" w:hAnsi="Times New Roman" w:cs="Times New Roman"/>
+          <w:bCs/>
+        </w:rPr>
+        <w:t>“Guam”</w:t>
+      </w:r>
+      <w:r>
+        <w:rPr>
+          <w:rFonts w:ascii="Times New Roman" w:hAnsi="Times New Roman" w:cs="Times New Roman"/>
+          <w:bCs/>
+        </w:rPr>
+        <w:t>,-1)</w:t>
+      </w:r>
+      <w:r>
+        <w:rPr>
+          <w:rFonts w:ascii="Times New Roman" w:hAnsi="Times New Roman" w:cs="Times New Roman"/>
+          <w:bCs/>
+        </w:rPr>
+        <w:t>]</w:t>
+      </w:r>
+    </w:p>
+    <w:bookmarkEnd w:id="0"/>
+    <w:p>
+      <w:pPr>
+        <w:pStyle w:val="ListParagraph"/>
+        <w:numPr>
+          <w:ilvl w:val="0"/>
+          <w:numId w:val="3"/>
+        </w:numPr>
+        <w:rPr>
+          <w:rFonts w:ascii="Times New Roman" w:hAnsi="Times New Roman" w:cs="Times New Roman"/>
+          <w:bCs/>
+          <w:lang w:val="en-US"/>
+        </w:rPr>
+      </w:pPr>
+      <w:r>
+        <w:rPr>
+          <w:rFonts w:ascii="Times New Roman" w:hAnsi="Times New Roman" w:cs="Times New Roman"/>
+          <w:bCs/>
+          <w:lang w:val="en-US"/>
+        </w:rPr>
+        <w:t>2</w:t>
+      </w:r>
+      <w:r>
+        <w:rPr>
+          <w:rFonts w:ascii="Times New Roman" w:hAnsi="Times New Roman" w:cs="Times New Roman"/>
+          <w:bCs/>
+          <w:vertAlign w:val="superscript"/>
+          <w:lang w:val="en-US"/>
+        </w:rPr>
+        <w:t>nd</w:t>
+      </w:r>
+      <w:r>
+        <w:rPr>
+          <w:rFonts w:ascii="Times New Roman" w:hAnsi="Times New Roman" w:cs="Times New Roman"/>
+          <w:bCs/>
+          <w:lang w:val="en-US"/>
+        </w:rPr>
+        <w:t xml:space="preserve"> process: </w:t>
+      </w:r>
+      <w:r>
+        <w:rPr>
+          <w:rFonts w:ascii="Times New Roman" w:hAnsi="Times New Roman" w:cs="Times New Roman"/>
+        </w:rPr>
+        <w:t>Rewarding score</w:t>
+      </w:r>
+      <w:r>
+        <w:rPr>
+          <w:rFonts w:ascii="Times New Roman" w:hAnsi="Times New Roman" w:cs="Times New Roman"/>
+        </w:rPr>
+        <w:t xml:space="preserve"> to </w:t>
+      </w:r>
+      <w:r>
+        <w:rPr>
+          <w:rFonts w:ascii="Times New Roman" w:hAnsi="Times New Roman" w:cs="Times New Roman"/>
+          <w:bCs/>
+          <w:lang w:val="en-US"/>
+        </w:rPr>
+        <w:t xml:space="preserve">NPs </w:t>
+      </w:r>
+      <w:r>
+        <w:rPr>
+          <w:rFonts w:ascii="Times New Roman" w:hAnsi="Times New Roman" w:cs="Times New Roman"/>
+        </w:rPr>
+        <w:t>close to focus words</w:t>
+      </w:r>
+    </w:p>
+    <w:p>
+      <w:pPr>
+        <w:pStyle w:val="ListParagraph"/>
+        <w:ind w:left="1080"/>
+        <w:rPr>
+          <w:rFonts w:ascii="Times New Roman" w:hAnsi="Times New Roman" w:cs="Times New Roman"/>
+          <w:bCs/>
+          <w:lang w:val="en-US"/>
+        </w:rPr>
+      </w:pPr>
+      <w:r>
+        <w:rPr>
+          <w:rFonts w:ascii="Times New Roman" w:hAnsi="Times New Roman" w:cs="Times New Roman"/>
+        </w:rPr>
+        <w:t>Score is calculate by summation of the distance from focus words divided by total distance from every word</w:t>
+      </w:r>
+    </w:p>
+    <w:p>
+      <w:pPr>
+        <w:ind w:left="720"/>
+        <w:rPr>
+          <w:rFonts w:ascii="Times New Roman" w:hAnsi="Times New Roman" w:cs="Times New Roman"/>
+          <w:bCs/>
+        </w:rPr>
+      </w:pPr>
+      <w:r>
+        <w:rPr>
+          <w:rFonts w:ascii="Times New Roman" w:hAnsi="Times New Roman" w:cs="Times New Roman"/>
+          <w:bCs/>
+        </w:rPr>
+        <w:t>[(“167,785”,0</w:t>
+      </w:r>
+      <w:r>
+        <w:rPr>
+          <w:rFonts w:ascii="Times New Roman" w:hAnsi="Times New Roman" w:cs="Times New Roman"/>
+          <w:bCs/>
+        </w:rPr>
+        <w:t>+</w:t>
+      </w:r>
+      <w:r>
+        <w:rPr>
+          <w:rFonts w:ascii="Times New Roman" w:hAnsi="Times New Roman" w:cs="Times New Roman"/>
+          <w:bCs/>
+          <w:color w:val="FF0000"/>
+          <w:position w:val="-24"/>
+        </w:rPr>
+        <w:object w:dxaOrig="1219" w:dyaOrig="620">
+          <v:shapetype id="_x0000_t75" coordsize="21600,21600" o:spt="75" o:preferrelative="t" path="m@4@5l@4@11@9@11@9@5xe" filled="f" stroked="f">
+            <v:stroke joinstyle="miter"/>
+            <v:formulas>
+              <v:f eqn="if lineDrawn pixelLineWidth 0"/>
+              <v:f eqn="sum @0 1 0"/>
+              <v:f eqn="sum 0 0 @1"/>
+              <v:f eqn="prod @2 1 2"/>
+              <v:f eqn="prod @3 21600 pixelWidth"/>
+              <v:f eqn="prod @3 21600 pixelHeight"/>
+              <v:f eqn="sum @0 0 1"/>
+              <v:f eqn="prod @6 1 2"/>
+              <v:f eqn="prod @7 21600 pixelWidth"/>
+              <v:f eqn="sum @8 21600 0"/>
+              <v:f eqn="prod @7 21600 pixelHeight"/>
+              <v:f eqn="sum @10 21600 0"/>
+            </v:formulas>
+            <v:path o:extrusionok="f" gradientshapeok="t" o:connecttype="rect"/>
+            <o:lock v:ext="edit" aspectratio="t"/>
+          </v:shapetype>
+          <v:shape id="_x0000_i1083" type="#_x0000_t75" style="width:60.7pt;height:31.15pt" o:ole="">
+            <v:imagedata r:id="rId7" o:title=""/>
+          </v:shape>
+          <o:OLEObject Type="Embed" ProgID="Equation.3" ShapeID="_x0000_i1083" DrawAspect="Content" ObjectID="_1557101733" r:id="rId8"/>
+        </w:object>
+      </w:r>
+      <w:r>
+        <w:rPr>
+          <w:rFonts w:ascii="Times New Roman" w:hAnsi="Times New Roman" w:cs="Times New Roman"/>
+          <w:bCs/>
+        </w:rPr>
+        <w:t>), (“2015”,-1</w:t>
+      </w:r>
+      <w:r>
+        <w:rPr>
+          <w:rFonts w:ascii="Times New Roman" w:hAnsi="Times New Roman" w:cs="Times New Roman"/>
+          <w:bCs/>
+        </w:rPr>
+        <w:t>+</w:t>
+      </w:r>
+      <w:r>
+        <w:rPr>
+          <w:rFonts w:ascii="Times New Roman" w:hAnsi="Times New Roman" w:cs="Times New Roman"/>
+          <w:bCs/>
+          <w:position w:val="-24"/>
+        </w:rPr>
+        <w:object w:dxaOrig="1200" w:dyaOrig="620">
+          <v:shape id="_x0000_i1084" type="#_x0000_t75" style="width:60.2pt;height:31.15pt" o:ole="">
+            <v:imagedata r:id="rId9" o:title=""/>
+          </v:shape>
+          <o:OLEObject Type="Embed" ProgID="Equation.3" ShapeID="_x0000_i1084" DrawAspect="Content" ObjectID="_1557101734" r:id="rId10"/>
+        </w:object>
+      </w:r>
+      <w:r>
+        <w:rPr>
+          <w:rFonts w:ascii="Times New Roman" w:hAnsi="Times New Roman" w:cs="Times New Roman"/>
+          <w:bCs/>
+        </w:rPr>
+        <w:t>), (“people”,-1</w:t>
+      </w:r>
+      <w:r>
+        <w:rPr>
+          <w:rFonts w:ascii="Times New Roman" w:hAnsi="Times New Roman" w:cs="Times New Roman"/>
+          <w:bCs/>
+        </w:rPr>
+        <w:t>+</w:t>
+      </w:r>
+      <w:r>
+        <w:rPr>
+          <w:rFonts w:ascii="Times New Roman" w:hAnsi="Times New Roman" w:cs="Times New Roman"/>
+          <w:bCs/>
+          <w:position w:val="-24"/>
+        </w:rPr>
+        <w:object w:dxaOrig="1219" w:dyaOrig="620">
+          <v:shape id="_x0000_i1085" type="#_x0000_t75" style="width:60.7pt;height:31.15pt" o:ole="">
+            <v:imagedata r:id="rId11" o:title=""/>
+          </v:shape>
+          <o:OLEObject Type="Embed" ProgID="Equation.3" ShapeID="_x0000_i1085" DrawAspect="Content" ObjectID="_1557101735" r:id="rId12"/>
+        </w:object>
+      </w:r>
+      <w:r>
+        <w:rPr>
+          <w:rFonts w:ascii="Times New Roman" w:hAnsi="Times New Roman" w:cs="Times New Roman"/>
+          <w:bCs/>
+        </w:rPr>
+        <w:t>), (“Guam”,-1</w:t>
+      </w:r>
+      <w:r>
+        <w:rPr>
+          <w:rFonts w:ascii="Times New Roman" w:hAnsi="Times New Roman" w:cs="Times New Roman"/>
+          <w:bCs/>
+        </w:rPr>
+        <w:t>+</w:t>
+      </w:r>
+      <w:r>
+        <w:rPr>
+          <w:rFonts w:ascii="Times New Roman" w:hAnsi="Times New Roman" w:cs="Times New Roman"/>
+          <w:bCs/>
+          <w:position w:val="-24"/>
+        </w:rPr>
+        <w:object w:dxaOrig="1219" w:dyaOrig="620">
+          <v:shape id="_x0000_i1082" type="#_x0000_t75" style="width:60.7pt;height:31.15pt" o:ole="">
+            <v:imagedata r:id="rId13" o:title=""/>
+          </v:shape>
+          <o:OLEObject Type="Embed" ProgID="Equation.3" ShapeID="_x0000_i1082" DrawAspect="Content" ObjectID="_1557101736" r:id="rId14"/>
+        </w:object>
+      </w:r>
+      <w:r>
+        <w:rPr>
+          <w:rFonts w:ascii="Times New Roman" w:hAnsi="Times New Roman" w:cs="Times New Roman"/>
+          <w:bCs/>
+        </w:rPr>
+        <w:t>)]</w:t>
+      </w:r>
+    </w:p>
+    <w:p>
+      <w:pPr>
+        <w:pStyle w:val="ListParagraph"/>
+        <w:numPr>
+          <w:ilvl w:val="0"/>
+          <w:numId w:val="3"/>
+        </w:numPr>
+        <w:rPr>
+          <w:rFonts w:ascii="Times New Roman" w:hAnsi="Times New Roman" w:cs="Times New Roman"/>
+          <w:bCs/>
+        </w:rPr>
+      </w:pPr>
+      <w:r>
+        <w:rPr>
+          <w:rFonts w:ascii="Times New Roman" w:hAnsi="Times New Roman" w:cs="Times New Roman"/>
+          <w:bCs/>
+        </w:rPr>
+        <w:t>3</w:t>
+      </w:r>
+      <w:r>
+        <w:rPr>
+          <w:rFonts w:ascii="Times New Roman" w:hAnsi="Times New Roman" w:cs="Times New Roman"/>
+          <w:bCs/>
+          <w:vertAlign w:val="superscript"/>
+        </w:rPr>
+        <w:t>rd</w:t>
+      </w:r>
+      <w:r>
+        <w:rPr>
+          <w:rFonts w:ascii="Times New Roman" w:hAnsi="Times New Roman" w:cs="Times New Roman"/>
+          <w:bCs/>
+        </w:rPr>
+        <w:t xml:space="preserve"> process: </w:t>
+      </w:r>
+      <w:r>
+        <w:rPr>
+          <w:rFonts w:ascii="Times New Roman" w:hAnsi="Times New Roman" w:cs="Times New Roman"/>
+        </w:rPr>
+        <w:t xml:space="preserve">Rewarding score </w:t>
+      </w:r>
+      <w:r>
+        <w:rPr>
+          <w:rFonts w:ascii="Times New Roman" w:hAnsi="Times New Roman" w:cs="Times New Roman"/>
+        </w:rPr>
+        <w:t xml:space="preserve">to </w:t>
+      </w:r>
+      <w:r>
+        <w:rPr>
+          <w:rFonts w:ascii="Times New Roman" w:hAnsi="Times New Roman" w:cs="Times New Roman"/>
+          <w:bCs/>
+          <w:lang w:val="en-US"/>
+        </w:rPr>
+        <w:t xml:space="preserve">NPs </w:t>
+      </w:r>
+      <w:r>
+        <w:rPr>
+          <w:rFonts w:ascii="Times New Roman" w:hAnsi="Times New Roman" w:cs="Times New Roman"/>
+          <w:bCs/>
+          <w:lang w:val="en-US"/>
+        </w:rPr>
+        <w:t>with similarity score to core words</w:t>
+      </w:r>
+      <w:r>
+        <w:rPr>
+          <w:rFonts w:ascii="Times New Roman" w:hAnsi="Times New Roman" w:cs="Times New Roman"/>
+          <w:bCs/>
+          <w:lang w:val="en-US"/>
+        </w:rPr>
+        <w:t>.</w:t>
+      </w:r>
+    </w:p>
+    <w:p>
+      <w:pPr>
+        <w:ind w:left="720"/>
+        <w:rPr>
+          <w:rFonts w:ascii="Times New Roman" w:hAnsi="Times New Roman" w:cs="Times New Roman"/>
+          <w:bCs/>
+          <w:lang w:val="en-US"/>
+        </w:rPr>
+      </w:pPr>
+      <w:r>
+        <w:rPr>
+          <w:rFonts w:ascii="Times New Roman" w:hAnsi="Times New Roman" w:cs="Times New Roman"/>
+          <w:bCs/>
+          <w:lang w:val="en-US"/>
+        </w:rPr>
+        <w:t>[(“167,785”,0</w:t>
+      </w:r>
+      <w:r>
+        <w:rPr>
+          <w:rFonts w:ascii="Times New Roman" w:hAnsi="Times New Roman" w:cs="Times New Roman"/>
+          <w:bCs/>
+          <w:lang w:val="en-US"/>
+        </w:rPr>
+        <w:t>.23+0), (“2015”,-0.73+0), (“people”,-0.81+0</w:t>
+      </w:r>
+      <w:r>
+        <w:rPr>
+          <w:rFonts w:ascii="Times New Roman" w:hAnsi="Times New Roman" w:cs="Times New Roman"/>
+          <w:bCs/>
+          <w:lang w:val="en-US"/>
+        </w:rPr>
+        <w:t>), (“Guam”,-</w:t>
+      </w:r>
+      <w:r>
+        <w:rPr>
+          <w:rFonts w:ascii="Times New Roman" w:hAnsi="Times New Roman" w:cs="Times New Roman"/>
+          <w:bCs/>
+          <w:lang w:val="en-US"/>
+        </w:rPr>
+        <w:t>0.69+1</w:t>
+      </w:r>
+      <w:r>
+        <w:rPr>
+          <w:rFonts w:ascii="Times New Roman" w:hAnsi="Times New Roman" w:cs="Times New Roman"/>
+          <w:bCs/>
+          <w:lang w:val="en-US"/>
+        </w:rPr>
+        <w:t>)]</w:t>
+      </w:r>
+    </w:p>
+    <w:p>
+      <w:pPr>
+        <w:pStyle w:val="ListParagraph"/>
+        <w:numPr>
+          <w:ilvl w:val="0"/>
+          <w:numId w:val="3"/>
+        </w:numPr>
+        <w:rPr>
+          <w:rFonts w:ascii="Times New Roman" w:hAnsi="Times New Roman" w:cs="Times New Roman"/>
+          <w:bCs/>
+        </w:rPr>
+      </w:pPr>
+      <w:r>
+        <w:rPr>
+          <w:rFonts w:ascii="Times New Roman" w:hAnsi="Times New Roman" w:cs="Times New Roman"/>
+          <w:bCs/>
+          <w:lang w:val="en-US"/>
+        </w:rPr>
+        <w:t>4</w:t>
+      </w:r>
+      <w:r>
+        <w:rPr>
+          <w:rFonts w:ascii="Times New Roman" w:hAnsi="Times New Roman" w:cs="Times New Roman"/>
+          <w:bCs/>
+          <w:vertAlign w:val="superscript"/>
+          <w:lang w:val="en-US"/>
+        </w:rPr>
+        <w:t>th</w:t>
+      </w:r>
+      <w:r>
+        <w:rPr>
+          <w:rFonts w:ascii="Times New Roman" w:hAnsi="Times New Roman" w:cs="Times New Roman"/>
+          <w:bCs/>
+          <w:lang w:val="en-US"/>
+        </w:rPr>
+        <w:t xml:space="preserve"> process: </w:t>
+      </w:r>
+      <w:r>
+        <w:rPr>
+          <w:rFonts w:ascii="Times New Roman" w:hAnsi="Times New Roman" w:cs="Times New Roman"/>
+        </w:rPr>
+        <w:t xml:space="preserve">Rewarding score to </w:t>
+      </w:r>
+      <w:r>
+        <w:rPr>
+          <w:rFonts w:ascii="Times New Roman" w:hAnsi="Times New Roman" w:cs="Times New Roman"/>
+          <w:bCs/>
+          <w:lang w:val="en-US"/>
+        </w:rPr>
+        <w:t>NPs with</w:t>
+      </w:r>
+      <w:r>
+        <w:rPr>
+          <w:rFonts w:ascii="Times New Roman" w:hAnsi="Times New Roman" w:cs="Times New Roman"/>
+          <w:bCs/>
+          <w:lang w:val="en-US"/>
+        </w:rPr>
+        <w:t xml:space="preserve"> same entity as question type.</w:t>
+      </w:r>
+    </w:p>
+    <w:p>
+      <w:pPr>
+        <w:ind w:left="720"/>
+        <w:rPr>
+          <w:rFonts w:ascii="Times New Roman" w:hAnsi="Times New Roman" w:cs="Times New Roman"/>
+          <w:bCs/>
+          <w:lang w:val="en-US"/>
+        </w:rPr>
+      </w:pPr>
+      <w:r>
+        <w:rPr>
+          <w:rFonts w:ascii="Times New Roman" w:hAnsi="Times New Roman" w:cs="Times New Roman"/>
+          <w:bCs/>
+          <w:lang w:val="en-US"/>
+        </w:rPr>
+        <w:t>[(“167,785”,0</w:t>
+      </w:r>
+      <w:r>
+        <w:rPr>
+          <w:rFonts w:ascii="Times New Roman" w:hAnsi="Times New Roman" w:cs="Times New Roman"/>
+          <w:bCs/>
+          <w:lang w:val="en-US"/>
+        </w:rPr>
+        <w:t>.23</w:t>
+      </w:r>
+      <w:r>
+        <w:rPr>
+          <w:rFonts w:ascii="Times New Roman" w:hAnsi="Times New Roman" w:cs="Times New Roman"/>
+          <w:bCs/>
+          <w:lang w:val="en-US"/>
+        </w:rPr>
+        <w:t>+1</w:t>
+      </w:r>
+      <w:r>
+        <w:rPr>
+          <w:rFonts w:ascii="Times New Roman" w:hAnsi="Times New Roman" w:cs="Times New Roman"/>
+          <w:bCs/>
+          <w:lang w:val="en-US"/>
+        </w:rPr>
+        <w:t>), (“2015”,-0.73</w:t>
+      </w:r>
+      <w:r>
+        <w:rPr>
+          <w:rFonts w:ascii="Times New Roman" w:hAnsi="Times New Roman" w:cs="Times New Roman"/>
+          <w:bCs/>
+          <w:lang w:val="en-US"/>
+        </w:rPr>
+        <w:t>+1</w:t>
+      </w:r>
+      <w:r>
+        <w:rPr>
+          <w:rFonts w:ascii="Times New Roman" w:hAnsi="Times New Roman" w:cs="Times New Roman"/>
+          <w:bCs/>
+          <w:lang w:val="en-US"/>
+        </w:rPr>
+        <w:t>), (“people”,-0.81</w:t>
+      </w:r>
+      <w:r>
+        <w:rPr>
+          <w:rFonts w:ascii="Times New Roman" w:hAnsi="Times New Roman" w:cs="Times New Roman"/>
+          <w:bCs/>
+          <w:lang w:val="en-US"/>
+        </w:rPr>
+        <w:t>+0), (“Guam”,0.31+0</w:t>
+      </w:r>
+      <w:r>
+        <w:rPr>
+          <w:rFonts w:ascii="Times New Roman" w:hAnsi="Times New Roman" w:cs="Times New Roman"/>
+          <w:bCs/>
+          <w:lang w:val="en-US"/>
+        </w:rPr>
+        <w:t>)]</w:t>
+      </w:r>
+    </w:p>
+    <w:p>
+      <w:pPr>
+        <w:rPr>
+          <w:rFonts w:ascii="Times New Roman" w:hAnsi="Times New Roman" w:cs="Times New Roman"/>
+          <w:bCs/>
+          <w:lang w:val="en-US"/>
+        </w:rPr>
+      </w:pPr>
+      <w:r>
+        <w:rPr>
+          <w:rFonts w:ascii="Times New Roman" w:hAnsi="Times New Roman" w:cs="Times New Roman"/>
+          <w:bCs/>
+          <w:lang w:val="en-US"/>
+        </w:rPr>
+        <w:t>Therefore, the final score is [(“167,785”,1</w:t>
+      </w:r>
+      <w:r>
+        <w:rPr>
+          <w:rFonts w:ascii="Times New Roman" w:hAnsi="Times New Roman" w:cs="Times New Roman"/>
+          <w:bCs/>
+          <w:lang w:val="en-US"/>
+        </w:rPr>
+        <w:t>.23), (“2015”,</w:t>
+      </w:r>
+      <w:r>
+        <w:rPr>
+          <w:rFonts w:ascii="Times New Roman" w:hAnsi="Times New Roman" w:cs="Times New Roman"/>
+          <w:bCs/>
+          <w:lang w:val="en-US"/>
+        </w:rPr>
+        <w:t>0.27</w:t>
+      </w:r>
+      <w:r>
+        <w:rPr>
+          <w:rFonts w:ascii="Times New Roman" w:hAnsi="Times New Roman" w:cs="Times New Roman"/>
+          <w:bCs/>
+          <w:lang w:val="en-US"/>
+        </w:rPr>
+        <w:t>), (“people”,-0.81), (“Guam”,0.31)]</w:t>
+      </w:r>
+      <w:r>
+        <w:rPr>
+          <w:rFonts w:ascii="Times New Roman" w:hAnsi="Times New Roman" w:cs="Times New Roman"/>
+          <w:bCs/>
+          <w:lang w:val="en-US"/>
+        </w:rPr>
+        <w:t>. The NP “167,785” has the highest score and it should be the correct answer.</w:t>
+      </w:r>
+      <w:bookmarkStart w:id="1" w:name="_GoBack"/>
+      <w:bookmarkEnd w:id="1"/>
+    </w:p>
+    <w:p>
+      <w:pPr>
+        <w:rPr>
+          <w:rFonts w:ascii="Times New Roman" w:hAnsi="Times New Roman" w:cs="Times New Roman"/>
+          <w:bCs/>
+        </w:rPr>
+      </w:pPr>
+    </w:p>
     <w:sectPr>
-      <w:headerReference w:type="default" r:id="rId7"/>
+      <w:headerReference w:type="default" r:id="rId15"/>
       <w:pgSz w:w="11906" w:h="16838"/>
       <w:pgMar w:top="1440" w:right="1440" w:bottom="1440" w:left="1440" w:header="708" w:footer="708" w:gutter="0"/>
       <w:cols w:space="708"/>
@@ -1840,35 +4013,7 @@
       <w:rPr>
         <w:lang w:val="en-US"/>
       </w:rPr>
-      <w:t xml:space="preserve">Nathaphol Leungsuwan, </w:t>
-    </w:r>
-    <w:proofErr w:type="spellStart"/>
-    <w:r>
-      <w:rPr>
-        <w:lang w:val="en-US"/>
-      </w:rPr>
-      <w:t>Qilong</w:t>
-    </w:r>
-    <w:proofErr w:type="spellEnd"/>
-    <w:r>
-      <w:rPr>
-        <w:lang w:val="en-US"/>
-      </w:rPr>
-      <w:t xml:space="preserve"> Zhao, </w:t>
-    </w:r>
-    <w:proofErr w:type="spellStart"/>
-    <w:r>
-      <w:rPr>
-        <w:lang w:val="en-US"/>
-      </w:rPr>
-      <w:t>Ruoding</w:t>
-    </w:r>
-    <w:proofErr w:type="spellEnd"/>
-    <w:r>
-      <w:rPr>
-        <w:lang w:val="en-US"/>
-      </w:rPr>
-      <w:t xml:space="preserve"> Tian</w:t>
+      <w:t>Nathaphol Leungsuwan, Qilong Zhao, Ruoding Tian</w:t>
     </w:r>
   </w:p>
 </w:hdr>
@@ -2079,6 +4224,362 @@
     </w:lvl>
   </w:abstractNum>
   <w:abstractNum w:abstractNumId="2" w15:restartNumberingAfterBreak="0">
+    <w:nsid w:val="253D5CA2"/>
+    <w:multiLevelType w:val="hybridMultilevel"/>
+    <w:tmpl w:val="50065C3A"/>
+    <w:lvl w:ilvl="0" w:tplc="0409000F">
+      <w:start w:val="1"/>
+      <w:numFmt w:val="decimal"/>
+      <w:lvlText w:val="%1."/>
+      <w:lvlJc w:val="left"/>
+      <w:pPr>
+        <w:ind w:left="720" w:hanging="360"/>
+      </w:pPr>
+      <w:rPr>
+        <w:rFonts w:hint="default"/>
+      </w:rPr>
+    </w:lvl>
+    <w:lvl w:ilvl="1" w:tplc="04090019" w:tentative="1">
+      <w:start w:val="1"/>
+      <w:numFmt w:val="lowerLetter"/>
+      <w:lvlText w:val="%2."/>
+      <w:lvlJc w:val="left"/>
+      <w:pPr>
+        <w:ind w:left="1440" w:hanging="360"/>
+      </w:pPr>
+    </w:lvl>
+    <w:lvl w:ilvl="2" w:tplc="0409001B" w:tentative="1">
+      <w:start w:val="1"/>
+      <w:numFmt w:val="lowerRoman"/>
+      <w:lvlText w:val="%3."/>
+      <w:lvlJc w:val="right"/>
+      <w:pPr>
+        <w:ind w:left="2160" w:hanging="180"/>
+      </w:pPr>
+    </w:lvl>
+    <w:lvl w:ilvl="3" w:tplc="0409000F" w:tentative="1">
+      <w:start w:val="1"/>
+      <w:numFmt w:val="decimal"/>
+      <w:lvlText w:val="%4."/>
+      <w:lvlJc w:val="left"/>
+      <w:pPr>
+        <w:ind w:left="2880" w:hanging="360"/>
+      </w:pPr>
+    </w:lvl>
+    <w:lvl w:ilvl="4" w:tplc="04090019" w:tentative="1">
+      <w:start w:val="1"/>
+      <w:numFmt w:val="lowerLetter"/>
+      <w:lvlText w:val="%5."/>
+      <w:lvlJc w:val="left"/>
+      <w:pPr>
+        <w:ind w:left="3600" w:hanging="360"/>
+      </w:pPr>
+    </w:lvl>
+    <w:lvl w:ilvl="5" w:tplc="0409001B" w:tentative="1">
+      <w:start w:val="1"/>
+      <w:numFmt w:val="lowerRoman"/>
+      <w:lvlText w:val="%6."/>
+      <w:lvlJc w:val="right"/>
+      <w:pPr>
+        <w:ind w:left="4320" w:hanging="180"/>
+      </w:pPr>
+    </w:lvl>
+    <w:lvl w:ilvl="6" w:tplc="0409000F" w:tentative="1">
+      <w:start w:val="1"/>
+      <w:numFmt w:val="decimal"/>
+      <w:lvlText w:val="%7."/>
+      <w:lvlJc w:val="left"/>
+      <w:pPr>
+        <w:ind w:left="5040" w:hanging="360"/>
+      </w:pPr>
+    </w:lvl>
+    <w:lvl w:ilvl="7" w:tplc="04090019" w:tentative="1">
+      <w:start w:val="1"/>
+      <w:numFmt w:val="lowerLetter"/>
+      <w:lvlText w:val="%8."/>
+      <w:lvlJc w:val="left"/>
+      <w:pPr>
+        <w:ind w:left="5760" w:hanging="360"/>
+      </w:pPr>
+    </w:lvl>
+    <w:lvl w:ilvl="8" w:tplc="0409001B" w:tentative="1">
+      <w:start w:val="1"/>
+      <w:numFmt w:val="lowerRoman"/>
+      <w:lvlText w:val="%9."/>
+      <w:lvlJc w:val="right"/>
+      <w:pPr>
+        <w:ind w:left="6480" w:hanging="180"/>
+      </w:pPr>
+    </w:lvl>
+  </w:abstractNum>
+  <w:abstractNum w:abstractNumId="3" w15:restartNumberingAfterBreak="0">
+    <w:nsid w:val="261D6C92"/>
+    <w:multiLevelType w:val="hybridMultilevel"/>
+    <w:tmpl w:val="AB30FF94"/>
+    <w:lvl w:ilvl="0" w:tplc="0409000F">
+      <w:start w:val="1"/>
+      <w:numFmt w:val="decimal"/>
+      <w:lvlText w:val="%1."/>
+      <w:lvlJc w:val="left"/>
+      <w:pPr>
+        <w:ind w:left="720" w:hanging="360"/>
+      </w:pPr>
+      <w:rPr>
+        <w:rFonts w:hint="default"/>
+      </w:rPr>
+    </w:lvl>
+    <w:lvl w:ilvl="1" w:tplc="04090019" w:tentative="1">
+      <w:start w:val="1"/>
+      <w:numFmt w:val="lowerLetter"/>
+      <w:lvlText w:val="%2."/>
+      <w:lvlJc w:val="left"/>
+      <w:pPr>
+        <w:ind w:left="1440" w:hanging="360"/>
+      </w:pPr>
+    </w:lvl>
+    <w:lvl w:ilvl="2" w:tplc="0409001B" w:tentative="1">
+      <w:start w:val="1"/>
+      <w:numFmt w:val="lowerRoman"/>
+      <w:lvlText w:val="%3."/>
+      <w:lvlJc w:val="right"/>
+      <w:pPr>
+        <w:ind w:left="2160" w:hanging="180"/>
+      </w:pPr>
+    </w:lvl>
+    <w:lvl w:ilvl="3" w:tplc="0409000F" w:tentative="1">
+      <w:start w:val="1"/>
+      <w:numFmt w:val="decimal"/>
+      <w:lvlText w:val="%4."/>
+      <w:lvlJc w:val="left"/>
+      <w:pPr>
+        <w:ind w:left="2880" w:hanging="360"/>
+      </w:pPr>
+    </w:lvl>
+    <w:lvl w:ilvl="4" w:tplc="04090019" w:tentative="1">
+      <w:start w:val="1"/>
+      <w:numFmt w:val="lowerLetter"/>
+      <w:lvlText w:val="%5."/>
+      <w:lvlJc w:val="left"/>
+      <w:pPr>
+        <w:ind w:left="3600" w:hanging="360"/>
+      </w:pPr>
+    </w:lvl>
+    <w:lvl w:ilvl="5" w:tplc="0409001B" w:tentative="1">
+      <w:start w:val="1"/>
+      <w:numFmt w:val="lowerRoman"/>
+      <w:lvlText w:val="%6."/>
+      <w:lvlJc w:val="right"/>
+      <w:pPr>
+        <w:ind w:left="4320" w:hanging="180"/>
+      </w:pPr>
+    </w:lvl>
+    <w:lvl w:ilvl="6" w:tplc="0409000F" w:tentative="1">
+      <w:start w:val="1"/>
+      <w:numFmt w:val="decimal"/>
+      <w:lvlText w:val="%7."/>
+      <w:lvlJc w:val="left"/>
+      <w:pPr>
+        <w:ind w:left="5040" w:hanging="360"/>
+      </w:pPr>
+    </w:lvl>
+    <w:lvl w:ilvl="7" w:tplc="04090019" w:tentative="1">
+      <w:start w:val="1"/>
+      <w:numFmt w:val="lowerLetter"/>
+      <w:lvlText w:val="%8."/>
+      <w:lvlJc w:val="left"/>
+      <w:pPr>
+        <w:ind w:left="5760" w:hanging="360"/>
+      </w:pPr>
+    </w:lvl>
+    <w:lvl w:ilvl="8" w:tplc="0409001B" w:tentative="1">
+      <w:start w:val="1"/>
+      <w:numFmt w:val="lowerRoman"/>
+      <w:lvlText w:val="%9."/>
+      <w:lvlJc w:val="right"/>
+      <w:pPr>
+        <w:ind w:left="6480" w:hanging="180"/>
+      </w:pPr>
+    </w:lvl>
+  </w:abstractNum>
+  <w:abstractNum w:abstractNumId="4" w15:restartNumberingAfterBreak="0">
+    <w:nsid w:val="2AFE1F63"/>
+    <w:multiLevelType w:val="hybridMultilevel"/>
+    <w:tmpl w:val="30824E32"/>
+    <w:lvl w:ilvl="0" w:tplc="0409000F">
+      <w:start w:val="1"/>
+      <w:numFmt w:val="decimal"/>
+      <w:lvlText w:val="%1."/>
+      <w:lvlJc w:val="left"/>
+      <w:pPr>
+        <w:ind w:left="720" w:hanging="360"/>
+      </w:pPr>
+      <w:rPr>
+        <w:rFonts w:hint="default"/>
+      </w:rPr>
+    </w:lvl>
+    <w:lvl w:ilvl="1" w:tplc="04090019" w:tentative="1">
+      <w:start w:val="1"/>
+      <w:numFmt w:val="lowerLetter"/>
+      <w:lvlText w:val="%2."/>
+      <w:lvlJc w:val="left"/>
+      <w:pPr>
+        <w:ind w:left="1440" w:hanging="360"/>
+      </w:pPr>
+    </w:lvl>
+    <w:lvl w:ilvl="2" w:tplc="0409001B" w:tentative="1">
+      <w:start w:val="1"/>
+      <w:numFmt w:val="lowerRoman"/>
+      <w:lvlText w:val="%3."/>
+      <w:lvlJc w:val="right"/>
+      <w:pPr>
+        <w:ind w:left="2160" w:hanging="180"/>
+      </w:pPr>
+    </w:lvl>
+    <w:lvl w:ilvl="3" w:tplc="0409000F" w:tentative="1">
+      <w:start w:val="1"/>
+      <w:numFmt w:val="decimal"/>
+      <w:lvlText w:val="%4."/>
+      <w:lvlJc w:val="left"/>
+      <w:pPr>
+        <w:ind w:left="2880" w:hanging="360"/>
+      </w:pPr>
+    </w:lvl>
+    <w:lvl w:ilvl="4" w:tplc="04090019" w:tentative="1">
+      <w:start w:val="1"/>
+      <w:numFmt w:val="lowerLetter"/>
+      <w:lvlText w:val="%5."/>
+      <w:lvlJc w:val="left"/>
+      <w:pPr>
+        <w:ind w:left="3600" w:hanging="360"/>
+      </w:pPr>
+    </w:lvl>
+    <w:lvl w:ilvl="5" w:tplc="0409001B" w:tentative="1">
+      <w:start w:val="1"/>
+      <w:numFmt w:val="lowerRoman"/>
+      <w:lvlText w:val="%6."/>
+      <w:lvlJc w:val="right"/>
+      <w:pPr>
+        <w:ind w:left="4320" w:hanging="180"/>
+      </w:pPr>
+    </w:lvl>
+    <w:lvl w:ilvl="6" w:tplc="0409000F" w:tentative="1">
+      <w:start w:val="1"/>
+      <w:numFmt w:val="decimal"/>
+      <w:lvlText w:val="%7."/>
+      <w:lvlJc w:val="left"/>
+      <w:pPr>
+        <w:ind w:left="5040" w:hanging="360"/>
+      </w:pPr>
+    </w:lvl>
+    <w:lvl w:ilvl="7" w:tplc="04090019" w:tentative="1">
+      <w:start w:val="1"/>
+      <w:numFmt w:val="lowerLetter"/>
+      <w:lvlText w:val="%8."/>
+      <w:lvlJc w:val="left"/>
+      <w:pPr>
+        <w:ind w:left="5760" w:hanging="360"/>
+      </w:pPr>
+    </w:lvl>
+    <w:lvl w:ilvl="8" w:tplc="0409001B" w:tentative="1">
+      <w:start w:val="1"/>
+      <w:numFmt w:val="lowerRoman"/>
+      <w:lvlText w:val="%9."/>
+      <w:lvlJc w:val="right"/>
+      <w:pPr>
+        <w:ind w:left="6480" w:hanging="180"/>
+      </w:pPr>
+    </w:lvl>
+  </w:abstractNum>
+  <w:abstractNum w:abstractNumId="5" w15:restartNumberingAfterBreak="0">
+    <w:nsid w:val="2B52369A"/>
+    <w:multiLevelType w:val="hybridMultilevel"/>
+    <w:tmpl w:val="5F5CB3DC"/>
+    <w:lvl w:ilvl="0" w:tplc="0409000F">
+      <w:start w:val="1"/>
+      <w:numFmt w:val="decimal"/>
+      <w:lvlText w:val="%1."/>
+      <w:lvlJc w:val="left"/>
+      <w:pPr>
+        <w:ind w:left="720" w:hanging="360"/>
+      </w:pPr>
+      <w:rPr>
+        <w:rFonts w:hint="default"/>
+      </w:rPr>
+    </w:lvl>
+    <w:lvl w:ilvl="1" w:tplc="04090019" w:tentative="1">
+      <w:start w:val="1"/>
+      <w:numFmt w:val="lowerLetter"/>
+      <w:lvlText w:val="%2."/>
+      <w:lvlJc w:val="left"/>
+      <w:pPr>
+        <w:ind w:left="1440" w:hanging="360"/>
+      </w:pPr>
+    </w:lvl>
+    <w:lvl w:ilvl="2" w:tplc="0409001B" w:tentative="1">
+      <w:start w:val="1"/>
+      <w:numFmt w:val="lowerRoman"/>
+      <w:lvlText w:val="%3."/>
+      <w:lvlJc w:val="right"/>
+      <w:pPr>
+        <w:ind w:left="2160" w:hanging="180"/>
+      </w:pPr>
+    </w:lvl>
+    <w:lvl w:ilvl="3" w:tplc="0409000F" w:tentative="1">
+      <w:start w:val="1"/>
+      <w:numFmt w:val="decimal"/>
+      <w:lvlText w:val="%4."/>
+      <w:lvlJc w:val="left"/>
+      <w:pPr>
+        <w:ind w:left="2880" w:hanging="360"/>
+      </w:pPr>
+    </w:lvl>
+    <w:lvl w:ilvl="4" w:tplc="04090019" w:tentative="1">
+      <w:start w:val="1"/>
+      <w:numFmt w:val="lowerLetter"/>
+      <w:lvlText w:val="%5."/>
+      <w:lvlJc w:val="left"/>
+      <w:pPr>
+        <w:ind w:left="3600" w:hanging="360"/>
+      </w:pPr>
+    </w:lvl>
+    <w:lvl w:ilvl="5" w:tplc="0409001B" w:tentative="1">
+      <w:start w:val="1"/>
+      <w:numFmt w:val="lowerRoman"/>
+      <w:lvlText w:val="%6."/>
+      <w:lvlJc w:val="right"/>
+      <w:pPr>
+        <w:ind w:left="4320" w:hanging="180"/>
+      </w:pPr>
+    </w:lvl>
+    <w:lvl w:ilvl="6" w:tplc="0409000F" w:tentative="1">
+      <w:start w:val="1"/>
+      <w:numFmt w:val="decimal"/>
+      <w:lvlText w:val="%7."/>
+      <w:lvlJc w:val="left"/>
+      <w:pPr>
+        <w:ind w:left="5040" w:hanging="360"/>
+      </w:pPr>
+    </w:lvl>
+    <w:lvl w:ilvl="7" w:tplc="04090019" w:tentative="1">
+      <w:start w:val="1"/>
+      <w:numFmt w:val="lowerLetter"/>
+      <w:lvlText w:val="%8."/>
+      <w:lvlJc w:val="left"/>
+      <w:pPr>
+        <w:ind w:left="5760" w:hanging="360"/>
+      </w:pPr>
+    </w:lvl>
+    <w:lvl w:ilvl="8" w:tplc="0409001B" w:tentative="1">
+      <w:start w:val="1"/>
+      <w:numFmt w:val="lowerRoman"/>
+      <w:lvlText w:val="%9."/>
+      <w:lvlJc w:val="right"/>
+      <w:pPr>
+        <w:ind w:left="6480" w:hanging="180"/>
+      </w:pPr>
+    </w:lvl>
+  </w:abstractNum>
+  <w:abstractNum w:abstractNumId="6" w15:restartNumberingAfterBreak="0">
     <w:nsid w:val="4D591CF0"/>
     <w:multiLevelType w:val="hybridMultilevel"/>
     <w:tmpl w:val="CAEA01DC"/>
@@ -2158,6 +4659,95 @@
       </w:pPr>
     </w:lvl>
     <w:lvl w:ilvl="8" w:tplc="0C09001B" w:tentative="1">
+      <w:start w:val="1"/>
+      <w:numFmt w:val="lowerRoman"/>
+      <w:lvlText w:val="%9."/>
+      <w:lvlJc w:val="right"/>
+      <w:pPr>
+        <w:ind w:left="6480" w:hanging="180"/>
+      </w:pPr>
+    </w:lvl>
+  </w:abstractNum>
+  <w:abstractNum w:abstractNumId="7" w15:restartNumberingAfterBreak="0">
+    <w:nsid w:val="74D731CA"/>
+    <w:multiLevelType w:val="hybridMultilevel"/>
+    <w:tmpl w:val="1DDABBD6"/>
+    <w:lvl w:ilvl="0" w:tplc="0409000F">
+      <w:start w:val="1"/>
+      <w:numFmt w:val="decimal"/>
+      <w:lvlText w:val="%1."/>
+      <w:lvlJc w:val="left"/>
+      <w:pPr>
+        <w:ind w:left="720" w:hanging="360"/>
+      </w:pPr>
+      <w:rPr>
+        <w:rFonts w:hint="default"/>
+      </w:rPr>
+    </w:lvl>
+    <w:lvl w:ilvl="1" w:tplc="04090019" w:tentative="1">
+      <w:start w:val="1"/>
+      <w:numFmt w:val="lowerLetter"/>
+      <w:lvlText w:val="%2."/>
+      <w:lvlJc w:val="left"/>
+      <w:pPr>
+        <w:ind w:left="1440" w:hanging="360"/>
+      </w:pPr>
+    </w:lvl>
+    <w:lvl w:ilvl="2" w:tplc="0409001B" w:tentative="1">
+      <w:start w:val="1"/>
+      <w:numFmt w:val="lowerRoman"/>
+      <w:lvlText w:val="%3."/>
+      <w:lvlJc w:val="right"/>
+      <w:pPr>
+        <w:ind w:left="2160" w:hanging="180"/>
+      </w:pPr>
+    </w:lvl>
+    <w:lvl w:ilvl="3" w:tplc="0409000F" w:tentative="1">
+      <w:start w:val="1"/>
+      <w:numFmt w:val="decimal"/>
+      <w:lvlText w:val="%4."/>
+      <w:lvlJc w:val="left"/>
+      <w:pPr>
+        <w:ind w:left="2880" w:hanging="360"/>
+      </w:pPr>
+    </w:lvl>
+    <w:lvl w:ilvl="4" w:tplc="04090019" w:tentative="1">
+      <w:start w:val="1"/>
+      <w:numFmt w:val="lowerLetter"/>
+      <w:lvlText w:val="%5."/>
+      <w:lvlJc w:val="left"/>
+      <w:pPr>
+        <w:ind w:left="3600" w:hanging="360"/>
+      </w:pPr>
+    </w:lvl>
+    <w:lvl w:ilvl="5" w:tplc="0409001B" w:tentative="1">
+      <w:start w:val="1"/>
+      <w:numFmt w:val="lowerRoman"/>
+      <w:lvlText w:val="%6."/>
+      <w:lvlJc w:val="right"/>
+      <w:pPr>
+        <w:ind w:left="4320" w:hanging="180"/>
+      </w:pPr>
+    </w:lvl>
+    <w:lvl w:ilvl="6" w:tplc="0409000F" w:tentative="1">
+      <w:start w:val="1"/>
+      <w:numFmt w:val="decimal"/>
+      <w:lvlText w:val="%7."/>
+      <w:lvlJc w:val="left"/>
+      <w:pPr>
+        <w:ind w:left="5040" w:hanging="360"/>
+      </w:pPr>
+    </w:lvl>
+    <w:lvl w:ilvl="7" w:tplc="04090019" w:tentative="1">
+      <w:start w:val="1"/>
+      <w:numFmt w:val="lowerLetter"/>
+      <w:lvlText w:val="%8."/>
+      <w:lvlJc w:val="left"/>
+      <w:pPr>
+        <w:ind w:left="5760" w:hanging="360"/>
+      </w:pPr>
+    </w:lvl>
+    <w:lvl w:ilvl="8" w:tplc="0409001B" w:tentative="1">
       <w:start w:val="1"/>
       <w:numFmt w:val="lowerRoman"/>
       <w:lvlText w:val="%9."/>
@@ -2171,10 +4761,25 @@
     <w:abstractNumId w:val="1"/>
   </w:num>
   <w:num w:numId="2">
-    <w:abstractNumId w:val="2"/>
+    <w:abstractNumId w:val="6"/>
   </w:num>
   <w:num w:numId="3">
     <w:abstractNumId w:val="0"/>
+  </w:num>
+  <w:num w:numId="4">
+    <w:abstractNumId w:val="4"/>
+  </w:num>
+  <w:num w:numId="5">
+    <w:abstractNumId w:val="7"/>
+  </w:num>
+  <w:num w:numId="6">
+    <w:abstractNumId w:val="5"/>
+  </w:num>
+  <w:num w:numId="7">
+    <w:abstractNumId w:val="3"/>
+  </w:num>
+  <w:num w:numId="8">
+    <w:abstractNumId w:val="2"/>
   </w:num>
 </w:numbering>
 </file>
@@ -2658,6 +5263,35 @@
     <w:uiPriority w:val="99"/>
     <w:rsid w:val="003F78CA"/>
   </w:style>
+  <w:style w:type="table" w:styleId="TableGrid">
+    <w:name w:val="Table Grid"/>
+    <w:basedOn w:val="TableNormal"/>
+    <w:uiPriority w:val="39"/>
+    <w:rsid w:val="00467EA9"/>
+    <w:pPr>
+      <w:spacing w:after="0" w:line="240" w:lineRule="auto"/>
+    </w:pPr>
+    <w:tblPr>
+      <w:tblBorders>
+        <w:top w:val="single" w:sz="4" w:space="0" w:color="auto"/>
+        <w:left w:val="single" w:sz="4" w:space="0" w:color="auto"/>
+        <w:bottom w:val="single" w:sz="4" w:space="0" w:color="auto"/>
+        <w:right w:val="single" w:sz="4" w:space="0" w:color="auto"/>
+        <w:insideH w:val="single" w:sz="4" w:space="0" w:color="auto"/>
+        <w:insideV w:val="single" w:sz="4" w:space="0" w:color="auto"/>
+      </w:tblBorders>
+    </w:tblPr>
+  </w:style>
+  <w:style w:type="character" w:styleId="PlaceholderText">
+    <w:name w:val="Placeholder Text"/>
+    <w:basedOn w:val="DefaultParagraphFont"/>
+    <w:uiPriority w:val="99"/>
+    <w:semiHidden/>
+    <w:rsid w:val="008A3EC3"/>
+    <w:rPr>
+      <w:color w:val="808080"/>
+    </w:rPr>
+  </w:style>
 </w:styles>
 </file>
 

</xml_diff>

<commit_message>
Please think of a way to do the chart
</commit_message>
<xml_diff>
--- a/Introduction (1).docx
+++ b/Introduction (1).docx
@@ -4,6 +4,7 @@
   <w:body>
     <w:p>
       <w:pPr>
+        <w:spacing w:line="240" w:lineRule="auto"/>
         <w:rPr>
           <w:rFonts w:ascii="Times New Roman" w:hAnsi="Times New Roman" w:cs="Times New Roman"/>
           <w:b/>
@@ -21,6 +22,7 @@
     </w:p>
     <w:p>
       <w:pPr>
+        <w:spacing w:line="240" w:lineRule="auto"/>
         <w:rPr>
           <w:rFonts w:ascii="Times New Roman" w:hAnsi="Times New Roman" w:cs="Times New Roman"/>
           <w:bCs/>
@@ -38,7 +40,23 @@
           <w:rFonts w:ascii="Times New Roman" w:hAnsi="Times New Roman" w:cs="Times New Roman"/>
           <w:bCs/>
         </w:rPr>
-        <w:t xml:space="preserve">a question given in a test json file. The system contains 3 main parts, which are sentence retrieval, entity extraction and answer ranking. The report will first introduce methods the authors use to build Basic QA System, following by error analysis. Then, the report will </w:t>
+        <w:t xml:space="preserve">a question given in a test </w:t>
+      </w:r>
+      <w:proofErr w:type="spellStart"/>
+      <w:r>
+        <w:rPr>
+          <w:rFonts w:ascii="Times New Roman" w:hAnsi="Times New Roman" w:cs="Times New Roman"/>
+          <w:bCs/>
+        </w:rPr>
+        <w:t>json</w:t>
+      </w:r>
+      <w:proofErr w:type="spellEnd"/>
+      <w:r>
+        <w:rPr>
+          <w:rFonts w:ascii="Times New Roman" w:hAnsi="Times New Roman" w:cs="Times New Roman"/>
+          <w:bCs/>
+        </w:rPr>
+        <w:t xml:space="preserve"> file. The system contains 3 main parts, which are sentence retrieval, entity extraction and answer ranking. The report will first introduce methods the authors use to build Basic QA System, following by error analysis. Then, the report will </w:t>
       </w:r>
       <w:r>
         <w:rPr>
@@ -66,7 +84,21 @@
           <w:rFonts w:ascii="Times New Roman" w:hAnsi="Times New Roman" w:cs="Times New Roman"/>
           <w:bCs/>
         </w:rPr>
-        <w:t xml:space="preserve"> called Dsc QA system</w:t>
+        <w:t xml:space="preserve"> called </w:t>
+      </w:r>
+      <w:r>
+        <w:rPr>
+          <w:rFonts w:ascii="Times New Roman" w:hAnsi="Times New Roman" w:cs="Times New Roman"/>
+          <w:bCs/>
+        </w:rPr>
+        <w:t>Enhanced</w:t>
+      </w:r>
+      <w:r>
+        <w:rPr>
+          <w:rFonts w:ascii="Times New Roman" w:hAnsi="Times New Roman" w:cs="Times New Roman"/>
+          <w:bCs/>
+        </w:rPr>
+        <w:t xml:space="preserve"> QA system</w:t>
       </w:r>
       <w:r>
         <w:rPr>
@@ -94,11 +126,19 @@
           <w:rFonts w:ascii="Times New Roman" w:hAnsi="Times New Roman" w:cs="Times New Roman"/>
           <w:bCs/>
         </w:rPr>
-        <w:t>. Error analysis of the new system will also be included.</w:t>
-      </w:r>
-    </w:p>
-    <w:p>
-      <w:pPr>
+        <w:t>.</w:t>
+      </w:r>
+      <w:r>
+        <w:rPr>
+          <w:rFonts w:ascii="Times New Roman" w:hAnsi="Times New Roman" w:cs="Times New Roman"/>
+          <w:bCs/>
+        </w:rPr>
+        <w:t xml:space="preserve"> Lastly, the report will end with evaluation of the new system and future improvement.</w:t>
+      </w:r>
+    </w:p>
+    <w:p>
+      <w:pPr>
+        <w:spacing w:line="240" w:lineRule="auto"/>
         <w:rPr>
           <w:rFonts w:ascii="Times New Roman" w:hAnsi="Times New Roman" w:cs="Times New Roman"/>
           <w:b/>
@@ -116,6 +156,7 @@
     </w:p>
     <w:p>
       <w:pPr>
+        <w:spacing w:line="240" w:lineRule="auto"/>
         <w:rPr>
           <w:rFonts w:ascii="Times New Roman" w:hAnsi="Times New Roman" w:cs="Times New Roman"/>
           <w:bCs/>
@@ -133,7 +174,68 @@
           <w:rFonts w:ascii="Times New Roman" w:hAnsi="Times New Roman" w:cs="Times New Roman"/>
           <w:bCs/>
         </w:rPr>
-        <w:t xml:space="preserve"> answers 8,473 questions out of 70,159 questions, so there are a room for improvement. (Kaggle score: 0.15681)</w:t>
+        <w:t xml:space="preserve"> answers 1,028 questions out of 8,463</w:t>
+      </w:r>
+      <w:r>
+        <w:rPr>
+          <w:rFonts w:ascii="Times New Roman" w:hAnsi="Times New Roman" w:cs="Times New Roman"/>
+          <w:bCs/>
+        </w:rPr>
+        <w:t xml:space="preserve"> questions</w:t>
+      </w:r>
+      <w:r>
+        <w:rPr>
+          <w:rFonts w:ascii="Times New Roman" w:hAnsi="Times New Roman" w:cs="Times New Roman"/>
+          <w:bCs/>
+        </w:rPr>
+        <w:t xml:space="preserve"> on </w:t>
+      </w:r>
+      <w:r>
+        <w:rPr>
+          <w:rFonts w:ascii="Times New Roman" w:hAnsi="Times New Roman" w:cs="Times New Roman"/>
+          <w:b/>
+          <w:bCs/>
+          <w:color w:val="FF0000"/>
+        </w:rPr>
+        <w:t>development</w:t>
+      </w:r>
+      <w:r>
+        <w:rPr>
+          <w:rFonts w:ascii="Times New Roman" w:hAnsi="Times New Roman" w:cs="Times New Roman"/>
+          <w:bCs/>
+          <w:color w:val="FF0000"/>
+        </w:rPr>
+        <w:t xml:space="preserve"> </w:t>
+      </w:r>
+      <w:r>
+        <w:rPr>
+          <w:rFonts w:ascii="Times New Roman" w:hAnsi="Times New Roman" w:cs="Times New Roman"/>
+          <w:bCs/>
+        </w:rPr>
+        <w:t>set</w:t>
+      </w:r>
+      <w:r>
+        <w:rPr>
+          <w:rFonts w:ascii="Times New Roman" w:hAnsi="Times New Roman" w:cs="Times New Roman"/>
+          <w:bCs/>
+        </w:rPr>
+        <w:t>, so there are a room for improvement. (</w:t>
+      </w:r>
+      <w:proofErr w:type="spellStart"/>
+      <w:r>
+        <w:rPr>
+          <w:rFonts w:ascii="Times New Roman" w:hAnsi="Times New Roman" w:cs="Times New Roman"/>
+          <w:bCs/>
+        </w:rPr>
+        <w:t>Kaggle</w:t>
+      </w:r>
+      <w:proofErr w:type="spellEnd"/>
+      <w:r>
+        <w:rPr>
+          <w:rFonts w:ascii="Times New Roman" w:hAnsi="Times New Roman" w:cs="Times New Roman"/>
+          <w:bCs/>
+        </w:rPr>
+        <w:t xml:space="preserve"> score: 0.15681)</w:t>
       </w:r>
     </w:p>
     <w:p>
@@ -143,6 +245,7 @@
           <w:ilvl w:val="0"/>
           <w:numId w:val="4"/>
         </w:numPr>
+        <w:spacing w:line="240" w:lineRule="auto"/>
         <w:rPr>
           <w:rFonts w:ascii="Times New Roman" w:hAnsi="Times New Roman" w:cs="Times New Roman"/>
           <w:b/>
@@ -176,6 +279,7 @@
     </w:p>
     <w:p>
       <w:pPr>
+        <w:spacing w:line="240" w:lineRule="auto"/>
         <w:rPr>
           <w:rFonts w:ascii="Times New Roman" w:hAnsi="Times New Roman" w:cs="Times New Roman"/>
           <w:bCs/>
@@ -193,7 +297,23 @@
           <w:rFonts w:ascii="Times New Roman" w:hAnsi="Times New Roman" w:cs="Times New Roman"/>
           <w:bCs/>
         </w:rPr>
-        <w:t xml:space="preserve"> Sklearn package is used.</w:t>
+        <w:t xml:space="preserve"> </w:t>
+      </w:r>
+      <w:proofErr w:type="spellStart"/>
+      <w:r>
+        <w:rPr>
+          <w:rFonts w:ascii="Times New Roman" w:hAnsi="Times New Roman" w:cs="Times New Roman"/>
+          <w:bCs/>
+        </w:rPr>
+        <w:t>Sklearn</w:t>
+      </w:r>
+      <w:proofErr w:type="spellEnd"/>
+      <w:r>
+        <w:rPr>
+          <w:rFonts w:ascii="Times New Roman" w:hAnsi="Times New Roman" w:cs="Times New Roman"/>
+          <w:bCs/>
+        </w:rPr>
+        <w:t xml:space="preserve"> package is used.</w:t>
       </w:r>
     </w:p>
     <w:p>
@@ -203,6 +323,7 @@
           <w:ilvl w:val="0"/>
           <w:numId w:val="4"/>
         </w:numPr>
+        <w:spacing w:line="240" w:lineRule="auto"/>
         <w:rPr>
           <w:rFonts w:ascii="Times New Roman" w:hAnsi="Times New Roman" w:cs="Times New Roman"/>
           <w:b/>
@@ -228,6 +349,7 @@
     </w:p>
     <w:p>
       <w:pPr>
+        <w:spacing w:line="240" w:lineRule="auto"/>
         <w:rPr>
           <w:rFonts w:ascii="Times New Roman" w:hAnsi="Times New Roman" w:cs="Times New Roman"/>
           <w:bCs/>
@@ -255,6 +377,7 @@
           <w:ilvl w:val="0"/>
           <w:numId w:val="4"/>
         </w:numPr>
+        <w:spacing w:line="240" w:lineRule="auto"/>
         <w:rPr>
           <w:rFonts w:ascii="Times New Roman" w:hAnsi="Times New Roman" w:cs="Times New Roman"/>
           <w:b/>
@@ -280,6 +403,7 @@
     </w:p>
     <w:p>
       <w:pPr>
+        <w:spacing w:line="240" w:lineRule="auto"/>
         <w:rPr>
           <w:rFonts w:ascii="Times New Roman" w:hAnsi="Times New Roman" w:cs="Times New Roman"/>
           <w:bCs/>
@@ -314,6 +438,7 @@
           <w:ilvl w:val="0"/>
           <w:numId w:val="2"/>
         </w:numPr>
+        <w:spacing w:line="240" w:lineRule="auto"/>
         <w:rPr>
           <w:rFonts w:ascii="Times New Roman" w:hAnsi="Times New Roman" w:cs="Times New Roman"/>
           <w:bCs/>
@@ -334,6 +459,7 @@
           <w:ilvl w:val="0"/>
           <w:numId w:val="3"/>
         </w:numPr>
+        <w:spacing w:line="240" w:lineRule="auto"/>
         <w:rPr>
           <w:rFonts w:ascii="Times New Roman" w:hAnsi="Times New Roman" w:cs="Times New Roman"/>
           <w:bCs/>
@@ -361,6 +487,7 @@
           <w:ilvl w:val="1"/>
           <w:numId w:val="3"/>
         </w:numPr>
+        <w:spacing w:line="240" w:lineRule="auto"/>
         <w:rPr>
           <w:rFonts w:ascii="Times New Roman" w:hAnsi="Times New Roman" w:cs="Times New Roman"/>
           <w:bCs/>
@@ -381,6 +508,7 @@
           <w:ilvl w:val="1"/>
           <w:numId w:val="3"/>
         </w:numPr>
+        <w:spacing w:line="240" w:lineRule="auto"/>
         <w:rPr>
           <w:rFonts w:ascii="Times New Roman" w:hAnsi="Times New Roman" w:cs="Times New Roman"/>
           <w:bCs/>
@@ -415,6 +543,7 @@
           <w:ilvl w:val="1"/>
           <w:numId w:val="3"/>
         </w:numPr>
+        <w:spacing w:line="240" w:lineRule="auto"/>
         <w:rPr>
           <w:rFonts w:ascii="Times New Roman" w:hAnsi="Times New Roman" w:cs="Times New Roman"/>
           <w:bCs/>
@@ -442,6 +571,7 @@
           <w:ilvl w:val="0"/>
           <w:numId w:val="3"/>
         </w:numPr>
+        <w:spacing w:line="240" w:lineRule="auto"/>
         <w:rPr>
           <w:rFonts w:ascii="Times New Roman" w:hAnsi="Times New Roman" w:cs="Times New Roman"/>
           <w:bCs/>
@@ -525,6 +655,7 @@
           <w:ilvl w:val="1"/>
           <w:numId w:val="3"/>
         </w:numPr>
+        <w:spacing w:line="240" w:lineRule="auto"/>
         <w:rPr>
           <w:rFonts w:ascii="Times New Roman" w:hAnsi="Times New Roman" w:cs="Times New Roman"/>
           <w:bCs/>
@@ -545,6 +676,7 @@
           <w:ilvl w:val="2"/>
           <w:numId w:val="3"/>
         </w:numPr>
+        <w:spacing w:line="240" w:lineRule="auto"/>
         <w:rPr>
           <w:rFonts w:ascii="Times New Roman" w:hAnsi="Times New Roman" w:cs="Times New Roman"/>
           <w:bCs/>
@@ -572,6 +704,7 @@
           <w:ilvl w:val="1"/>
           <w:numId w:val="3"/>
         </w:numPr>
+        <w:spacing w:line="240" w:lineRule="auto"/>
         <w:rPr>
           <w:rFonts w:ascii="Times New Roman" w:hAnsi="Times New Roman" w:cs="Times New Roman"/>
           <w:bCs/>
@@ -592,6 +725,7 @@
           <w:ilvl w:val="2"/>
           <w:numId w:val="3"/>
         </w:numPr>
+        <w:spacing w:line="240" w:lineRule="auto"/>
         <w:rPr>
           <w:rFonts w:ascii="Times New Roman" w:hAnsi="Times New Roman" w:cs="Times New Roman"/>
           <w:bCs/>
@@ -633,6 +767,7 @@
           <w:ilvl w:val="1"/>
           <w:numId w:val="3"/>
         </w:numPr>
+        <w:spacing w:line="240" w:lineRule="auto"/>
         <w:rPr>
           <w:rFonts w:ascii="Times New Roman" w:hAnsi="Times New Roman" w:cs="Times New Roman"/>
           <w:bCs/>
@@ -653,6 +788,7 @@
           <w:ilvl w:val="2"/>
           <w:numId w:val="3"/>
         </w:numPr>
+        <w:spacing w:line="240" w:lineRule="auto"/>
         <w:rPr>
           <w:rFonts w:ascii="Times New Roman" w:hAnsi="Times New Roman" w:cs="Times New Roman"/>
           <w:bCs/>
@@ -680,6 +816,7 @@
           <w:ilvl w:val="0"/>
           <w:numId w:val="2"/>
         </w:numPr>
+        <w:spacing w:line="240" w:lineRule="auto"/>
         <w:rPr>
           <w:rFonts w:ascii="Times New Roman" w:hAnsi="Times New Roman" w:cs="Times New Roman"/>
           <w:bCs/>
@@ -707,17 +844,34 @@
           <w:ilvl w:val="0"/>
           <w:numId w:val="3"/>
         </w:numPr>
-        <w:rPr>
-          <w:rFonts w:ascii="Times New Roman" w:hAnsi="Times New Roman" w:cs="Times New Roman"/>
-          <w:bCs/>
-        </w:rPr>
-      </w:pPr>
-      <w:r>
-        <w:rPr>
-          <w:rFonts w:ascii="Times New Roman" w:hAnsi="Times New Roman" w:cs="Times New Roman"/>
-          <w:bCs/>
-        </w:rPr>
-        <w:t>If the question type is not OTHER, the same entity wo</w:t>
+        <w:spacing w:line="240" w:lineRule="auto"/>
+        <w:rPr>
+          <w:rFonts w:ascii="Times New Roman" w:hAnsi="Times New Roman" w:cs="Times New Roman"/>
+          <w:bCs/>
+        </w:rPr>
+      </w:pPr>
+      <w:r>
+        <w:rPr>
+          <w:rFonts w:ascii="Times New Roman" w:hAnsi="Times New Roman" w:cs="Times New Roman"/>
+          <w:bCs/>
+        </w:rPr>
+        <w:t xml:space="preserve">If the question type is </w:t>
+      </w:r>
+      <w:proofErr w:type="spellStart"/>
+      <w:r>
+        <w:rPr>
+          <w:rFonts w:ascii="Times New Roman" w:hAnsi="Times New Roman" w:cs="Times New Roman"/>
+          <w:bCs/>
+        </w:rPr>
+        <w:t>not</w:t>
+      </w:r>
+      <w:proofErr w:type="spellEnd"/>
+      <w:r>
+        <w:rPr>
+          <w:rFonts w:ascii="Times New Roman" w:hAnsi="Times New Roman" w:cs="Times New Roman"/>
+          <w:bCs/>
+        </w:rPr>
+        <w:t xml:space="preserve"> OTHER, the same entity wo</w:t>
       </w:r>
       <w:r>
         <w:rPr>
@@ -783,6 +937,7 @@
           <w:ilvl w:val="0"/>
           <w:numId w:val="3"/>
         </w:numPr>
+        <w:spacing w:line="240" w:lineRule="auto"/>
         <w:rPr>
           <w:rFonts w:ascii="Times New Roman" w:hAnsi="Times New Roman" w:cs="Times New Roman"/>
           <w:bCs/>
@@ -859,6 +1014,7 @@
           <w:ilvl w:val="0"/>
           <w:numId w:val="2"/>
         </w:numPr>
+        <w:spacing w:line="240" w:lineRule="auto"/>
         <w:rPr>
           <w:rFonts w:ascii="Times New Roman" w:hAnsi="Times New Roman" w:cs="Times New Roman"/>
           <w:bCs/>
@@ -949,17 +1105,17 @@
           <w:ilvl w:val="0"/>
           <w:numId w:val="2"/>
         </w:numPr>
-        <w:rPr>
-          <w:rFonts w:ascii="Times New Roman" w:hAnsi="Times New Roman" w:cs="Times New Roman"/>
-          <w:bCs/>
-        </w:rPr>
-      </w:pPr>
-      <w:r>
-        <w:rPr>
-          <w:rFonts w:ascii="Times New Roman" w:hAnsi="Times New Roman" w:cs="Times New Roman"/>
-          <w:bCs/>
-        </w:rPr>
-        <w:lastRenderedPageBreak/>
+        <w:spacing w:line="240" w:lineRule="auto"/>
+        <w:rPr>
+          <w:rFonts w:ascii="Times New Roman" w:hAnsi="Times New Roman" w:cs="Times New Roman"/>
+          <w:bCs/>
+        </w:rPr>
+      </w:pPr>
+      <w:r>
+        <w:rPr>
+          <w:rFonts w:ascii="Times New Roman" w:hAnsi="Times New Roman" w:cs="Times New Roman"/>
+          <w:bCs/>
+        </w:rPr>
         <w:t xml:space="preserve">POS of K is used to construct a noun phase for the complete answer. (e.g. </w:t>
       </w:r>
       <w:r>
@@ -1002,8 +1158,17 @@
           <w:rFonts w:ascii="Times New Roman" w:hAnsi="Times New Roman" w:cs="Times New Roman"/>
           <w:bCs/>
         </w:rPr>
-        <w:t>NNP , NP = NNP NNP</w:t>
-      </w:r>
+        <w:t xml:space="preserve">NNP , NP = NNP </w:t>
+      </w:r>
+      <w:proofErr w:type="spellStart"/>
+      <w:r>
+        <w:rPr>
+          <w:rFonts w:ascii="Times New Roman" w:hAnsi="Times New Roman" w:cs="Times New Roman"/>
+          <w:bCs/>
+        </w:rPr>
+        <w:t>NNP</w:t>
+      </w:r>
+      <w:proofErr w:type="spellEnd"/>
       <w:r>
         <w:rPr>
           <w:rFonts w:ascii="Times New Roman" w:hAnsi="Times New Roman" w:cs="Times New Roman"/>
@@ -1098,6 +1263,7 @@
     </w:p>
     <w:p>
       <w:pPr>
+        <w:spacing w:line="240" w:lineRule="auto"/>
         <w:rPr>
           <w:rFonts w:ascii="Times New Roman" w:hAnsi="Times New Roman" w:cs="Times New Roman"/>
           <w:b/>
@@ -1123,6 +1289,7 @@
     </w:p>
     <w:p>
       <w:pPr>
+        <w:spacing w:line="240" w:lineRule="auto"/>
         <w:rPr>
           <w:rFonts w:ascii="Times New Roman" w:hAnsi="Times New Roman" w:cs="Times New Roman"/>
         </w:rPr>
@@ -1165,6 +1332,7 @@
           <w:ilvl w:val="0"/>
           <w:numId w:val="5"/>
         </w:numPr>
+        <w:spacing w:line="240" w:lineRule="auto"/>
         <w:rPr>
           <w:rFonts w:ascii="Times New Roman" w:hAnsi="Times New Roman" w:cs="Times New Roman"/>
           <w:b/>
@@ -1198,14 +1366,16 @@
     </w:p>
     <w:p>
       <w:pPr>
-        <w:rPr>
-          <w:rFonts w:ascii="Times New Roman" w:hAnsi="Times New Roman" w:cs="Times New Roman"/>
-        </w:rPr>
-      </w:pPr>
-      <w:r>
-        <w:rPr>
-          <w:rFonts w:ascii="Times New Roman" w:hAnsi="Times New Roman" w:cs="Times New Roman"/>
-        </w:rPr>
+        <w:spacing w:line="240" w:lineRule="auto"/>
+        <w:rPr>
+          <w:rFonts w:ascii="Times New Roman" w:hAnsi="Times New Roman" w:cs="Times New Roman"/>
+        </w:rPr>
+      </w:pPr>
+      <w:r>
+        <w:rPr>
+          <w:rFonts w:ascii="Times New Roman" w:hAnsi="Times New Roman" w:cs="Times New Roman"/>
+        </w:rPr>
+        <w:lastRenderedPageBreak/>
         <w:t>Error: Retrieved sentences does not contain the correct answers</w:t>
       </w:r>
       <w:r>
@@ -1218,7 +1388,34 @@
         <w:rPr>
           <w:rFonts w:ascii="Times New Roman" w:hAnsi="Times New Roman" w:cs="Times New Roman"/>
         </w:rPr>
-        <w:t xml:space="preserve">Based on the training data, </w:t>
+        <w:t xml:space="preserve">Based on the </w:t>
+      </w:r>
+      <w:r>
+        <w:rPr>
+          <w:rFonts w:ascii="Times New Roman" w:hAnsi="Times New Roman" w:cs="Times New Roman"/>
+          <w:b/>
+          <w:color w:val="FF0000"/>
+        </w:rPr>
+        <w:t>development</w:t>
+      </w:r>
+      <w:r>
+        <w:rPr>
+          <w:rFonts w:ascii="Times New Roman" w:hAnsi="Times New Roman" w:cs="Times New Roman"/>
+          <w:color w:val="FF0000"/>
+        </w:rPr>
+        <w:t xml:space="preserve"> </w:t>
+      </w:r>
+      <w:r>
+        <w:rPr>
+          <w:rFonts w:ascii="Times New Roman" w:hAnsi="Times New Roman" w:cs="Times New Roman"/>
+        </w:rPr>
+        <w:t>set</w:t>
+      </w:r>
+      <w:r>
+        <w:rPr>
+          <w:rFonts w:ascii="Times New Roman" w:hAnsi="Times New Roman" w:cs="Times New Roman"/>
+        </w:rPr>
+        <w:t xml:space="preserve">, </w:t>
       </w:r>
       <w:r>
         <w:rPr>
@@ -1242,7 +1439,7 @@
         <w:rPr>
           <w:rFonts w:ascii="Times New Roman" w:hAnsi="Times New Roman" w:cs="Times New Roman"/>
         </w:rPr>
-        <w:t>38,587</w:t>
+        <w:t>4,654</w:t>
       </w:r>
       <w:r>
         <w:rPr>
@@ -1266,11 +1463,26 @@
         <w:rPr>
           <w:rFonts w:ascii="Times New Roman" w:hAnsi="Times New Roman" w:cs="Times New Roman"/>
         </w:rPr>
-        <w:t>Moreover, TF-idf is time consuming.</w:t>
-      </w:r>
-    </w:p>
-    <w:p>
-      <w:pPr>
+        <w:t>Moreover, TF-</w:t>
+      </w:r>
+      <w:proofErr w:type="spellStart"/>
+      <w:r>
+        <w:rPr>
+          <w:rFonts w:ascii="Times New Roman" w:hAnsi="Times New Roman" w:cs="Times New Roman"/>
+        </w:rPr>
+        <w:t>idf</w:t>
+      </w:r>
+      <w:proofErr w:type="spellEnd"/>
+      <w:r>
+        <w:rPr>
+          <w:rFonts w:ascii="Times New Roman" w:hAnsi="Times New Roman" w:cs="Times New Roman"/>
+        </w:rPr>
+        <w:t xml:space="preserve"> is time consuming.</w:t>
+      </w:r>
+    </w:p>
+    <w:p>
+      <w:pPr>
+        <w:spacing w:line="240" w:lineRule="auto"/>
         <w:rPr>
           <w:rFonts w:ascii="Times New Roman" w:hAnsi="Times New Roman" w:cs="Times New Roman"/>
         </w:rPr>
@@ -1291,7 +1503,21 @@
         <w:rPr>
           <w:rFonts w:ascii="Times New Roman" w:hAnsi="Times New Roman" w:cs="Times New Roman"/>
         </w:rPr>
-        <w:t xml:space="preserve">TF-idf cannot get correct sentences since </w:t>
+        <w:t>TF-</w:t>
+      </w:r>
+      <w:proofErr w:type="spellStart"/>
+      <w:r>
+        <w:rPr>
+          <w:rFonts w:ascii="Times New Roman" w:hAnsi="Times New Roman" w:cs="Times New Roman"/>
+        </w:rPr>
+        <w:t>idf</w:t>
+      </w:r>
+      <w:proofErr w:type="spellEnd"/>
+      <w:r>
+        <w:rPr>
+          <w:rFonts w:ascii="Times New Roman" w:hAnsi="Times New Roman" w:cs="Times New Roman"/>
+        </w:rPr>
+        <w:t xml:space="preserve"> cannot get correct sentences since </w:t>
       </w:r>
       <w:r>
         <w:rPr>
@@ -1308,6 +1534,7 @@
     </w:p>
     <w:p>
       <w:pPr>
+        <w:spacing w:line="240" w:lineRule="auto"/>
         <w:rPr>
           <w:rFonts w:ascii="Times New Roman" w:hAnsi="Times New Roman" w:cs="Times New Roman"/>
         </w:rPr>
@@ -1388,7 +1615,21 @@
         <w:rPr>
           <w:rFonts w:ascii="Times New Roman" w:hAnsi="Times New Roman" w:cs="Times New Roman"/>
         </w:rPr>
-        <w:t xml:space="preserve">TF-idf in terms of time consumption and </w:t>
+        <w:t>TF-</w:t>
+      </w:r>
+      <w:proofErr w:type="spellStart"/>
+      <w:r>
+        <w:rPr>
+          <w:rFonts w:ascii="Times New Roman" w:hAnsi="Times New Roman" w:cs="Times New Roman"/>
+        </w:rPr>
+        <w:t>idf</w:t>
+      </w:r>
+      <w:proofErr w:type="spellEnd"/>
+      <w:r>
+        <w:rPr>
+          <w:rFonts w:ascii="Times New Roman" w:hAnsi="Times New Roman" w:cs="Times New Roman"/>
+        </w:rPr>
+        <w:t xml:space="preserve"> in terms of time consumption and </w:t>
       </w:r>
       <w:r>
         <w:rPr>
@@ -1404,6 +1645,7 @@
           <w:ilvl w:val="0"/>
           <w:numId w:val="5"/>
         </w:numPr>
+        <w:spacing w:line="240" w:lineRule="auto"/>
         <w:rPr>
           <w:rFonts w:ascii="Times New Roman" w:hAnsi="Times New Roman" w:cs="Times New Roman"/>
           <w:b/>
@@ -1429,6 +1671,7 @@
     </w:p>
     <w:p>
       <w:pPr>
+        <w:spacing w:line="240" w:lineRule="auto"/>
         <w:rPr>
           <w:rFonts w:ascii="Times New Roman" w:hAnsi="Times New Roman" w:cs="Times New Roman"/>
         </w:rPr>
@@ -1496,6 +1739,7 @@
     </w:p>
     <w:p>
       <w:pPr>
+        <w:spacing w:line="240" w:lineRule="auto"/>
         <w:rPr>
           <w:rFonts w:ascii="Times New Roman" w:hAnsi="Times New Roman" w:cs="Times New Roman"/>
         </w:rPr>
@@ -1533,6 +1777,7 @@
     </w:p>
     <w:p>
       <w:pPr>
+        <w:spacing w:line="240" w:lineRule="auto"/>
         <w:rPr>
           <w:rFonts w:ascii="Times New Roman" w:hAnsi="Times New Roman" w:cs="Times New Roman"/>
         </w:rPr>
@@ -1569,6 +1814,7 @@
           <w:ilvl w:val="0"/>
           <w:numId w:val="5"/>
         </w:numPr>
+        <w:spacing w:line="240" w:lineRule="auto"/>
         <w:rPr>
           <w:rFonts w:ascii="Times New Roman" w:hAnsi="Times New Roman" w:cs="Times New Roman"/>
           <w:b/>
@@ -1594,6 +1840,7 @@
     </w:p>
     <w:p>
       <w:pPr>
+        <w:spacing w:line="240" w:lineRule="auto"/>
         <w:rPr>
           <w:rFonts w:ascii="Times New Roman" w:hAnsi="Times New Roman" w:cs="Times New Roman"/>
         </w:rPr>
@@ -1607,6 +1854,7 @@
     </w:p>
     <w:p>
       <w:pPr>
+        <w:spacing w:line="240" w:lineRule="auto"/>
         <w:rPr>
           <w:rFonts w:ascii="Times New Roman" w:hAnsi="Times New Roman" w:cs="Times New Roman"/>
         </w:rPr>
@@ -1620,6 +1868,7 @@
     </w:p>
     <w:p>
       <w:pPr>
+        <w:spacing w:line="240" w:lineRule="auto"/>
         <w:rPr>
           <w:rFonts w:ascii="Times New Roman" w:hAnsi="Times New Roman" w:cs="Times New Roman"/>
         </w:rPr>
@@ -1645,6 +1894,7 @@
     </w:p>
     <w:p>
       <w:pPr>
+        <w:spacing w:line="240" w:lineRule="auto"/>
         <w:rPr>
           <w:rFonts w:ascii="Times New Roman" w:hAnsi="Times New Roman" w:cs="Times New Roman"/>
         </w:rPr>
@@ -1664,6 +1914,7 @@
     </w:p>
     <w:p>
       <w:pPr>
+        <w:spacing w:line="240" w:lineRule="auto"/>
         <w:rPr>
           <w:rFonts w:ascii="Times New Roman" w:hAnsi="Times New Roman" w:cs="Times New Roman"/>
         </w:rPr>
@@ -1677,6 +1928,7 @@
     </w:p>
     <w:p>
       <w:pPr>
+        <w:spacing w:line="240" w:lineRule="auto"/>
         <w:rPr>
           <w:rFonts w:ascii="Times New Roman" w:hAnsi="Times New Roman" w:cs="Times New Roman"/>
         </w:rPr>
@@ -1696,6 +1948,7 @@
     </w:p>
     <w:p>
       <w:pPr>
+        <w:spacing w:line="240" w:lineRule="auto"/>
         <w:rPr>
           <w:rFonts w:ascii="Times New Roman" w:hAnsi="Times New Roman" w:cs="Times New Roman"/>
         </w:rPr>
@@ -1710,11 +1963,20 @@
         <w:rPr>
           <w:rFonts w:ascii="Times New Roman" w:hAnsi="Times New Roman" w:cs="Times New Roman"/>
         </w:rPr>
-        <w:t xml:space="preserve"> The rule can be added by more human observation.</w:t>
-      </w:r>
-    </w:p>
-    <w:p>
-      <w:pPr>
+        <w:t xml:space="preserve"> </w:t>
+      </w:r>
+      <w:bookmarkStart w:id="0" w:name="_GoBack"/>
+      <w:bookmarkEnd w:id="0"/>
+      <w:r>
+        <w:rPr>
+          <w:rFonts w:ascii="Times New Roman" w:hAnsi="Times New Roman" w:cs="Times New Roman"/>
+        </w:rPr>
+        <w:t xml:space="preserve">The rules can be constructed by extracting POS of the answer in conjunction with the question type. </w:t>
+      </w:r>
+    </w:p>
+    <w:p>
+      <w:pPr>
+        <w:spacing w:line="240" w:lineRule="auto"/>
         <w:rPr>
           <w:rFonts w:ascii="Times New Roman" w:hAnsi="Times New Roman" w:cs="Times New Roman"/>
           <w:b/>
@@ -1725,22 +1987,37 @@
           <w:rFonts w:ascii="Times New Roman" w:hAnsi="Times New Roman" w:cs="Times New Roman"/>
           <w:b/>
         </w:rPr>
-        <w:t>Dsc QA system</w:t>
-      </w:r>
-    </w:p>
-    <w:p>
-      <w:pPr>
-        <w:rPr>
-          <w:rFonts w:ascii="Times New Roman" w:hAnsi="Times New Roman" w:cs="Times New Roman"/>
-          <w:bCs/>
-        </w:rPr>
-      </w:pPr>
-      <w:r>
-        <w:rPr>
-          <w:rFonts w:ascii="Times New Roman" w:hAnsi="Times New Roman" w:cs="Times New Roman"/>
-          <w:bCs/>
-        </w:rPr>
-        <w:t>Dsc QA system consists of 3 parts: Sentence Retrieval, Sentence Partitioning</w:t>
+        <w:t>Enhanced</w:t>
+      </w:r>
+      <w:r>
+        <w:rPr>
+          <w:rFonts w:ascii="Times New Roman" w:hAnsi="Times New Roman" w:cs="Times New Roman"/>
+          <w:b/>
+        </w:rPr>
+        <w:t xml:space="preserve"> QA system</w:t>
+      </w:r>
+    </w:p>
+    <w:p>
+      <w:pPr>
+        <w:spacing w:line="240" w:lineRule="auto"/>
+        <w:rPr>
+          <w:rFonts w:ascii="Times New Roman" w:hAnsi="Times New Roman" w:cs="Times New Roman"/>
+          <w:bCs/>
+        </w:rPr>
+      </w:pPr>
+      <w:r>
+        <w:rPr>
+          <w:rFonts w:ascii="Times New Roman" w:hAnsi="Times New Roman" w:cs="Times New Roman"/>
+          <w:bCs/>
+        </w:rPr>
+        <w:t>Enhanced</w:t>
+      </w:r>
+      <w:r>
+        <w:rPr>
+          <w:rFonts w:ascii="Times New Roman" w:hAnsi="Times New Roman" w:cs="Times New Roman"/>
+          <w:bCs/>
+        </w:rPr>
+        <w:t xml:space="preserve"> QA system consists of 3 parts: Sentence Retrieval, Sentence Partitioning</w:t>
       </w:r>
       <w:r>
         <w:rPr>
@@ -1789,21 +2066,23 @@
           <w:rFonts w:ascii="Times New Roman" w:hAnsi="Times New Roman" w:cs="Times New Roman"/>
           <w:bCs/>
         </w:rPr>
-        <w:t>(Kaggle score: 0.</w:t>
-      </w:r>
-      <w:r>
-        <w:rPr>
-          <w:rFonts w:ascii="Times New Roman" w:hAnsi="Times New Roman" w:cs="Times New Roman"/>
-          <w:bCs/>
-        </w:rPr>
-        <w:t>20231</w:t>
-      </w:r>
-      <w:r>
-        <w:rPr>
-          <w:rFonts w:ascii="Times New Roman" w:hAnsi="Times New Roman" w:cs="Times New Roman"/>
-          <w:bCs/>
-        </w:rPr>
-        <w:t>)</w:t>
+        <w:t>(</w:t>
+      </w:r>
+      <w:proofErr w:type="spellStart"/>
+      <w:r>
+        <w:rPr>
+          <w:rFonts w:ascii="Times New Roman" w:hAnsi="Times New Roman" w:cs="Times New Roman"/>
+          <w:bCs/>
+        </w:rPr>
+        <w:t>Kaggle</w:t>
+      </w:r>
+      <w:proofErr w:type="spellEnd"/>
+      <w:r>
+        <w:rPr>
+          <w:rFonts w:ascii="Times New Roman" w:hAnsi="Times New Roman" w:cs="Times New Roman"/>
+          <w:bCs/>
+        </w:rPr>
+        <w:t xml:space="preserve"> score: 0.20231)</w:t>
       </w:r>
     </w:p>
     <w:p>
@@ -1813,6 +2092,7 @@
           <w:ilvl w:val="0"/>
           <w:numId w:val="6"/>
         </w:numPr>
+        <w:spacing w:line="240" w:lineRule="auto"/>
         <w:rPr>
           <w:rFonts w:ascii="Times New Roman" w:hAnsi="Times New Roman" w:cs="Times New Roman"/>
           <w:b/>
@@ -1823,22 +2103,55 @@
           <w:rFonts w:ascii="Times New Roman" w:hAnsi="Times New Roman" w:cs="Times New Roman"/>
           <w:b/>
         </w:rPr>
-        <w:lastRenderedPageBreak/>
         <w:t>Sentence Retrieval:</w:t>
       </w:r>
     </w:p>
     <w:p>
       <w:pPr>
-        <w:rPr>
-          <w:rFonts w:ascii="Times New Roman" w:hAnsi="Times New Roman" w:cs="Times New Roman"/>
-        </w:rPr>
-      </w:pPr>
-      <w:r>
-        <w:rPr>
-          <w:rFonts w:ascii="Times New Roman" w:hAnsi="Times New Roman" w:cs="Times New Roman"/>
-          <w:bCs/>
-        </w:rPr>
-        <w:t xml:space="preserve">BM25 is used instead of TF-idf. Based on the training </w:t>
+        <w:spacing w:line="240" w:lineRule="auto"/>
+        <w:rPr>
+          <w:rFonts w:ascii="Times New Roman" w:hAnsi="Times New Roman" w:cs="Times New Roman"/>
+        </w:rPr>
+      </w:pPr>
+      <w:r>
+        <w:rPr>
+          <w:rFonts w:ascii="Times New Roman" w:hAnsi="Times New Roman" w:cs="Times New Roman"/>
+          <w:bCs/>
+        </w:rPr>
+        <w:t>BM25 is used instead of TF-</w:t>
+      </w:r>
+      <w:proofErr w:type="spellStart"/>
+      <w:r>
+        <w:rPr>
+          <w:rFonts w:ascii="Times New Roman" w:hAnsi="Times New Roman" w:cs="Times New Roman"/>
+          <w:bCs/>
+        </w:rPr>
+        <w:t>idf</w:t>
+      </w:r>
+      <w:proofErr w:type="spellEnd"/>
+      <w:r>
+        <w:rPr>
+          <w:rFonts w:ascii="Times New Roman" w:hAnsi="Times New Roman" w:cs="Times New Roman"/>
+          <w:bCs/>
+        </w:rPr>
+        <w:t xml:space="preserve">. Based on the </w:t>
+      </w:r>
+      <w:r>
+        <w:rPr>
+          <w:rFonts w:ascii="Times New Roman" w:hAnsi="Times New Roman" w:cs="Times New Roman"/>
+          <w:b/>
+          <w:bCs/>
+          <w:color w:val="FF0000"/>
+        </w:rPr>
+        <w:t>development</w:t>
+      </w:r>
+      <w:r>
+        <w:rPr>
+          <w:rFonts w:ascii="Times New Roman" w:hAnsi="Times New Roman" w:cs="Times New Roman"/>
+          <w:bCs/>
+          <w:color w:val="FF0000"/>
+        </w:rPr>
+        <w:t xml:space="preserve"> </w:t>
       </w:r>
       <w:r>
         <w:rPr>
@@ -1858,31 +2171,31 @@
         <w:rPr>
           <w:rFonts w:ascii="Times New Roman" w:hAnsi="Times New Roman" w:cs="Times New Roman"/>
         </w:rPr>
-        <w:t>6</w:t>
-      </w:r>
-      <w:r>
-        <w:rPr>
-          <w:rFonts w:ascii="Times New Roman" w:hAnsi="Times New Roman" w:cs="Times New Roman"/>
-        </w:rPr>
-        <w:t>5% of the total retrieved sentences (</w:t>
-      </w:r>
-      <w:r>
-        <w:rPr>
-          <w:rFonts w:ascii="Times New Roman" w:hAnsi="Times New Roman" w:cs="Times New Roman"/>
-        </w:rPr>
-        <w:t>45,603</w:t>
-      </w:r>
-      <w:r>
-        <w:rPr>
-          <w:rFonts w:ascii="Times New Roman" w:hAnsi="Times New Roman" w:cs="Times New Roman"/>
-        </w:rPr>
-        <w:t xml:space="preserve"> sentences) contains correct answers.</w:t>
-      </w:r>
-      <w:r>
-        <w:rPr>
-          <w:rFonts w:ascii="Times New Roman" w:hAnsi="Times New Roman" w:cs="Times New Roman"/>
-        </w:rPr>
-        <w:t xml:space="preserve"> This is a big improvement since the increase is 7,016 sentences. Therefore, the number of answers is likely to increase.</w:t>
+        <w:t xml:space="preserve">65% of the total retrieved sentences </w:t>
+      </w:r>
+      <w:r>
+        <w:rPr>
+          <w:rFonts w:ascii="Times New Roman" w:hAnsi="Times New Roman" w:cs="Times New Roman"/>
+        </w:rPr>
+        <w:t>(5500</w:t>
+      </w:r>
+      <w:r>
+        <w:rPr>
+          <w:rFonts w:ascii="Times New Roman" w:hAnsi="Times New Roman" w:cs="Times New Roman"/>
+        </w:rPr>
+        <w:t xml:space="preserve"> sentences) contains correct answers. This is a big improve</w:t>
+      </w:r>
+      <w:r>
+        <w:rPr>
+          <w:rFonts w:ascii="Times New Roman" w:hAnsi="Times New Roman" w:cs="Times New Roman"/>
+        </w:rPr>
+        <w:t>ment since the increase is 846</w:t>
+      </w:r>
+      <w:r>
+        <w:rPr>
+          <w:rFonts w:ascii="Times New Roman" w:hAnsi="Times New Roman" w:cs="Times New Roman"/>
+        </w:rPr>
+        <w:t xml:space="preserve"> sentences. Therefore, the number of answers is likely to increase.</w:t>
       </w:r>
     </w:p>
     <w:p>
@@ -1892,6 +2205,7 @@
           <w:ilvl w:val="0"/>
           <w:numId w:val="6"/>
         </w:numPr>
+        <w:spacing w:line="240" w:lineRule="auto"/>
         <w:rPr>
           <w:rFonts w:ascii="Times New Roman" w:hAnsi="Times New Roman" w:cs="Times New Roman"/>
           <w:b/>
@@ -1904,159 +2218,28 @@
           <w:b/>
           <w:bCs/>
         </w:rPr>
-        <w:t xml:space="preserve">Sentence Partitioning: </w:t>
-      </w:r>
-    </w:p>
-    <w:p>
-      <w:pPr>
-        <w:rPr>
-          <w:rFonts w:ascii="Times New Roman" w:hAnsi="Times New Roman" w:cs="Times New Roman"/>
-        </w:rPr>
-      </w:pPr>
-      <w:r>
-        <w:rPr>
-          <w:rFonts w:ascii="Times New Roman" w:hAnsi="Times New Roman" w:cs="Times New Roman"/>
-        </w:rPr>
-        <w:t xml:space="preserve">The idea is partitioning potential noun phases off a </w:t>
-      </w:r>
-      <w:r>
-        <w:rPr>
-          <w:rFonts w:ascii="Times New Roman" w:hAnsi="Times New Roman" w:cs="Times New Roman"/>
-        </w:rPr>
-        <w:t xml:space="preserve">target </w:t>
-      </w:r>
-      <w:r>
-        <w:rPr>
-          <w:rFonts w:ascii="Times New Roman" w:hAnsi="Times New Roman" w:cs="Times New Roman"/>
-        </w:rPr>
-        <w:t xml:space="preserve">sentence. </w:t>
-      </w:r>
-      <w:r>
-        <w:rPr>
-          <w:rFonts w:ascii="Times New Roman" w:hAnsi="Times New Roman" w:cs="Times New Roman"/>
-        </w:rPr>
-        <w:t>The sentence is first tagged using Stanford POStagger</w:t>
-      </w:r>
-      <w:r>
-        <w:rPr>
-          <w:rFonts w:ascii="Times New Roman" w:hAnsi="Times New Roman" w:cs="Times New Roman"/>
-        </w:rPr>
-        <w:t xml:space="preserve"> and Stanford NERtagger</w:t>
-      </w:r>
-      <w:r>
-        <w:rPr>
-          <w:rFonts w:ascii="Times New Roman" w:hAnsi="Times New Roman" w:cs="Times New Roman"/>
-        </w:rPr>
-        <w:t>. Then, u</w:t>
-      </w:r>
-      <w:r>
-        <w:rPr>
-          <w:rFonts w:ascii="Times New Roman" w:hAnsi="Times New Roman" w:cs="Times New Roman"/>
-        </w:rPr>
-        <w:t xml:space="preserve">sing nltk’s </w:t>
-      </w:r>
-      <w:r>
-        <w:rPr>
-          <w:rFonts w:ascii="Times New Roman" w:hAnsi="Times New Roman" w:cs="Times New Roman"/>
-        </w:rPr>
-        <w:t xml:space="preserve">RegexpParser, POS rules are created to capture noun phases (NPs). NPs of a sentence are put into an answer pool for each question, which is passed </w:t>
-      </w:r>
-      <w:r>
-        <w:rPr>
-          <w:rFonts w:ascii="Times New Roman" w:hAnsi="Times New Roman" w:cs="Times New Roman"/>
-        </w:rPr>
-        <w:t>on</w:t>
-      </w:r>
-      <w:r>
-        <w:rPr>
-          <w:rFonts w:ascii="Times New Roman" w:hAnsi="Times New Roman" w:cs="Times New Roman"/>
-        </w:rPr>
-        <w:t xml:space="preserve">to the next part of the Dsc QA system. </w:t>
-      </w:r>
-      <w:r>
-        <w:rPr>
-          <w:rFonts w:ascii="Times New Roman" w:hAnsi="Times New Roman" w:cs="Times New Roman"/>
-        </w:rPr>
-        <w:t xml:space="preserve">Development set is used to </w:t>
-      </w:r>
-      <w:r>
-        <w:rPr>
-          <w:rFonts w:ascii="Times New Roman" w:hAnsi="Times New Roman" w:cs="Times New Roman"/>
-        </w:rPr>
-        <w:t xml:space="preserve">test the rules and there are 4,128 out of 8,463 </w:t>
-      </w:r>
-      <w:r>
-        <w:rPr>
-          <w:rFonts w:ascii="Times New Roman" w:hAnsi="Times New Roman" w:cs="Times New Roman"/>
-        </w:rPr>
-        <w:t>answer pools</w:t>
-      </w:r>
-      <w:r>
-        <w:rPr>
-          <w:rFonts w:ascii="Times New Roman" w:hAnsi="Times New Roman" w:cs="Times New Roman"/>
-        </w:rPr>
-        <w:t>, which contain correct answers, given that the question types are known.</w:t>
-      </w:r>
-      <w:r>
-        <w:rPr>
-          <w:rFonts w:ascii="Times New Roman" w:hAnsi="Times New Roman" w:cs="Times New Roman"/>
-        </w:rPr>
-        <w:t xml:space="preserve"> NER tags are used in the 4</w:t>
-      </w:r>
-      <w:r>
-        <w:rPr>
-          <w:rFonts w:ascii="Times New Roman" w:hAnsi="Times New Roman" w:cs="Times New Roman"/>
-          <w:vertAlign w:val="superscript"/>
-        </w:rPr>
-        <w:t>th</w:t>
-      </w:r>
-      <w:r>
-        <w:rPr>
-          <w:rFonts w:ascii="Times New Roman" w:hAnsi="Times New Roman" w:cs="Times New Roman"/>
-        </w:rPr>
-        <w:t xml:space="preserve"> part of the system.</w:t>
-      </w:r>
-    </w:p>
-    <w:p>
-      <w:pPr>
-        <w:pStyle w:val="ListParagraph"/>
-        <w:numPr>
-          <w:ilvl w:val="0"/>
-          <w:numId w:val="6"/>
-        </w:numPr>
+        <w:t xml:space="preserve">Question </w:t>
+      </w:r>
+      <w:r>
         <w:rPr>
           <w:rFonts w:ascii="Times New Roman" w:hAnsi="Times New Roman" w:cs="Times New Roman"/>
           <w:b/>
           <w:bCs/>
         </w:rPr>
-      </w:pPr>
+        <w:t xml:space="preserve">Type </w:t>
+      </w:r>
       <w:r>
         <w:rPr>
           <w:rFonts w:ascii="Times New Roman" w:hAnsi="Times New Roman" w:cs="Times New Roman"/>
           <w:b/>
           <w:bCs/>
         </w:rPr>
-        <w:t xml:space="preserve">Question </w:t>
-      </w:r>
-      <w:r>
-        <w:rPr>
-          <w:rFonts w:ascii="Times New Roman" w:hAnsi="Times New Roman" w:cs="Times New Roman"/>
-          <w:b/>
-          <w:bCs/>
-        </w:rPr>
-        <w:t xml:space="preserve">Type </w:t>
-      </w:r>
-      <w:r>
-        <w:rPr>
-          <w:rFonts w:ascii="Times New Roman" w:hAnsi="Times New Roman" w:cs="Times New Roman"/>
-          <w:b/>
-          <w:bCs/>
-        </w:rPr>
         <w:t>Detection:</w:t>
       </w:r>
     </w:p>
     <w:p>
       <w:pPr>
+        <w:spacing w:line="240" w:lineRule="auto"/>
         <w:rPr>
           <w:rFonts w:ascii="Times New Roman" w:hAnsi="Times New Roman" w:cs="Times New Roman"/>
         </w:rPr>
@@ -2129,11 +2312,11 @@
         <w:tblLook w:val="04A0" w:firstRow="1" w:lastRow="0" w:firstColumn="1" w:lastColumn="0" w:noHBand="0" w:noVBand="1"/>
       </w:tblPr>
       <w:tblGrid>
-        <w:gridCol w:w="1892"/>
-        <w:gridCol w:w="1785"/>
-        <w:gridCol w:w="1779"/>
-        <w:gridCol w:w="1777"/>
-        <w:gridCol w:w="1783"/>
+        <w:gridCol w:w="1891"/>
+        <w:gridCol w:w="1803"/>
+        <w:gridCol w:w="1803"/>
+        <w:gridCol w:w="1803"/>
+        <w:gridCol w:w="1804"/>
       </w:tblGrid>
       <w:tr>
         <w:tc>
@@ -2254,7 +2437,7 @@
               <w:rPr>
                 <w:rFonts w:ascii="Times New Roman" w:hAnsi="Times New Roman" w:cs="Times New Roman"/>
               </w:rPr>
-              <w:t>0.54</w:t>
+              <w:t>0.40</w:t>
             </w:r>
           </w:p>
         </w:tc>
@@ -2272,7 +2455,7 @@
               <w:rPr>
                 <w:rFonts w:ascii="Times New Roman" w:hAnsi="Times New Roman" w:cs="Times New Roman"/>
               </w:rPr>
-              <w:t>0.44</w:t>
+              <w:t>0.37</w:t>
             </w:r>
           </w:p>
         </w:tc>
@@ -2290,7 +2473,7 @@
               <w:rPr>
                 <w:rFonts w:ascii="Times New Roman" w:hAnsi="Times New Roman" w:cs="Times New Roman"/>
               </w:rPr>
-              <w:t>0.49</w:t>
+              <w:t>0.38</w:t>
             </w:r>
           </w:p>
         </w:tc>
@@ -2308,7 +2491,7 @@
               <w:rPr>
                 <w:rFonts w:ascii="Times New Roman" w:hAnsi="Times New Roman" w:cs="Times New Roman"/>
               </w:rPr>
-              <w:t>43</w:t>
+              <w:t>607</w:t>
             </w:r>
           </w:p>
         </w:tc>
@@ -2346,7 +2529,7 @@
               <w:rPr>
                 <w:rFonts w:ascii="Times New Roman" w:hAnsi="Times New Roman" w:cs="Times New Roman"/>
               </w:rPr>
-              <w:t>0.75</w:t>
+              <w:t>0.74</w:t>
             </w:r>
           </w:p>
         </w:tc>
@@ -2364,7 +2547,7 @@
               <w:rPr>
                 <w:rFonts w:ascii="Times New Roman" w:hAnsi="Times New Roman" w:cs="Times New Roman"/>
               </w:rPr>
-              <w:t>0.81</w:t>
+              <w:t>0.80</w:t>
             </w:r>
           </w:p>
         </w:tc>
@@ -2382,7 +2565,7 @@
               <w:rPr>
                 <w:rFonts w:ascii="Times New Roman" w:hAnsi="Times New Roman" w:cs="Times New Roman"/>
               </w:rPr>
-              <w:t>0.78</w:t>
+              <w:t>0.77</w:t>
             </w:r>
           </w:p>
         </w:tc>
@@ -2400,7 +2583,7 @@
               <w:rPr>
                 <w:rFonts w:ascii="Times New Roman" w:hAnsi="Times New Roman" w:cs="Times New Roman"/>
               </w:rPr>
-              <w:t>166</w:t>
+              <w:t>2076</w:t>
             </w:r>
           </w:p>
         </w:tc>
@@ -2438,7 +2621,7 @@
               <w:rPr>
                 <w:rFonts w:ascii="Times New Roman" w:hAnsi="Times New Roman" w:cs="Times New Roman"/>
               </w:rPr>
-              <w:t>0.80</w:t>
+              <w:t>0.72</w:t>
             </w:r>
           </w:p>
         </w:tc>
@@ -2456,7 +2639,7 @@
               <w:rPr>
                 <w:rFonts w:ascii="Times New Roman" w:hAnsi="Times New Roman" w:cs="Times New Roman"/>
               </w:rPr>
-              <w:t>0.82</w:t>
+              <w:t>0.76</w:t>
             </w:r>
           </w:p>
         </w:tc>
@@ -2474,7 +2657,7 @@
               <w:rPr>
                 <w:rFonts w:ascii="Times New Roman" w:hAnsi="Times New Roman" w:cs="Times New Roman"/>
               </w:rPr>
-              <w:t>0.81</w:t>
+              <w:t>0.74</w:t>
             </w:r>
           </w:p>
         </w:tc>
@@ -2492,7 +2675,7 @@
               <w:rPr>
                 <w:rFonts w:ascii="Times New Roman" w:hAnsi="Times New Roman" w:cs="Times New Roman"/>
               </w:rPr>
-              <w:t>493</w:t>
+              <w:t>4143</w:t>
             </w:r>
           </w:p>
         </w:tc>
@@ -2530,7 +2713,7 @@
               <w:rPr>
                 <w:rFonts w:ascii="Times New Roman" w:hAnsi="Times New Roman" w:cs="Times New Roman"/>
               </w:rPr>
-              <w:t>0.50</w:t>
+              <w:t>0.43</w:t>
             </w:r>
           </w:p>
         </w:tc>
@@ -2548,7 +2731,7 @@
               <w:rPr>
                 <w:rFonts w:ascii="Times New Roman" w:hAnsi="Times New Roman" w:cs="Times New Roman"/>
               </w:rPr>
-              <w:t>0.22</w:t>
+              <w:t>0.17</w:t>
             </w:r>
           </w:p>
         </w:tc>
@@ -2566,7 +2749,7 @@
               <w:rPr>
                 <w:rFonts w:ascii="Times New Roman" w:hAnsi="Times New Roman" w:cs="Times New Roman"/>
               </w:rPr>
-              <w:t>0.31</w:t>
+              <w:t>0.24</w:t>
             </w:r>
           </w:p>
         </w:tc>
@@ -2584,7 +2767,7 @@
               <w:rPr>
                 <w:rFonts w:ascii="Times New Roman" w:hAnsi="Times New Roman" w:cs="Times New Roman"/>
               </w:rPr>
-              <w:t>82</w:t>
+              <w:t>897</w:t>
             </w:r>
           </w:p>
         </w:tc>
@@ -2604,6 +2787,7 @@
               <w:rPr>
                 <w:rFonts w:ascii="Times New Roman" w:hAnsi="Times New Roman" w:cs="Times New Roman"/>
               </w:rPr>
+              <w:lastRenderedPageBreak/>
               <w:t>PERSON</w:t>
             </w:r>
           </w:p>
@@ -2622,7 +2806,7 @@
               <w:rPr>
                 <w:rFonts w:ascii="Times New Roman" w:hAnsi="Times New Roman" w:cs="Times New Roman"/>
               </w:rPr>
-              <w:t>0.52</w:t>
+              <w:t>0.49</w:t>
             </w:r>
           </w:p>
         </w:tc>
@@ -2640,7 +2824,7 @@
               <w:rPr>
                 <w:rFonts w:ascii="Times New Roman" w:hAnsi="Times New Roman" w:cs="Times New Roman"/>
               </w:rPr>
-              <w:t>0.78</w:t>
+              <w:t>0.62</w:t>
             </w:r>
           </w:p>
         </w:tc>
@@ -2658,7 +2842,7 @@
               <w:rPr>
                 <w:rFonts w:ascii="Times New Roman" w:hAnsi="Times New Roman" w:cs="Times New Roman"/>
               </w:rPr>
-              <w:t>0.62</w:t>
+              <w:t>0.55</w:t>
             </w:r>
           </w:p>
         </w:tc>
@@ -2676,7 +2860,7 @@
               <w:rPr>
                 <w:rFonts w:ascii="Times New Roman" w:hAnsi="Times New Roman" w:cs="Times New Roman"/>
               </w:rPr>
-              <w:t>64</w:t>
+              <w:t>740</w:t>
             </w:r>
           </w:p>
         </w:tc>
@@ -2714,7 +2898,7 @@
               <w:rPr>
                 <w:rFonts w:ascii="Times New Roman" w:hAnsi="Times New Roman" w:cs="Times New Roman"/>
               </w:rPr>
-              <w:t>0.73</w:t>
+              <w:t>0.65</w:t>
             </w:r>
           </w:p>
         </w:tc>
@@ -2732,7 +2916,7 @@
               <w:rPr>
                 <w:rFonts w:ascii="Times New Roman" w:hAnsi="Times New Roman" w:cs="Times New Roman"/>
               </w:rPr>
-              <w:t>0.74</w:t>
+              <w:t>0.67</w:t>
             </w:r>
           </w:p>
         </w:tc>
@@ -2750,7 +2934,7 @@
               <w:rPr>
                 <w:rFonts w:ascii="Times New Roman" w:hAnsi="Times New Roman" w:cs="Times New Roman"/>
               </w:rPr>
-              <w:t>0.72</w:t>
+              <w:t>0.65</w:t>
             </w:r>
           </w:p>
         </w:tc>
@@ -2768,7 +2952,7 @@
               <w:rPr>
                 <w:rFonts w:ascii="Times New Roman" w:hAnsi="Times New Roman" w:cs="Times New Roman"/>
               </w:rPr>
-              <w:t>848</w:t>
+              <w:t>8463</w:t>
             </w:r>
           </w:p>
         </w:tc>
@@ -2776,6 +2960,7 @@
     </w:tbl>
     <w:p>
       <w:pPr>
+        <w:spacing w:line="240" w:lineRule="auto"/>
         <w:rPr>
           <w:rFonts w:ascii="Times New Roman" w:hAnsi="Times New Roman" w:cs="Times New Roman"/>
         </w:rPr>
@@ -2790,7 +2975,13 @@
         <w:rPr>
           <w:rFonts w:ascii="Times New Roman" w:hAnsi="Times New Roman" w:cs="Times New Roman"/>
         </w:rPr>
-        <w:t>average F1-score of 0.72 is reasonable.</w:t>
+        <w:t>average F1-score of 0.65</w:t>
+      </w:r>
+      <w:r>
+        <w:rPr>
+          <w:rFonts w:ascii="Times New Roman" w:hAnsi="Times New Roman" w:cs="Times New Roman"/>
+        </w:rPr>
+        <w:t xml:space="preserve"> is reasonable.</w:t>
       </w:r>
     </w:p>
     <w:p>
@@ -2800,6 +2991,7 @@
           <w:ilvl w:val="0"/>
           <w:numId w:val="6"/>
         </w:numPr>
+        <w:spacing w:line="240" w:lineRule="auto"/>
         <w:rPr>
           <w:rFonts w:ascii="Times New Roman" w:hAnsi="Times New Roman" w:cs="Times New Roman"/>
           <w:b/>
@@ -2812,11 +3004,177 @@
           <w:b/>
           <w:bCs/>
         </w:rPr>
+        <w:t xml:space="preserve">Sentence Partitioning: </w:t>
+      </w:r>
+    </w:p>
+    <w:p>
+      <w:pPr>
+        <w:spacing w:line="240" w:lineRule="auto"/>
+        <w:rPr>
+          <w:rFonts w:ascii="Times New Roman" w:hAnsi="Times New Roman" w:cs="Times New Roman"/>
+        </w:rPr>
+      </w:pPr>
+      <w:r>
+        <w:rPr>
+          <w:rFonts w:ascii="Times New Roman" w:hAnsi="Times New Roman" w:cs="Times New Roman"/>
+        </w:rPr>
+        <w:t xml:space="preserve">The idea is partitioning potential noun phases off a target sentence. The sentence is first tagged using Stanford </w:t>
+      </w:r>
+      <w:proofErr w:type="spellStart"/>
+      <w:r>
+        <w:rPr>
+          <w:rFonts w:ascii="Times New Roman" w:hAnsi="Times New Roman" w:cs="Times New Roman"/>
+        </w:rPr>
+        <w:t>POStagger</w:t>
+      </w:r>
+      <w:proofErr w:type="spellEnd"/>
+      <w:r>
+        <w:rPr>
+          <w:rFonts w:ascii="Times New Roman" w:hAnsi="Times New Roman" w:cs="Times New Roman"/>
+        </w:rPr>
+        <w:t xml:space="preserve"> and Stanford </w:t>
+      </w:r>
+      <w:proofErr w:type="spellStart"/>
+      <w:r>
+        <w:rPr>
+          <w:rFonts w:ascii="Times New Roman" w:hAnsi="Times New Roman" w:cs="Times New Roman"/>
+        </w:rPr>
+        <w:t>NERtagger</w:t>
+      </w:r>
+      <w:proofErr w:type="spellEnd"/>
+      <w:r>
+        <w:rPr>
+          <w:rFonts w:ascii="Times New Roman" w:hAnsi="Times New Roman" w:cs="Times New Roman"/>
+        </w:rPr>
+        <w:t xml:space="preserve">. Then, using </w:t>
+      </w:r>
+      <w:proofErr w:type="spellStart"/>
+      <w:r>
+        <w:rPr>
+          <w:rFonts w:ascii="Times New Roman" w:hAnsi="Times New Roman" w:cs="Times New Roman"/>
+        </w:rPr>
+        <w:t>nltk’s</w:t>
+      </w:r>
+      <w:proofErr w:type="spellEnd"/>
+      <w:r>
+        <w:rPr>
+          <w:rFonts w:ascii="Times New Roman" w:hAnsi="Times New Roman" w:cs="Times New Roman"/>
+        </w:rPr>
+        <w:t xml:space="preserve"> </w:t>
+      </w:r>
+      <w:proofErr w:type="spellStart"/>
+      <w:r>
+        <w:rPr>
+          <w:rFonts w:ascii="Times New Roman" w:hAnsi="Times New Roman" w:cs="Times New Roman"/>
+        </w:rPr>
+        <w:t>RegexpParser</w:t>
+      </w:r>
+      <w:proofErr w:type="spellEnd"/>
+      <w:r>
+        <w:rPr>
+          <w:rFonts w:ascii="Times New Roman" w:hAnsi="Times New Roman" w:cs="Times New Roman"/>
+        </w:rPr>
+        <w:t xml:space="preserve">, POS rules are created to capture noun phases (NPs). NPs of a sentence are put into an answer pool for each question, which is passed onto the next part of the </w:t>
+      </w:r>
+      <w:r>
+        <w:rPr>
+          <w:rFonts w:ascii="Times New Roman" w:hAnsi="Times New Roman" w:cs="Times New Roman"/>
+        </w:rPr>
+        <w:t>Enhanced</w:t>
+      </w:r>
+      <w:r>
+        <w:rPr>
+          <w:rFonts w:ascii="Times New Roman" w:hAnsi="Times New Roman" w:cs="Times New Roman"/>
+        </w:rPr>
+        <w:t xml:space="preserve"> QA system. Development set is used to test the rules and there are 4,128 out of 8,463 answer pools, which contain correct answers, given that the question types are known. NER tags are used in the 4</w:t>
+      </w:r>
+      <w:r>
+        <w:rPr>
+          <w:rFonts w:ascii="Times New Roman" w:hAnsi="Times New Roman" w:cs="Times New Roman"/>
+          <w:vertAlign w:val="superscript"/>
+        </w:rPr>
+        <w:t>th</w:t>
+      </w:r>
+      <w:r>
+        <w:rPr>
+          <w:rFonts w:ascii="Times New Roman" w:hAnsi="Times New Roman" w:cs="Times New Roman"/>
+        </w:rPr>
+        <w:t xml:space="preserve"> part of the system.</w:t>
+      </w:r>
+    </w:p>
+    <w:p>
+      <w:pPr>
+        <w:pStyle w:val="ListParagraph"/>
+        <w:numPr>
+          <w:ilvl w:val="0"/>
+          <w:numId w:val="6"/>
+        </w:numPr>
+        <w:spacing w:line="240" w:lineRule="auto"/>
+        <w:rPr>
+          <w:rFonts w:ascii="Times New Roman" w:hAnsi="Times New Roman" w:cs="Times New Roman"/>
+          <w:b/>
+        </w:rPr>
+      </w:pPr>
+      <w:r>
+        <w:rPr>
+          <w:rFonts w:ascii="Times New Roman" w:hAnsi="Times New Roman" w:cs="Times New Roman"/>
+          <w:b/>
+        </w:rPr>
+        <w:t>Word2Vec Similarity score:</w:t>
+      </w:r>
+    </w:p>
+    <w:p>
+      <w:pPr>
+        <w:spacing w:line="240" w:lineRule="auto"/>
+        <w:rPr>
+          <w:rFonts w:ascii="Times New Roman" w:hAnsi="Times New Roman" w:cs="Times New Roman"/>
+        </w:rPr>
+      </w:pPr>
+      <w:r>
+        <w:rPr>
+          <w:rFonts w:ascii="Times New Roman" w:hAnsi="Times New Roman" w:cs="Times New Roman"/>
+        </w:rPr>
+        <w:t>This part is</w:t>
+      </w:r>
+      <w:r>
+        <w:rPr>
+          <w:rFonts w:ascii="Times New Roman" w:hAnsi="Times New Roman" w:cs="Times New Roman"/>
+        </w:rPr>
+        <w:t xml:space="preserve"> used to </w:t>
+      </w:r>
+      <w:r>
+        <w:rPr>
+          <w:rFonts w:ascii="Times New Roman" w:hAnsi="Times New Roman" w:cs="Times New Roman"/>
+        </w:rPr>
+        <w:t xml:space="preserve">create semantic scores for NPs and the question. </w:t>
+      </w:r>
+    </w:p>
+    <w:p>
+      <w:pPr>
+        <w:pStyle w:val="ListParagraph"/>
+        <w:numPr>
+          <w:ilvl w:val="0"/>
+          <w:numId w:val="6"/>
+        </w:numPr>
+        <w:spacing w:line="240" w:lineRule="auto"/>
+        <w:rPr>
+          <w:rFonts w:ascii="Times New Roman" w:hAnsi="Times New Roman" w:cs="Times New Roman"/>
+          <w:b/>
+          <w:bCs/>
+        </w:rPr>
+      </w:pPr>
+      <w:r>
+        <w:rPr>
+          <w:rFonts w:ascii="Times New Roman" w:hAnsi="Times New Roman" w:cs="Times New Roman"/>
+          <w:b/>
+          <w:bCs/>
+        </w:rPr>
         <w:t>Answer Ranking:</w:t>
       </w:r>
     </w:p>
     <w:p>
       <w:pPr>
+        <w:spacing w:line="240" w:lineRule="auto"/>
         <w:rPr>
           <w:rFonts w:ascii="Times New Roman" w:hAnsi="Times New Roman" w:cs="Times New Roman"/>
         </w:rPr>
@@ -2847,6 +3205,7 @@
           <w:ilvl w:val="0"/>
           <w:numId w:val="7"/>
         </w:numPr>
+        <w:spacing w:line="240" w:lineRule="auto"/>
         <w:rPr>
           <w:rFonts w:ascii="Times New Roman" w:hAnsi="Times New Roman" w:cs="Times New Roman"/>
         </w:rPr>
@@ -2877,6 +3236,7 @@
           <w:ilvl w:val="0"/>
           <w:numId w:val="7"/>
         </w:numPr>
+        <w:spacing w:line="240" w:lineRule="auto"/>
         <w:rPr>
           <w:rFonts w:ascii="Times New Roman" w:hAnsi="Times New Roman" w:cs="Times New Roman"/>
         </w:rPr>
@@ -2907,6 +3267,7 @@
           <w:ilvl w:val="0"/>
           <w:numId w:val="7"/>
         </w:numPr>
+        <w:spacing w:line="240" w:lineRule="auto"/>
         <w:rPr>
           <w:rFonts w:ascii="Times New Roman" w:hAnsi="Times New Roman" w:cs="Times New Roman"/>
         </w:rPr>
@@ -2927,7 +3288,40 @@
         <w:rPr>
           <w:rFonts w:ascii="Times New Roman" w:hAnsi="Times New Roman" w:cs="Times New Roman"/>
         </w:rPr>
-        <w:t xml:space="preserve"> the NPs that has high similarity to question core words (question core words are words between WH word and 1</w:t>
+        <w:t xml:space="preserve"> the NPs that has high </w:t>
+      </w:r>
+      <w:r>
+        <w:rPr>
+          <w:rFonts w:ascii="Times New Roman" w:hAnsi="Times New Roman" w:cs="Times New Roman"/>
+          <w:b/>
+          <w:color w:val="FF0000"/>
+        </w:rPr>
+        <w:t>Word2Vec</w:t>
+      </w:r>
+      <w:r>
+        <w:rPr>
+          <w:rFonts w:ascii="Times New Roman" w:hAnsi="Times New Roman" w:cs="Times New Roman"/>
+          <w:color w:val="FF0000"/>
+        </w:rPr>
+        <w:t xml:space="preserve"> </w:t>
+      </w:r>
+      <w:r>
+        <w:rPr>
+          <w:rFonts w:ascii="Times New Roman" w:hAnsi="Times New Roman" w:cs="Times New Roman"/>
+        </w:rPr>
+        <w:t>similarity</w:t>
+      </w:r>
+      <w:r>
+        <w:rPr>
+          <w:rFonts w:ascii="Times New Roman" w:hAnsi="Times New Roman" w:cs="Times New Roman"/>
+        </w:rPr>
+        <w:t xml:space="preserve"> score</w:t>
+      </w:r>
+      <w:r>
+        <w:rPr>
+          <w:rFonts w:ascii="Times New Roman" w:hAnsi="Times New Roman" w:cs="Times New Roman"/>
+        </w:rPr>
+        <w:t xml:space="preserve"> to question core words (question core words are words between WH word and 1</w:t>
       </w:r>
       <w:r>
         <w:rPr>
@@ -2950,6 +3344,7 @@
           <w:ilvl w:val="0"/>
           <w:numId w:val="7"/>
         </w:numPr>
+        <w:spacing w:line="240" w:lineRule="auto"/>
         <w:rPr>
           <w:rFonts w:ascii="Times New Roman" w:hAnsi="Times New Roman" w:cs="Times New Roman"/>
           <w:bCs/>
@@ -2966,17 +3361,12 @@
         <w:rPr>
           <w:rFonts w:ascii="Times New Roman" w:hAnsi="Times New Roman" w:cs="Times New Roman"/>
         </w:rPr>
-        <w:t>is given to</w:t>
-      </w:r>
-      <w:r>
-        <w:rPr>
-          <w:rFonts w:ascii="Times New Roman" w:hAnsi="Times New Roman" w:cs="Times New Roman"/>
-        </w:rPr>
-        <w:t xml:space="preserve"> the NPs that has same entity type as the question type.</w:t>
-      </w:r>
-    </w:p>
-    <w:p>
-      <w:pPr>
+        <w:t>is given to the NPs that has same entity type as the question type.</w:t>
+      </w:r>
+    </w:p>
+    <w:p>
+      <w:pPr>
+        <w:spacing w:line="240" w:lineRule="auto"/>
         <w:rPr>
           <w:rFonts w:ascii="Times New Roman" w:hAnsi="Times New Roman" w:cs="Times New Roman"/>
           <w:bCs/>
@@ -2999,6 +3389,7 @@
     </w:p>
     <w:p>
       <w:pPr>
+        <w:spacing w:line="240" w:lineRule="auto"/>
         <w:rPr>
           <w:rFonts w:ascii="Times New Roman" w:hAnsi="Times New Roman" w:cs="Times New Roman"/>
           <w:bCs/>
@@ -3033,6 +3424,7 @@
           <w:ilvl w:val="0"/>
           <w:numId w:val="8"/>
         </w:numPr>
+        <w:spacing w:line="240" w:lineRule="auto"/>
         <w:rPr>
           <w:rFonts w:ascii="Times New Roman" w:hAnsi="Times New Roman" w:cs="Times New Roman"/>
           <w:bCs/>
@@ -3048,6 +3440,7 @@
     </w:p>
     <w:p>
       <w:pPr>
+        <w:spacing w:line="240" w:lineRule="auto"/>
         <w:rPr>
           <w:rFonts w:ascii="Times New Roman" w:hAnsi="Times New Roman" w:cs="Times New Roman"/>
           <w:bCs/>
@@ -3096,32 +3489,55 @@
           <w:ilvl w:val="0"/>
           <w:numId w:val="8"/>
         </w:numPr>
-        <w:rPr>
-          <w:rFonts w:ascii="Times New Roman" w:hAnsi="Times New Roman" w:cs="Times New Roman"/>
-          <w:bCs/>
-        </w:rPr>
-      </w:pPr>
-      <w:r>
-        <w:rPr>
-          <w:rFonts w:ascii="Times New Roman" w:hAnsi="Times New Roman" w:cs="Times New Roman"/>
-          <w:bCs/>
-        </w:rPr>
-        <w:t>The system finds noun phases in the sentences.</w:t>
-      </w:r>
-    </w:p>
-    <w:p>
-      <w:pPr>
-        <w:rPr>
-          <w:rFonts w:ascii="Times New Roman" w:hAnsi="Times New Roman" w:cs="Times New Roman"/>
-          <w:bCs/>
-        </w:rPr>
-      </w:pPr>
-      <w:r>
-        <w:rPr>
-          <w:rFonts w:ascii="Times New Roman" w:hAnsi="Times New Roman" w:cs="Times New Roman"/>
-          <w:bCs/>
-        </w:rPr>
-        <w:t xml:space="preserve">NPs: [“167,785”, “2015”, “people”, “Guam”] </w:t>
+        <w:spacing w:line="240" w:lineRule="auto"/>
+        <w:rPr>
+          <w:rFonts w:ascii="Times New Roman" w:hAnsi="Times New Roman" w:cs="Times New Roman"/>
+          <w:bCs/>
+        </w:rPr>
+      </w:pPr>
+      <w:r>
+        <w:rPr>
+          <w:rFonts w:ascii="Times New Roman" w:hAnsi="Times New Roman" w:cs="Times New Roman"/>
+          <w:bCs/>
+        </w:rPr>
+        <w:t xml:space="preserve">The system </w:t>
+      </w:r>
+      <w:r>
+        <w:rPr>
+          <w:rFonts w:ascii="Times New Roman" w:hAnsi="Times New Roman" w:cs="Times New Roman"/>
+          <w:bCs/>
+        </w:rPr>
+        <w:t>detects question type from the question</w:t>
+      </w:r>
+      <w:r>
+        <w:rPr>
+          <w:rFonts w:ascii="Times New Roman" w:hAnsi="Times New Roman" w:cs="Times New Roman"/>
+          <w:bCs/>
+        </w:rPr>
+        <w:t>.</w:t>
+      </w:r>
+    </w:p>
+    <w:p>
+      <w:pPr>
+        <w:spacing w:line="240" w:lineRule="auto"/>
+        <w:rPr>
+          <w:rFonts w:ascii="Times New Roman" w:hAnsi="Times New Roman" w:cs="Times New Roman"/>
+          <w:bCs/>
+        </w:rPr>
+      </w:pPr>
+      <w:r>
+        <w:rPr>
+          <w:rFonts w:ascii="Times New Roman" w:hAnsi="Times New Roman" w:cs="Times New Roman"/>
+          <w:bCs/>
+        </w:rPr>
+        <w:t>Q</w:t>
+      </w:r>
+      <w:r>
+        <w:rPr>
+          <w:rFonts w:ascii="Times New Roman" w:hAnsi="Times New Roman" w:cs="Times New Roman"/>
+          <w:bCs/>
+        </w:rPr>
+        <w:t>uestion type: NUMBER</w:t>
       </w:r>
     </w:p>
     <w:p>
@@ -3131,6 +3547,7 @@
           <w:ilvl w:val="0"/>
           <w:numId w:val="8"/>
         </w:numPr>
+        <w:spacing w:line="240" w:lineRule="auto"/>
         <w:rPr>
           <w:rFonts w:ascii="Times New Roman" w:hAnsi="Times New Roman" w:cs="Times New Roman"/>
           <w:bCs/>
@@ -3146,17 +3563,18 @@
     </w:p>
     <w:p>
       <w:pPr>
-        <w:rPr>
-          <w:rFonts w:ascii="Times New Roman" w:hAnsi="Times New Roman" w:cs="Times New Roman"/>
-          <w:bCs/>
-        </w:rPr>
-      </w:pPr>
-      <w:r>
-        <w:rPr>
-          <w:rFonts w:ascii="Times New Roman" w:hAnsi="Times New Roman" w:cs="Times New Roman"/>
-          <w:bCs/>
-        </w:rPr>
-        <w:t>Question type: Number</w:t>
+        <w:spacing w:line="240" w:lineRule="auto"/>
+        <w:rPr>
+          <w:rFonts w:ascii="Times New Roman" w:hAnsi="Times New Roman" w:cs="Times New Roman"/>
+          <w:bCs/>
+        </w:rPr>
+      </w:pPr>
+      <w:r>
+        <w:rPr>
+          <w:rFonts w:ascii="Times New Roman" w:hAnsi="Times New Roman" w:cs="Times New Roman"/>
+          <w:bCs/>
+        </w:rPr>
+        <w:t xml:space="preserve">NPs: [“167,785”, “2015”, “people”, “Guam”] </w:t>
       </w:r>
     </w:p>
     <w:p>
@@ -3166,6 +3584,7 @@
           <w:ilvl w:val="0"/>
           <w:numId w:val="8"/>
         </w:numPr>
+        <w:spacing w:line="240" w:lineRule="auto"/>
         <w:rPr>
           <w:rFonts w:ascii="Times New Roman" w:hAnsi="Times New Roman" w:cs="Times New Roman"/>
           <w:bCs/>
@@ -3188,6 +3607,7 @@
           <w:ilvl w:val="0"/>
           <w:numId w:val="3"/>
         </w:numPr>
+        <w:spacing w:line="240" w:lineRule="auto"/>
         <w:rPr>
           <w:rFonts w:ascii="Times New Roman" w:hAnsi="Times New Roman" w:cs="Times New Roman"/>
           <w:bCs/>
@@ -3200,7 +3620,6 @@
           <w:bCs/>
           <w:lang w:val="en-US"/>
         </w:rPr>
-        <w:lastRenderedPageBreak/>
         <w:t>1</w:t>
       </w:r>
       <w:r>
@@ -3255,134 +3674,64 @@
     </w:p>
     <w:p>
       <w:pPr>
-        <w:ind w:left="720"/>
-        <w:rPr>
-          <w:rFonts w:ascii="Times New Roman" w:hAnsi="Times New Roman" w:cs="Times New Roman"/>
-          <w:bCs/>
-        </w:rPr>
-      </w:pPr>
-      <w:bookmarkStart w:id="0" w:name="_Hlk483359457"/>
-      <w:r>
-        <w:rPr>
-          <w:rFonts w:ascii="Times New Roman" w:hAnsi="Times New Roman" w:cs="Times New Roman"/>
-          <w:bCs/>
-        </w:rPr>
-        <w:t>[</w:t>
-      </w:r>
-      <w:r>
-        <w:rPr>
-          <w:rFonts w:ascii="Times New Roman" w:hAnsi="Times New Roman" w:cs="Times New Roman"/>
-          <w:bCs/>
-        </w:rPr>
-        <w:t>(</w:t>
-      </w:r>
-      <w:r>
-        <w:rPr>
-          <w:rFonts w:ascii="Times New Roman" w:hAnsi="Times New Roman" w:cs="Times New Roman"/>
-          <w:bCs/>
-        </w:rPr>
-        <w:t>“167,785”</w:t>
-      </w:r>
-      <w:r>
-        <w:rPr>
-          <w:rFonts w:ascii="Times New Roman" w:hAnsi="Times New Roman" w:cs="Times New Roman"/>
-          <w:bCs/>
-        </w:rPr>
-        <w:t>,0)</w:t>
-      </w:r>
-      <w:r>
-        <w:rPr>
-          <w:rFonts w:ascii="Times New Roman" w:hAnsi="Times New Roman" w:cs="Times New Roman"/>
-          <w:bCs/>
-        </w:rPr>
-        <w:t>,</w:t>
-      </w:r>
-      <w:r>
-        <w:rPr>
-          <w:rFonts w:ascii="Times New Roman" w:hAnsi="Times New Roman" w:cs="Times New Roman"/>
-          <w:bCs/>
-        </w:rPr>
-        <w:t xml:space="preserve"> (</w:t>
-      </w:r>
-      <w:r>
-        <w:rPr>
-          <w:rFonts w:ascii="Times New Roman" w:hAnsi="Times New Roman" w:cs="Times New Roman"/>
-          <w:bCs/>
-        </w:rPr>
-        <w:t>“2015”</w:t>
-      </w:r>
-      <w:r>
-        <w:rPr>
-          <w:rFonts w:ascii="Times New Roman" w:hAnsi="Times New Roman" w:cs="Times New Roman"/>
-          <w:bCs/>
-        </w:rPr>
-        <w:t>,-1)</w:t>
-      </w:r>
-      <w:r>
-        <w:rPr>
-          <w:rFonts w:ascii="Times New Roman" w:hAnsi="Times New Roman" w:cs="Times New Roman"/>
-          <w:bCs/>
-        </w:rPr>
-        <w:t xml:space="preserve">, </w:t>
-      </w:r>
-      <w:r>
-        <w:rPr>
-          <w:rFonts w:ascii="Times New Roman" w:hAnsi="Times New Roman" w:cs="Times New Roman"/>
-          <w:bCs/>
-        </w:rPr>
-        <w:t>(</w:t>
-      </w:r>
-      <w:r>
-        <w:rPr>
-          <w:rFonts w:ascii="Times New Roman" w:hAnsi="Times New Roman" w:cs="Times New Roman"/>
-          <w:bCs/>
-        </w:rPr>
-        <w:t>“people”</w:t>
-      </w:r>
-      <w:r>
-        <w:rPr>
-          <w:rFonts w:ascii="Times New Roman" w:hAnsi="Times New Roman" w:cs="Times New Roman"/>
-          <w:bCs/>
-        </w:rPr>
-        <w:t>,-1)</w:t>
-      </w:r>
-      <w:r>
-        <w:rPr>
-          <w:rFonts w:ascii="Times New Roman" w:hAnsi="Times New Roman" w:cs="Times New Roman"/>
-          <w:bCs/>
-        </w:rPr>
-        <w:t xml:space="preserve">, </w:t>
-      </w:r>
-      <w:r>
-        <w:rPr>
-          <w:rFonts w:ascii="Times New Roman" w:hAnsi="Times New Roman" w:cs="Times New Roman"/>
-          <w:bCs/>
-        </w:rPr>
-        <w:t>(</w:t>
-      </w:r>
-      <w:r>
-        <w:rPr>
-          <w:rFonts w:ascii="Times New Roman" w:hAnsi="Times New Roman" w:cs="Times New Roman"/>
-          <w:bCs/>
-        </w:rPr>
-        <w:t>“Guam”</w:t>
-      </w:r>
-      <w:r>
-        <w:rPr>
-          <w:rFonts w:ascii="Times New Roman" w:hAnsi="Times New Roman" w:cs="Times New Roman"/>
-          <w:bCs/>
-        </w:rPr>
-        <w:t>,-1)</w:t>
-      </w:r>
-      <w:r>
-        <w:rPr>
-          <w:rFonts w:ascii="Times New Roman" w:hAnsi="Times New Roman" w:cs="Times New Roman"/>
-          <w:bCs/>
-        </w:rPr>
-        <w:t>]</w:t>
-      </w:r>
-    </w:p>
-    <w:bookmarkEnd w:id="0"/>
+        <w:spacing w:line="240" w:lineRule="auto"/>
+        <w:rPr>
+          <w:rFonts w:ascii="Times New Roman" w:hAnsi="Times New Roman" w:cs="Times New Roman"/>
+          <w:bCs/>
+        </w:rPr>
+      </w:pPr>
+      <w:bookmarkStart w:id="1" w:name="_Hlk483359457"/>
+      <w:r>
+        <w:rPr>
+          <w:rFonts w:ascii="Times New Roman" w:hAnsi="Times New Roman" w:cs="Times New Roman"/>
+          <w:bCs/>
+        </w:rPr>
+        <w:t>[(“167,785”,</w:t>
+      </w:r>
+      <w:r>
+        <w:rPr>
+          <w:rFonts w:ascii="Times New Roman" w:hAnsi="Times New Roman" w:cs="Times New Roman"/>
+          <w:bCs/>
+        </w:rPr>
+        <w:t xml:space="preserve"> </w:t>
+      </w:r>
+      <w:r>
+        <w:rPr>
+          <w:rFonts w:ascii="Times New Roman" w:hAnsi="Times New Roman" w:cs="Times New Roman"/>
+          <w:bCs/>
+        </w:rPr>
+        <w:t>0), (“2015”,</w:t>
+      </w:r>
+      <w:r>
+        <w:rPr>
+          <w:rFonts w:ascii="Times New Roman" w:hAnsi="Times New Roman" w:cs="Times New Roman"/>
+          <w:bCs/>
+        </w:rPr>
+        <w:t xml:space="preserve"> </w:t>
+      </w:r>
+      <w:r>
+        <w:rPr>
+          <w:rFonts w:ascii="Times New Roman" w:hAnsi="Times New Roman" w:cs="Times New Roman"/>
+          <w:bCs/>
+        </w:rPr>
+        <w:t>-1), (“people”,</w:t>
+      </w:r>
+      <w:r>
+        <w:rPr>
+          <w:rFonts w:ascii="Times New Roman" w:hAnsi="Times New Roman" w:cs="Times New Roman"/>
+          <w:bCs/>
+        </w:rPr>
+        <w:t xml:space="preserve"> </w:t>
+      </w:r>
+      <w:r>
+        <w:rPr>
+          <w:rFonts w:ascii="Times New Roman" w:hAnsi="Times New Roman" w:cs="Times New Roman"/>
+          <w:bCs/>
+        </w:rPr>
+        <w:t>-1), (“Guam”,-1)]</w:t>
+      </w:r>
+    </w:p>
+    <w:bookmarkEnd w:id="1"/>
     <w:p>
       <w:pPr>
         <w:pStyle w:val="ListParagraph"/>
@@ -3390,6 +3739,7 @@
           <w:ilvl w:val="0"/>
           <w:numId w:val="3"/>
         </w:numPr>
+        <w:spacing w:line="240" w:lineRule="auto"/>
         <w:rPr>
           <w:rFonts w:ascii="Times New Roman" w:hAnsi="Times New Roman" w:cs="Times New Roman"/>
           <w:bCs/>
@@ -3450,8 +3800,7 @@
     </w:p>
     <w:p>
       <w:pPr>
-        <w:pStyle w:val="ListParagraph"/>
-        <w:ind w:left="1080"/>
+        <w:spacing w:line="240" w:lineRule="auto"/>
         <w:rPr>
           <w:rFonts w:ascii="Times New Roman" w:hAnsi="Times New Roman" w:cs="Times New Roman"/>
           <w:bCs/>
@@ -3462,12 +3811,24 @@
         <w:rPr>
           <w:rFonts w:ascii="Times New Roman" w:hAnsi="Times New Roman" w:cs="Times New Roman"/>
         </w:rPr>
-        <w:t>Score is calculate by summation of the distance from focus words divided by total distance from every word</w:t>
-      </w:r>
-    </w:p>
-    <w:p>
-      <w:pPr>
-        <w:ind w:left="720"/>
+        <w:t>Score is calculate</w:t>
+      </w:r>
+      <w:r>
+        <w:rPr>
+          <w:rFonts w:ascii="Times New Roman" w:hAnsi="Times New Roman" w:cs="Times New Roman"/>
+        </w:rPr>
+        <w:t>d</w:t>
+      </w:r>
+      <w:r>
+        <w:rPr>
+          <w:rFonts w:ascii="Times New Roman" w:hAnsi="Times New Roman" w:cs="Times New Roman"/>
+        </w:rPr>
+        <w:t xml:space="preserve"> by summation of the distance from focus words divided by total distance from every word</w:t>
+      </w:r>
+    </w:p>
+    <w:p>
+      <w:pPr>
+        <w:spacing w:line="240" w:lineRule="auto"/>
         <w:rPr>
           <w:rFonts w:ascii="Times New Roman" w:hAnsi="Times New Roman" w:cs="Times New Roman"/>
           <w:bCs/>
@@ -3514,10 +3875,10 @@
             <v:path o:extrusionok="f" gradientshapeok="t" o:connecttype="rect"/>
             <o:lock v:ext="edit" aspectratio="t"/>
           </v:shapetype>
-          <v:shape id="_x0000_i1083" type="#_x0000_t75" style="width:60.7pt;height:31.15pt" o:ole="">
-            <v:imagedata r:id="rId7" o:title=""/>
+          <v:shape id="_x0000_i1025" type="#_x0000_t75" style="width:60.5pt;height:31pt" o:ole="">
+            <v:imagedata r:id="rId8" o:title=""/>
           </v:shape>
-          <o:OLEObject Type="Embed" ProgID="Equation.3" ShapeID="_x0000_i1083" DrawAspect="Content" ObjectID="_1557101733" r:id="rId8"/>
+          <o:OLEObject Type="Embed" ProgID="Equation.3" ShapeID="_x0000_i1025" DrawAspect="Content" ObjectID="_1557165617" r:id="rId9"/>
         </w:object>
       </w:r>
       <w:r>
@@ -3525,7 +3886,21 @@
           <w:rFonts w:ascii="Times New Roman" w:hAnsi="Times New Roman" w:cs="Times New Roman"/>
           <w:bCs/>
         </w:rPr>
-        <w:t>), (“2015”,-1</w:t>
+        <w:t>), (“2015”,</w:t>
+      </w:r>
+      <w:r>
+        <w:rPr>
+          <w:rFonts w:ascii="Times New Roman" w:hAnsi="Times New Roman" w:cs="Times New Roman"/>
+          <w:bCs/>
+        </w:rPr>
+        <w:t xml:space="preserve"> </w:t>
+      </w:r>
+      <w:r>
+        <w:rPr>
+          <w:rFonts w:ascii="Times New Roman" w:hAnsi="Times New Roman" w:cs="Times New Roman"/>
+          <w:bCs/>
+        </w:rPr>
+        <w:t>-1</w:t>
       </w:r>
       <w:r>
         <w:rPr>
@@ -3541,10 +3916,10 @@
           <w:position w:val="-24"/>
         </w:rPr>
         <w:object w:dxaOrig="1200" w:dyaOrig="620">
-          <v:shape id="_x0000_i1084" type="#_x0000_t75" style="width:60.2pt;height:31.15pt" o:ole="">
-            <v:imagedata r:id="rId9" o:title=""/>
+          <v:shape id="_x0000_i1026" type="#_x0000_t75" style="width:60pt;height:31pt" o:ole="">
+            <v:imagedata r:id="rId10" o:title=""/>
           </v:shape>
-          <o:OLEObject Type="Embed" ProgID="Equation.3" ShapeID="_x0000_i1084" DrawAspect="Content" ObjectID="_1557101734" r:id="rId10"/>
+          <o:OLEObject Type="Embed" ProgID="Equation.3" ShapeID="_x0000_i1026" DrawAspect="Content" ObjectID="_1557165618" r:id="rId11"/>
         </w:object>
       </w:r>
       <w:r>
@@ -3552,7 +3927,21 @@
           <w:rFonts w:ascii="Times New Roman" w:hAnsi="Times New Roman" w:cs="Times New Roman"/>
           <w:bCs/>
         </w:rPr>
-        <w:t>), (“people”,-1</w:t>
+        <w:t>), (“people”,</w:t>
+      </w:r>
+      <w:r>
+        <w:rPr>
+          <w:rFonts w:ascii="Times New Roman" w:hAnsi="Times New Roman" w:cs="Times New Roman"/>
+          <w:bCs/>
+        </w:rPr>
+        <w:t xml:space="preserve"> </w:t>
+      </w:r>
+      <w:r>
+        <w:rPr>
+          <w:rFonts w:ascii="Times New Roman" w:hAnsi="Times New Roman" w:cs="Times New Roman"/>
+          <w:bCs/>
+        </w:rPr>
+        <w:t>-1</w:t>
       </w:r>
       <w:r>
         <w:rPr>
@@ -3568,10 +3957,10 @@
           <w:position w:val="-24"/>
         </w:rPr>
         <w:object w:dxaOrig="1219" w:dyaOrig="620">
-          <v:shape id="_x0000_i1085" type="#_x0000_t75" style="width:60.7pt;height:31.15pt" o:ole="">
-            <v:imagedata r:id="rId11" o:title=""/>
+          <v:shape id="_x0000_i1027" type="#_x0000_t75" style="width:60.5pt;height:31pt" o:ole="">
+            <v:imagedata r:id="rId12" o:title=""/>
           </v:shape>
-          <o:OLEObject Type="Embed" ProgID="Equation.3" ShapeID="_x0000_i1085" DrawAspect="Content" ObjectID="_1557101735" r:id="rId12"/>
+          <o:OLEObject Type="Embed" ProgID="Equation.3" ShapeID="_x0000_i1027" DrawAspect="Content" ObjectID="_1557165619" r:id="rId13"/>
         </w:object>
       </w:r>
       <w:r>
@@ -3595,10 +3984,10 @@
           <w:position w:val="-24"/>
         </w:rPr>
         <w:object w:dxaOrig="1219" w:dyaOrig="620">
-          <v:shape id="_x0000_i1082" type="#_x0000_t75" style="width:60.7pt;height:31.15pt" o:ole="">
-            <v:imagedata r:id="rId13" o:title=""/>
+          <v:shape id="_x0000_i1028" type="#_x0000_t75" style="width:60.5pt;height:31pt" o:ole="">
+            <v:imagedata r:id="rId14" o:title=""/>
           </v:shape>
-          <o:OLEObject Type="Embed" ProgID="Equation.3" ShapeID="_x0000_i1082" DrawAspect="Content" ObjectID="_1557101736" r:id="rId14"/>
+          <o:OLEObject Type="Embed" ProgID="Equation.3" ShapeID="_x0000_i1028" DrawAspect="Content" ObjectID="_1557165620" r:id="rId15"/>
         </w:object>
       </w:r>
       <w:r>
@@ -3616,6 +4005,7 @@
           <w:ilvl w:val="0"/>
           <w:numId w:val="3"/>
         </w:numPr>
+        <w:spacing w:line="240" w:lineRule="auto"/>
         <w:rPr>
           <w:rFonts w:ascii="Times New Roman" w:hAnsi="Times New Roman" w:cs="Times New Roman"/>
           <w:bCs/>
@@ -3647,13 +4037,7 @@
         <w:rPr>
           <w:rFonts w:ascii="Times New Roman" w:hAnsi="Times New Roman" w:cs="Times New Roman"/>
         </w:rPr>
-        <w:t xml:space="preserve">Rewarding score </w:t>
-      </w:r>
-      <w:r>
-        <w:rPr>
-          <w:rFonts w:ascii="Times New Roman" w:hAnsi="Times New Roman" w:cs="Times New Roman"/>
-        </w:rPr>
-        <w:t xml:space="preserve">to </w:t>
+        <w:t xml:space="preserve">Rewarding score to </w:t>
       </w:r>
       <w:r>
         <w:rPr>
@@ -3669,20 +4053,47 @@
           <w:bCs/>
           <w:lang w:val="en-US"/>
         </w:rPr>
-        <w:t>with similarity score to core words</w:t>
-      </w:r>
-      <w:r>
-        <w:rPr>
-          <w:rFonts w:ascii="Times New Roman" w:hAnsi="Times New Roman" w:cs="Times New Roman"/>
-          <w:bCs/>
+        <w:t xml:space="preserve">with </w:t>
+      </w:r>
+      <w:r>
+        <w:rPr>
+          <w:rFonts w:ascii="Times New Roman" w:hAnsi="Times New Roman" w:cs="Times New Roman"/>
+          <w:b/>
+          <w:bCs/>
+          <w:color w:val="FF0000"/>
           <w:lang w:val="en-US"/>
         </w:rPr>
+        <w:t>Word2Vec</w:t>
+      </w:r>
+      <w:r>
+        <w:rPr>
+          <w:rFonts w:ascii="Times New Roman" w:hAnsi="Times New Roman" w:cs="Times New Roman"/>
+          <w:bCs/>
+          <w:color w:val="FF0000"/>
+          <w:lang w:val="en-US"/>
+        </w:rPr>
+        <w:t xml:space="preserve"> </w:t>
+      </w:r>
+      <w:r>
+        <w:rPr>
+          <w:rFonts w:ascii="Times New Roman" w:hAnsi="Times New Roman" w:cs="Times New Roman"/>
+          <w:bCs/>
+          <w:lang w:val="en-US"/>
+        </w:rPr>
+        <w:t>similarity score to core words</w:t>
+      </w:r>
+      <w:r>
+        <w:rPr>
+          <w:rFonts w:ascii="Times New Roman" w:hAnsi="Times New Roman" w:cs="Times New Roman"/>
+          <w:bCs/>
+          <w:lang w:val="en-US"/>
+        </w:rPr>
         <w:t>.</w:t>
       </w:r>
     </w:p>
     <w:p>
       <w:pPr>
-        <w:ind w:left="720"/>
+        <w:spacing w:line="240" w:lineRule="auto"/>
         <w:rPr>
           <w:rFonts w:ascii="Times New Roman" w:hAnsi="Times New Roman" w:cs="Times New Roman"/>
           <w:bCs/>
@@ -3703,7 +4114,7 @@
           <w:bCs/>
           <w:lang w:val="en-US"/>
         </w:rPr>
-        <w:t>.23+0), (“2015”,-0.73+0), (“people”,-0.81+0</w:t>
+        <w:t>.23+0), (“2015”,</w:t>
       </w:r>
       <w:r>
         <w:rPr>
@@ -3711,7 +4122,55 @@
           <w:bCs/>
           <w:lang w:val="en-US"/>
         </w:rPr>
-        <w:t>), (“Guam”,-</w:t>
+        <w:t xml:space="preserve"> </w:t>
+      </w:r>
+      <w:r>
+        <w:rPr>
+          <w:rFonts w:ascii="Times New Roman" w:hAnsi="Times New Roman" w:cs="Times New Roman"/>
+          <w:bCs/>
+          <w:lang w:val="en-US"/>
+        </w:rPr>
+        <w:t>-0.73+0), (“people”,</w:t>
+      </w:r>
+      <w:r>
+        <w:rPr>
+          <w:rFonts w:ascii="Times New Roman" w:hAnsi="Times New Roman" w:cs="Times New Roman"/>
+          <w:bCs/>
+          <w:lang w:val="en-US"/>
+        </w:rPr>
+        <w:t xml:space="preserve"> </w:t>
+      </w:r>
+      <w:r>
+        <w:rPr>
+          <w:rFonts w:ascii="Times New Roman" w:hAnsi="Times New Roman" w:cs="Times New Roman"/>
+          <w:bCs/>
+          <w:lang w:val="en-US"/>
+        </w:rPr>
+        <w:t>-0.81+0</w:t>
+      </w:r>
+      <w:r>
+        <w:rPr>
+          <w:rFonts w:ascii="Times New Roman" w:hAnsi="Times New Roman" w:cs="Times New Roman"/>
+          <w:bCs/>
+          <w:lang w:val="en-US"/>
+        </w:rPr>
+        <w:t>), (“Guam”,</w:t>
+      </w:r>
+      <w:r>
+        <w:rPr>
+          <w:rFonts w:ascii="Times New Roman" w:hAnsi="Times New Roman" w:cs="Times New Roman"/>
+          <w:bCs/>
+          <w:lang w:val="en-US"/>
+        </w:rPr>
+        <w:t xml:space="preserve"> </w:t>
+      </w:r>
+      <w:r>
+        <w:rPr>
+          <w:rFonts w:ascii="Times New Roman" w:hAnsi="Times New Roman" w:cs="Times New Roman"/>
+          <w:bCs/>
+          <w:lang w:val="en-US"/>
+        </w:rPr>
+        <w:t>-</w:t>
       </w:r>
       <w:r>
         <w:rPr>
@@ -3737,6 +4196,7 @@
           <w:ilvl w:val="0"/>
           <w:numId w:val="3"/>
         </w:numPr>
+        <w:spacing w:line="240" w:lineRule="auto"/>
         <w:rPr>
           <w:rFonts w:ascii="Times New Roman" w:hAnsi="Times New Roman" w:cs="Times New Roman"/>
           <w:bCs/>
@@ -3792,7 +4252,7 @@
     </w:p>
     <w:p>
       <w:pPr>
-        <w:ind w:left="720"/>
+        <w:spacing w:line="240" w:lineRule="auto"/>
         <w:rPr>
           <w:rFonts w:ascii="Times New Roman" w:hAnsi="Times New Roman" w:cs="Times New Roman"/>
           <w:bCs/>
@@ -3813,7 +4273,7 @@
           <w:bCs/>
           <w:lang w:val="en-US"/>
         </w:rPr>
-        <w:t>.23</w:t>
+        <w:t>.23+1), (“2015”,</w:t>
       </w:r>
       <w:r>
         <w:rPr>
@@ -3821,7 +4281,7 @@
           <w:bCs/>
           <w:lang w:val="en-US"/>
         </w:rPr>
-        <w:t>+1</w:t>
+        <w:t xml:space="preserve"> </w:t>
       </w:r>
       <w:r>
         <w:rPr>
@@ -3829,7 +4289,7 @@
           <w:bCs/>
           <w:lang w:val="en-US"/>
         </w:rPr>
-        <w:t>), (“2015”,-0.73</w:t>
+        <w:t>-0.73+1), (“people”,</w:t>
       </w:r>
       <w:r>
         <w:rPr>
@@ -3837,7 +4297,7 @@
           <w:bCs/>
           <w:lang w:val="en-US"/>
         </w:rPr>
-        <w:t>+1</w:t>
+        <w:t xml:space="preserve"> </w:t>
       </w:r>
       <w:r>
         <w:rPr>
@@ -3845,7 +4305,7 @@
           <w:bCs/>
           <w:lang w:val="en-US"/>
         </w:rPr>
-        <w:t>), (“people”,-0.81</w:t>
+        <w:t>-0.81+0), (“Guam”,0.31+0</w:t>
       </w:r>
       <w:r>
         <w:rPr>
@@ -3853,32 +4313,33 @@
           <w:bCs/>
           <w:lang w:val="en-US"/>
         </w:rPr>
-        <w:t>+0), (“Guam”,0.31+0</w:t>
-      </w:r>
-      <w:r>
+        <w:t>)]</w:t>
+      </w:r>
+    </w:p>
+    <w:p>
+      <w:pPr>
+        <w:spacing w:line="240" w:lineRule="auto"/>
         <w:rPr>
           <w:rFonts w:ascii="Times New Roman" w:hAnsi="Times New Roman" w:cs="Times New Roman"/>
           <w:bCs/>
           <w:lang w:val="en-US"/>
         </w:rPr>
-        <w:t>)]</w:t>
-      </w:r>
-    </w:p>
-    <w:p>
-      <w:pPr>
+      </w:pPr>
+      <w:r>
         <w:rPr>
           <w:rFonts w:ascii="Times New Roman" w:hAnsi="Times New Roman" w:cs="Times New Roman"/>
           <w:bCs/>
           <w:lang w:val="en-US"/>
         </w:rPr>
-      </w:pPr>
+        <w:t>Therefore, the final score is [(“167,785”,1</w:t>
+      </w:r>
       <w:r>
         <w:rPr>
           <w:rFonts w:ascii="Times New Roman" w:hAnsi="Times New Roman" w:cs="Times New Roman"/>
           <w:bCs/>
           <w:lang w:val="en-US"/>
         </w:rPr>
-        <w:t>Therefore, the final score is [(“167,785”,1</w:t>
+        <w:t>.23), (“2015”,</w:t>
       </w:r>
       <w:r>
         <w:rPr>
@@ -3886,7 +4347,7 @@
           <w:bCs/>
           <w:lang w:val="en-US"/>
         </w:rPr>
-        <w:t>.23), (“2015”,</w:t>
+        <w:t>0.27</w:t>
       </w:r>
       <w:r>
         <w:rPr>
@@ -3894,7 +4355,7 @@
           <w:bCs/>
           <w:lang w:val="en-US"/>
         </w:rPr>
-        <w:t>0.27</w:t>
+        <w:t>), (“people”,</w:t>
       </w:r>
       <w:r>
         <w:rPr>
@@ -3902,7 +4363,7 @@
           <w:bCs/>
           <w:lang w:val="en-US"/>
         </w:rPr>
-        <w:t>), (“people”,-0.81), (“Guam”,0.31)]</w:t>
+        <w:t xml:space="preserve"> </w:t>
       </w:r>
       <w:r>
         <w:rPr>
@@ -3910,23 +4371,1151 @@
           <w:bCs/>
           <w:lang w:val="en-US"/>
         </w:rPr>
+        <w:t>-0.81), (“Guam”,</w:t>
+      </w:r>
+      <w:r>
+        <w:rPr>
+          <w:rFonts w:ascii="Times New Roman" w:hAnsi="Times New Roman" w:cs="Times New Roman"/>
+          <w:bCs/>
+          <w:lang w:val="en-US"/>
+        </w:rPr>
+        <w:t xml:space="preserve"> </w:t>
+      </w:r>
+      <w:r>
+        <w:rPr>
+          <w:rFonts w:ascii="Times New Roman" w:hAnsi="Times New Roman" w:cs="Times New Roman"/>
+          <w:bCs/>
+          <w:lang w:val="en-US"/>
+        </w:rPr>
+        <w:t>0.31)]</w:t>
+      </w:r>
+      <w:r>
+        <w:rPr>
+          <w:rFonts w:ascii="Times New Roman" w:hAnsi="Times New Roman" w:cs="Times New Roman"/>
+          <w:bCs/>
+          <w:lang w:val="en-US"/>
+        </w:rPr>
         <w:t>. The NP “167,785” has the highest score and it should be the correct answer.</w:t>
       </w:r>
-      <w:bookmarkStart w:id="1" w:name="_GoBack"/>
-      <w:bookmarkEnd w:id="1"/>
-    </w:p>
-    <w:p>
-      <w:pPr>
-        <w:rPr>
-          <w:rFonts w:ascii="Times New Roman" w:hAnsi="Times New Roman" w:cs="Times New Roman"/>
-          <w:bCs/>
-        </w:rPr>
-      </w:pPr>
+    </w:p>
+    <w:p>
+      <w:pPr>
+        <w:spacing w:line="240" w:lineRule="auto"/>
+        <w:rPr>
+          <w:rFonts w:ascii="Times New Roman" w:hAnsi="Times New Roman" w:cs="Times New Roman"/>
+          <w:b/>
+          <w:bCs/>
+        </w:rPr>
+      </w:pPr>
+      <w:r>
+        <w:rPr>
+          <w:rFonts w:ascii="Times New Roman" w:hAnsi="Times New Roman" w:cs="Times New Roman"/>
+          <w:b/>
+          <w:bCs/>
+        </w:rPr>
+        <w:t>Evaluation</w:t>
+      </w:r>
+    </w:p>
+    <w:p>
+      <w:pPr>
+        <w:spacing w:line="240" w:lineRule="auto"/>
+        <w:rPr>
+          <w:rFonts w:ascii="Times New Roman" w:hAnsi="Times New Roman" w:cs="Times New Roman"/>
+          <w:bCs/>
+        </w:rPr>
+      </w:pPr>
+      <w:r>
+        <w:rPr>
+          <w:rFonts w:ascii="Times New Roman" w:hAnsi="Times New Roman" w:cs="Times New Roman"/>
+          <w:bCs/>
+        </w:rPr>
+        <w:lastRenderedPageBreak/>
+        <w:t>Evaluation is done on each part of the system.</w:t>
+      </w:r>
+    </w:p>
+    <w:p>
+      <w:pPr>
+        <w:pStyle w:val="ListParagraph"/>
+        <w:numPr>
+          <w:ilvl w:val="0"/>
+          <w:numId w:val="11"/>
+        </w:numPr>
+        <w:spacing w:line="240" w:lineRule="auto"/>
+        <w:rPr>
+          <w:rFonts w:ascii="Times New Roman" w:hAnsi="Times New Roman" w:cs="Times New Roman"/>
+          <w:b/>
+          <w:bCs/>
+        </w:rPr>
+      </w:pPr>
+      <w:r>
+        <w:rPr>
+          <w:rFonts w:ascii="Times New Roman" w:hAnsi="Times New Roman" w:cs="Times New Roman"/>
+          <w:b/>
+          <w:bCs/>
+        </w:rPr>
+        <w:t>Sentence Retrieval</w:t>
+      </w:r>
+      <w:r>
+        <w:rPr>
+          <w:rFonts w:ascii="Times New Roman" w:hAnsi="Times New Roman" w:cs="Times New Roman"/>
+          <w:b/>
+          <w:bCs/>
+        </w:rPr>
+        <w:t xml:space="preserve">: </w:t>
+      </w:r>
+      <w:r>
+        <w:rPr>
+          <w:rFonts w:ascii="Times New Roman" w:hAnsi="Times New Roman" w:cs="Times New Roman"/>
+          <w:bCs/>
+        </w:rPr>
+        <w:t>3 methods including TF-</w:t>
+      </w:r>
+      <w:proofErr w:type="spellStart"/>
+      <w:r>
+        <w:rPr>
+          <w:rFonts w:ascii="Times New Roman" w:hAnsi="Times New Roman" w:cs="Times New Roman"/>
+          <w:bCs/>
+        </w:rPr>
+        <w:t>idf</w:t>
+      </w:r>
+      <w:proofErr w:type="spellEnd"/>
+      <w:r>
+        <w:rPr>
+          <w:rFonts w:ascii="Times New Roman" w:hAnsi="Times New Roman" w:cs="Times New Roman"/>
+          <w:bCs/>
+        </w:rPr>
+        <w:t>, BM25, and Language model</w:t>
+      </w:r>
+      <w:r>
+        <w:rPr>
+          <w:rFonts w:ascii="Times New Roman" w:hAnsi="Times New Roman" w:cs="Times New Roman"/>
+          <w:bCs/>
+        </w:rPr>
+        <w:t xml:space="preserve"> tested on </w:t>
+      </w:r>
+      <w:r>
+        <w:rPr>
+          <w:rFonts w:ascii="Times New Roman" w:hAnsi="Times New Roman" w:cs="Times New Roman"/>
+          <w:b/>
+          <w:bCs/>
+          <w:color w:val="FF0000"/>
+        </w:rPr>
+        <w:t>development</w:t>
+      </w:r>
+      <w:r>
+        <w:rPr>
+          <w:rFonts w:ascii="Times New Roman" w:hAnsi="Times New Roman" w:cs="Times New Roman"/>
+          <w:bCs/>
+          <w:color w:val="FF0000"/>
+        </w:rPr>
+        <w:t xml:space="preserve"> </w:t>
+      </w:r>
+      <w:r>
+        <w:rPr>
+          <w:rFonts w:ascii="Times New Roman" w:hAnsi="Times New Roman" w:cs="Times New Roman"/>
+          <w:bCs/>
+        </w:rPr>
+        <w:t>set</w:t>
+      </w:r>
+    </w:p>
+    <w:tbl>
+      <w:tblPr>
+        <w:tblStyle w:val="TableGrid"/>
+        <w:tblW w:w="0" w:type="auto"/>
+        <w:tblInd w:w="360" w:type="dxa"/>
+        <w:tblLook w:val="04A0" w:firstRow="1" w:lastRow="0" w:firstColumn="1" w:lastColumn="0" w:noHBand="0" w:noVBand="1"/>
+      </w:tblPr>
+      <w:tblGrid>
+        <w:gridCol w:w="2485"/>
+        <w:gridCol w:w="2537"/>
+        <w:gridCol w:w="2537"/>
+        <w:gridCol w:w="2537"/>
+      </w:tblGrid>
+      <w:tr>
+        <w:tc>
+          <w:tcPr>
+            <w:tcW w:w="2614" w:type="dxa"/>
+          </w:tcPr>
+          <w:p>
+            <w:pPr>
+              <w:rPr>
+                <w:rFonts w:ascii="Times New Roman" w:hAnsi="Times New Roman" w:cs="Times New Roman"/>
+                <w:bCs/>
+              </w:rPr>
+            </w:pPr>
+          </w:p>
+        </w:tc>
+        <w:tc>
+          <w:tcPr>
+            <w:tcW w:w="2614" w:type="dxa"/>
+          </w:tcPr>
+          <w:p>
+            <w:pPr>
+              <w:jc w:val="center"/>
+              <w:rPr>
+                <w:rFonts w:ascii="Times New Roman" w:hAnsi="Times New Roman" w:cs="Times New Roman"/>
+                <w:bCs/>
+              </w:rPr>
+            </w:pPr>
+            <w:proofErr w:type="spellStart"/>
+            <w:r>
+              <w:rPr>
+                <w:rFonts w:ascii="Times New Roman" w:hAnsi="Times New Roman" w:cs="Times New Roman"/>
+                <w:bCs/>
+              </w:rPr>
+              <w:t>Tf-idf</w:t>
+            </w:r>
+            <w:proofErr w:type="spellEnd"/>
+          </w:p>
+        </w:tc>
+        <w:tc>
+          <w:tcPr>
+            <w:tcW w:w="2614" w:type="dxa"/>
+          </w:tcPr>
+          <w:p>
+            <w:pPr>
+              <w:jc w:val="center"/>
+              <w:rPr>
+                <w:rFonts w:ascii="Times New Roman" w:hAnsi="Times New Roman" w:cs="Times New Roman"/>
+                <w:bCs/>
+              </w:rPr>
+            </w:pPr>
+            <w:r>
+              <w:rPr>
+                <w:rFonts w:ascii="Times New Roman" w:hAnsi="Times New Roman" w:cs="Times New Roman"/>
+                <w:bCs/>
+              </w:rPr>
+              <w:t>BM25</w:t>
+            </w:r>
+          </w:p>
+        </w:tc>
+        <w:tc>
+          <w:tcPr>
+            <w:tcW w:w="2614" w:type="dxa"/>
+          </w:tcPr>
+          <w:p>
+            <w:pPr>
+              <w:jc w:val="center"/>
+              <w:rPr>
+                <w:rFonts w:ascii="Times New Roman" w:hAnsi="Times New Roman" w:cs="Times New Roman"/>
+                <w:bCs/>
+              </w:rPr>
+            </w:pPr>
+            <w:r>
+              <w:rPr>
+                <w:rFonts w:ascii="Times New Roman" w:hAnsi="Times New Roman" w:cs="Times New Roman"/>
+                <w:bCs/>
+              </w:rPr>
+              <w:t>Language model</w:t>
+            </w:r>
+          </w:p>
+        </w:tc>
+      </w:tr>
+      <w:tr>
+        <w:tc>
+          <w:tcPr>
+            <w:tcW w:w="2614" w:type="dxa"/>
+          </w:tcPr>
+          <w:p>
+            <w:pPr>
+              <w:rPr>
+                <w:rFonts w:ascii="Times New Roman" w:hAnsi="Times New Roman" w:cs="Times New Roman"/>
+                <w:bCs/>
+              </w:rPr>
+            </w:pPr>
+            <w:r>
+              <w:rPr>
+                <w:rFonts w:ascii="Times New Roman" w:hAnsi="Times New Roman" w:cs="Times New Roman"/>
+                <w:bCs/>
+              </w:rPr>
+              <w:t>Ratio between c</w:t>
+            </w:r>
+            <w:r>
+              <w:rPr>
+                <w:rFonts w:ascii="Times New Roman" w:hAnsi="Times New Roman" w:cs="Times New Roman"/>
+                <w:bCs/>
+              </w:rPr>
+              <w:t xml:space="preserve">orrect retrieved </w:t>
+            </w:r>
+            <w:r>
+              <w:rPr>
+                <w:rFonts w:ascii="Times New Roman" w:hAnsi="Times New Roman" w:cs="Times New Roman"/>
+                <w:bCs/>
+              </w:rPr>
+              <w:t xml:space="preserve">sentences and total </w:t>
+            </w:r>
+            <w:r>
+              <w:rPr>
+                <w:rFonts w:ascii="Times New Roman" w:hAnsi="Times New Roman" w:cs="Times New Roman"/>
+                <w:bCs/>
+              </w:rPr>
+              <w:t>questions</w:t>
+            </w:r>
+          </w:p>
+        </w:tc>
+        <w:tc>
+          <w:tcPr>
+            <w:tcW w:w="2614" w:type="dxa"/>
+          </w:tcPr>
+          <w:p>
+            <w:pPr>
+              <w:rPr>
+                <w:rFonts w:ascii="Times New Roman" w:hAnsi="Times New Roman" w:cs="Times New Roman"/>
+                <w:bCs/>
+              </w:rPr>
+            </w:pPr>
+            <w:r>
+              <w:rPr>
+                <w:rFonts w:ascii="Times New Roman" w:hAnsi="Times New Roman" w:cs="Times New Roman"/>
+                <w:bCs/>
+              </w:rPr>
+              <w:t>0.584308164953</w:t>
+            </w:r>
+          </w:p>
+        </w:tc>
+        <w:tc>
+          <w:tcPr>
+            <w:tcW w:w="2614" w:type="dxa"/>
+          </w:tcPr>
+          <w:p>
+            <w:pPr>
+              <w:rPr>
+                <w:rFonts w:ascii="Times New Roman" w:hAnsi="Times New Roman" w:cs="Times New Roman"/>
+                <w:bCs/>
+              </w:rPr>
+            </w:pPr>
+            <w:r>
+              <w:rPr>
+                <w:rFonts w:ascii="Times New Roman" w:hAnsi="Times New Roman" w:cs="Times New Roman"/>
+                <w:bCs/>
+              </w:rPr>
+              <w:t>0.647879002718</w:t>
+            </w:r>
+          </w:p>
+        </w:tc>
+        <w:tc>
+          <w:tcPr>
+            <w:tcW w:w="2614" w:type="dxa"/>
+          </w:tcPr>
+          <w:p>
+            <w:pPr>
+              <w:rPr>
+                <w:rFonts w:ascii="Times New Roman" w:hAnsi="Times New Roman" w:cs="Times New Roman"/>
+                <w:bCs/>
+              </w:rPr>
+            </w:pPr>
+            <w:r>
+              <w:rPr>
+                <w:rFonts w:ascii="Times New Roman" w:hAnsi="Times New Roman" w:cs="Times New Roman"/>
+                <w:bCs/>
+              </w:rPr>
+              <w:t>0.638071605814</w:t>
+            </w:r>
+          </w:p>
+        </w:tc>
+      </w:tr>
+    </w:tbl>
+    <w:p>
+      <w:pPr>
+        <w:pStyle w:val="ListParagraph"/>
+        <w:numPr>
+          <w:ilvl w:val="0"/>
+          <w:numId w:val="11"/>
+        </w:numPr>
+        <w:spacing w:line="240" w:lineRule="auto"/>
+        <w:rPr>
+          <w:rFonts w:ascii="Times New Roman" w:hAnsi="Times New Roman" w:cs="Times New Roman"/>
+          <w:b/>
+          <w:bCs/>
+        </w:rPr>
+      </w:pPr>
+      <w:r>
+        <w:rPr>
+          <w:rFonts w:ascii="Times New Roman" w:hAnsi="Times New Roman" w:cs="Times New Roman"/>
+          <w:b/>
+          <w:bCs/>
+        </w:rPr>
+        <w:t>Question type detection:</w:t>
+      </w:r>
+      <w:r>
+        <w:rPr>
+          <w:rFonts w:ascii="Times New Roman" w:hAnsi="Times New Roman" w:cs="Times New Roman"/>
+          <w:bCs/>
+        </w:rPr>
+        <w:t xml:space="preserve"> </w:t>
+      </w:r>
+      <w:r>
+        <w:rPr>
+          <w:rFonts w:ascii="Times New Roman" w:hAnsi="Times New Roman" w:cs="Times New Roman"/>
+          <w:bCs/>
+        </w:rPr>
+        <w:t xml:space="preserve">2 methods of </w:t>
+      </w:r>
+      <w:r>
+        <w:rPr>
+          <w:rFonts w:ascii="Times New Roman" w:hAnsi="Times New Roman" w:cs="Times New Roman"/>
+          <w:b/>
+          <w:bCs/>
+          <w:color w:val="FF0000"/>
+        </w:rPr>
+        <w:t>supervised machine learning model</w:t>
+      </w:r>
+      <w:r>
+        <w:rPr>
+          <w:rFonts w:ascii="Times New Roman" w:hAnsi="Times New Roman" w:cs="Times New Roman"/>
+          <w:bCs/>
+          <w:color w:val="FF0000"/>
+        </w:rPr>
+        <w:t xml:space="preserve"> </w:t>
+      </w:r>
+      <w:r>
+        <w:rPr>
+          <w:rFonts w:ascii="Times New Roman" w:hAnsi="Times New Roman" w:cs="Times New Roman"/>
+          <w:bCs/>
+        </w:rPr>
+        <w:t xml:space="preserve">including </w:t>
+      </w:r>
+      <w:proofErr w:type="spellStart"/>
+      <w:r>
+        <w:rPr>
+          <w:rFonts w:ascii="Times New Roman" w:hAnsi="Times New Roman" w:cs="Times New Roman"/>
+          <w:bCs/>
+        </w:rPr>
+        <w:t>LogisticRegression</w:t>
+      </w:r>
+      <w:proofErr w:type="spellEnd"/>
+      <w:r>
+        <w:rPr>
+          <w:rFonts w:ascii="Times New Roman" w:hAnsi="Times New Roman" w:cs="Times New Roman"/>
+          <w:bCs/>
+        </w:rPr>
+        <w:t xml:space="preserve">, and </w:t>
+      </w:r>
+      <w:proofErr w:type="spellStart"/>
+      <w:r>
+        <w:rPr>
+          <w:rFonts w:ascii="Times New Roman" w:hAnsi="Times New Roman" w:cs="Times New Roman"/>
+          <w:bCs/>
+        </w:rPr>
+        <w:t>RandomForestClassifier</w:t>
+      </w:r>
+      <w:proofErr w:type="spellEnd"/>
+      <w:r>
+        <w:rPr>
+          <w:rFonts w:ascii="Times New Roman" w:hAnsi="Times New Roman" w:cs="Times New Roman"/>
+          <w:bCs/>
+        </w:rPr>
+        <w:t xml:space="preserve"> </w:t>
+      </w:r>
+      <w:r>
+        <w:rPr>
+          <w:rFonts w:ascii="Times New Roman" w:hAnsi="Times New Roman" w:cs="Times New Roman"/>
+          <w:bCs/>
+        </w:rPr>
+        <w:t xml:space="preserve">trained on </w:t>
+      </w:r>
+      <w:r>
+        <w:rPr>
+          <w:rFonts w:ascii="Times New Roman" w:hAnsi="Times New Roman" w:cs="Times New Roman"/>
+          <w:b/>
+          <w:bCs/>
+          <w:color w:val="FF0000"/>
+        </w:rPr>
+        <w:t>training</w:t>
+      </w:r>
+      <w:r>
+        <w:rPr>
+          <w:rFonts w:ascii="Times New Roman" w:hAnsi="Times New Roman" w:cs="Times New Roman"/>
+          <w:bCs/>
+          <w:color w:val="FF0000"/>
+        </w:rPr>
+        <w:t xml:space="preserve"> </w:t>
+      </w:r>
+      <w:r>
+        <w:rPr>
+          <w:rFonts w:ascii="Times New Roman" w:hAnsi="Times New Roman" w:cs="Times New Roman"/>
+          <w:bCs/>
+        </w:rPr>
+        <w:t xml:space="preserve">set and tested on </w:t>
+      </w:r>
+      <w:r>
+        <w:rPr>
+          <w:rFonts w:ascii="Times New Roman" w:hAnsi="Times New Roman" w:cs="Times New Roman"/>
+          <w:b/>
+          <w:bCs/>
+          <w:color w:val="FF0000"/>
+        </w:rPr>
+        <w:t>development</w:t>
+      </w:r>
+      <w:r>
+        <w:rPr>
+          <w:rFonts w:ascii="Times New Roman" w:hAnsi="Times New Roman" w:cs="Times New Roman"/>
+          <w:bCs/>
+          <w:color w:val="FF0000"/>
+        </w:rPr>
+        <w:t xml:space="preserve"> </w:t>
+      </w:r>
+      <w:r>
+        <w:rPr>
+          <w:rFonts w:ascii="Times New Roman" w:hAnsi="Times New Roman" w:cs="Times New Roman"/>
+          <w:bCs/>
+        </w:rPr>
+        <w:t>set</w:t>
+      </w:r>
+    </w:p>
+    <w:tbl>
+      <w:tblPr>
+        <w:tblStyle w:val="TableGrid"/>
+        <w:tblW w:w="0" w:type="auto"/>
+        <w:tblInd w:w="360" w:type="dxa"/>
+        <w:tblLook w:val="04A0" w:firstRow="1" w:lastRow="0" w:firstColumn="1" w:lastColumn="0" w:noHBand="0" w:noVBand="1"/>
+      </w:tblPr>
+      <w:tblGrid>
+        <w:gridCol w:w="2485"/>
+        <w:gridCol w:w="3529"/>
+        <w:gridCol w:w="4082"/>
+      </w:tblGrid>
+      <w:tr>
+        <w:tc>
+          <w:tcPr>
+            <w:tcW w:w="2485" w:type="dxa"/>
+          </w:tcPr>
+          <w:p>
+            <w:pPr>
+              <w:rPr>
+                <w:rFonts w:ascii="Times New Roman" w:hAnsi="Times New Roman" w:cs="Times New Roman"/>
+                <w:bCs/>
+              </w:rPr>
+            </w:pPr>
+          </w:p>
+        </w:tc>
+        <w:tc>
+          <w:tcPr>
+            <w:tcW w:w="3529" w:type="dxa"/>
+          </w:tcPr>
+          <w:p>
+            <w:pPr>
+              <w:jc w:val="center"/>
+              <w:rPr>
+                <w:rFonts w:ascii="Times New Roman" w:hAnsi="Times New Roman" w:cs="Times New Roman"/>
+                <w:bCs/>
+              </w:rPr>
+            </w:pPr>
+            <w:proofErr w:type="spellStart"/>
+            <w:r>
+              <w:rPr>
+                <w:rFonts w:ascii="Times New Roman" w:hAnsi="Times New Roman" w:cs="Times New Roman"/>
+                <w:bCs/>
+              </w:rPr>
+              <w:t>LogisticRegression</w:t>
+            </w:r>
+            <w:proofErr w:type="spellEnd"/>
+          </w:p>
+        </w:tc>
+        <w:tc>
+          <w:tcPr>
+            <w:tcW w:w="4082" w:type="dxa"/>
+          </w:tcPr>
+          <w:p>
+            <w:pPr>
+              <w:jc w:val="center"/>
+              <w:rPr>
+                <w:rFonts w:ascii="Times New Roman" w:hAnsi="Times New Roman" w:cs="Times New Roman"/>
+                <w:bCs/>
+              </w:rPr>
+            </w:pPr>
+            <w:proofErr w:type="spellStart"/>
+            <w:r>
+              <w:rPr>
+                <w:rFonts w:ascii="Times New Roman" w:hAnsi="Times New Roman" w:cs="Times New Roman"/>
+                <w:bCs/>
+              </w:rPr>
+              <w:t>RandomForestClassifier</w:t>
+            </w:r>
+            <w:proofErr w:type="spellEnd"/>
+          </w:p>
+        </w:tc>
+      </w:tr>
+      <w:tr>
+        <w:tc>
+          <w:tcPr>
+            <w:tcW w:w="2485" w:type="dxa"/>
+          </w:tcPr>
+          <w:p>
+            <w:pPr>
+              <w:rPr>
+                <w:rFonts w:ascii="Times New Roman" w:hAnsi="Times New Roman" w:cs="Times New Roman"/>
+                <w:bCs/>
+              </w:rPr>
+            </w:pPr>
+            <w:r>
+              <w:rPr>
+                <w:rFonts w:ascii="Times New Roman" w:hAnsi="Times New Roman" w:cs="Times New Roman"/>
+                <w:bCs/>
+              </w:rPr>
+              <w:t>F1-score</w:t>
+            </w:r>
+          </w:p>
+        </w:tc>
+        <w:tc>
+          <w:tcPr>
+            <w:tcW w:w="3529" w:type="dxa"/>
+          </w:tcPr>
+          <w:p>
+            <w:pPr>
+              <w:rPr>
+                <w:rFonts w:ascii="Times New Roman" w:hAnsi="Times New Roman" w:cs="Times New Roman"/>
+                <w:bCs/>
+              </w:rPr>
+            </w:pPr>
+            <w:r>
+              <w:rPr>
+                <w:rFonts w:ascii="Times New Roman" w:hAnsi="Times New Roman" w:cs="Times New Roman"/>
+                <w:bCs/>
+              </w:rPr>
+              <w:t>0.65</w:t>
+            </w:r>
+          </w:p>
+        </w:tc>
+        <w:tc>
+          <w:tcPr>
+            <w:tcW w:w="4082" w:type="dxa"/>
+          </w:tcPr>
+          <w:p>
+            <w:pPr>
+              <w:rPr>
+                <w:rFonts w:ascii="Times New Roman" w:hAnsi="Times New Roman" w:cs="Times New Roman"/>
+                <w:bCs/>
+              </w:rPr>
+            </w:pPr>
+            <w:r>
+              <w:rPr>
+                <w:rFonts w:ascii="Times New Roman" w:hAnsi="Times New Roman" w:cs="Times New Roman"/>
+                <w:bCs/>
+              </w:rPr>
+              <w:t>0.63</w:t>
+            </w:r>
+          </w:p>
+        </w:tc>
+      </w:tr>
+    </w:tbl>
+    <w:p>
+      <w:pPr>
+        <w:pStyle w:val="ListParagraph"/>
+        <w:numPr>
+          <w:ilvl w:val="0"/>
+          <w:numId w:val="11"/>
+        </w:numPr>
+        <w:spacing w:line="240" w:lineRule="auto"/>
+        <w:rPr>
+          <w:rFonts w:ascii="Times New Roman" w:hAnsi="Times New Roman" w:cs="Times New Roman"/>
+          <w:b/>
+          <w:bCs/>
+        </w:rPr>
+      </w:pPr>
+      <w:r>
+        <w:rPr>
+          <w:rFonts w:ascii="Times New Roman" w:hAnsi="Times New Roman" w:cs="Times New Roman"/>
+          <w:b/>
+          <w:bCs/>
+        </w:rPr>
+        <w:t xml:space="preserve">Answer Ranking: </w:t>
+      </w:r>
+      <w:r>
+        <w:rPr>
+          <w:rFonts w:ascii="Times New Roman" w:hAnsi="Times New Roman" w:cs="Times New Roman"/>
+          <w:bCs/>
+        </w:rPr>
+        <w:t xml:space="preserve">2 methods including Basic QA system and </w:t>
+      </w:r>
+      <w:r>
+        <w:rPr>
+          <w:rFonts w:ascii="Times New Roman" w:hAnsi="Times New Roman" w:cs="Times New Roman"/>
+          <w:bCs/>
+        </w:rPr>
+        <w:t>Enhanced</w:t>
+      </w:r>
+      <w:r>
+        <w:rPr>
+          <w:rFonts w:ascii="Times New Roman" w:hAnsi="Times New Roman" w:cs="Times New Roman"/>
+          <w:bCs/>
+        </w:rPr>
+        <w:t xml:space="preserve"> QA system tested on </w:t>
+      </w:r>
+      <w:r>
+        <w:rPr>
+          <w:rFonts w:ascii="Times New Roman" w:hAnsi="Times New Roman" w:cs="Times New Roman"/>
+          <w:b/>
+          <w:bCs/>
+          <w:color w:val="FF0000"/>
+        </w:rPr>
+        <w:t>development</w:t>
+      </w:r>
+      <w:r>
+        <w:rPr>
+          <w:rFonts w:ascii="Times New Roman" w:hAnsi="Times New Roman" w:cs="Times New Roman"/>
+          <w:bCs/>
+          <w:color w:val="FF0000"/>
+        </w:rPr>
+        <w:t xml:space="preserve"> </w:t>
+      </w:r>
+      <w:r>
+        <w:rPr>
+          <w:rFonts w:ascii="Times New Roman" w:hAnsi="Times New Roman" w:cs="Times New Roman"/>
+          <w:bCs/>
+        </w:rPr>
+        <w:t>set</w:t>
+      </w:r>
+      <w:r>
+        <w:rPr>
+          <w:rFonts w:ascii="Times New Roman" w:hAnsi="Times New Roman" w:cs="Times New Roman"/>
+          <w:bCs/>
+        </w:rPr>
+        <w:t xml:space="preserve"> and given that the</w:t>
+      </w:r>
+      <w:r>
+        <w:rPr>
+          <w:rFonts w:ascii="Times New Roman" w:hAnsi="Times New Roman" w:cs="Times New Roman"/>
+          <w:bCs/>
+        </w:rPr>
+        <w:t xml:space="preserve"> correct sentence is retrieved and</w:t>
+      </w:r>
+      <w:r>
+        <w:rPr>
+          <w:rFonts w:ascii="Times New Roman" w:hAnsi="Times New Roman" w:cs="Times New Roman"/>
+          <w:bCs/>
+        </w:rPr>
+        <w:t xml:space="preserve"> question type is known.</w:t>
+      </w:r>
+    </w:p>
+    <w:tbl>
+      <w:tblPr>
+        <w:tblStyle w:val="TableGrid"/>
+        <w:tblW w:w="0" w:type="auto"/>
+        <w:tblInd w:w="360" w:type="dxa"/>
+        <w:tblLook w:val="04A0" w:firstRow="1" w:lastRow="0" w:firstColumn="1" w:lastColumn="0" w:noHBand="0" w:noVBand="1"/>
+      </w:tblPr>
+      <w:tblGrid>
+        <w:gridCol w:w="2485"/>
+        <w:gridCol w:w="3529"/>
+        <w:gridCol w:w="4082"/>
+      </w:tblGrid>
+      <w:tr>
+        <w:tc>
+          <w:tcPr>
+            <w:tcW w:w="2485" w:type="dxa"/>
+          </w:tcPr>
+          <w:p>
+            <w:pPr>
+              <w:rPr>
+                <w:rFonts w:ascii="Times New Roman" w:hAnsi="Times New Roman" w:cs="Times New Roman"/>
+                <w:bCs/>
+              </w:rPr>
+            </w:pPr>
+          </w:p>
+        </w:tc>
+        <w:tc>
+          <w:tcPr>
+            <w:tcW w:w="3529" w:type="dxa"/>
+          </w:tcPr>
+          <w:p>
+            <w:pPr>
+              <w:jc w:val="center"/>
+              <w:rPr>
+                <w:rFonts w:ascii="Times New Roman" w:hAnsi="Times New Roman" w:cs="Times New Roman"/>
+                <w:bCs/>
+              </w:rPr>
+            </w:pPr>
+            <w:r>
+              <w:rPr>
+                <w:rFonts w:ascii="Times New Roman" w:hAnsi="Times New Roman" w:cs="Times New Roman"/>
+                <w:bCs/>
+              </w:rPr>
+              <w:t>Basic QA</w:t>
+            </w:r>
+            <w:r>
+              <w:rPr>
+                <w:rFonts w:ascii="Times New Roman" w:hAnsi="Times New Roman" w:cs="Times New Roman"/>
+                <w:bCs/>
+              </w:rPr>
+              <w:t>’s Answer Ranking</w:t>
+            </w:r>
+          </w:p>
+        </w:tc>
+        <w:tc>
+          <w:tcPr>
+            <w:tcW w:w="4082" w:type="dxa"/>
+          </w:tcPr>
+          <w:p>
+            <w:pPr>
+              <w:jc w:val="center"/>
+              <w:rPr>
+                <w:rFonts w:ascii="Times New Roman" w:hAnsi="Times New Roman" w:cs="Times New Roman"/>
+                <w:bCs/>
+              </w:rPr>
+            </w:pPr>
+            <w:r>
+              <w:rPr>
+                <w:rFonts w:ascii="Times New Roman" w:hAnsi="Times New Roman" w:cs="Times New Roman"/>
+                <w:bCs/>
+              </w:rPr>
+              <w:t>Enhanced</w:t>
+            </w:r>
+            <w:r>
+              <w:rPr>
+                <w:rFonts w:ascii="Times New Roman" w:hAnsi="Times New Roman" w:cs="Times New Roman"/>
+                <w:bCs/>
+              </w:rPr>
+              <w:t xml:space="preserve"> QA’s Answer Ranking</w:t>
+            </w:r>
+          </w:p>
+        </w:tc>
+      </w:tr>
+      <w:tr>
+        <w:tc>
+          <w:tcPr>
+            <w:tcW w:w="2485" w:type="dxa"/>
+          </w:tcPr>
+          <w:p>
+            <w:pPr>
+              <w:rPr>
+                <w:rFonts w:ascii="Times New Roman" w:hAnsi="Times New Roman" w:cs="Times New Roman"/>
+                <w:bCs/>
+              </w:rPr>
+            </w:pPr>
+            <w:r>
+              <w:rPr>
+                <w:rFonts w:ascii="Times New Roman" w:hAnsi="Times New Roman" w:cs="Times New Roman"/>
+                <w:bCs/>
+              </w:rPr>
+              <w:t>Ratio between correct answer</w:t>
+            </w:r>
+            <w:r>
+              <w:rPr>
+                <w:rFonts w:ascii="Times New Roman" w:hAnsi="Times New Roman" w:cs="Times New Roman"/>
+                <w:bCs/>
+              </w:rPr>
+              <w:t>s</w:t>
+            </w:r>
+            <w:r>
+              <w:rPr>
+                <w:rFonts w:ascii="Times New Roman" w:hAnsi="Times New Roman" w:cs="Times New Roman"/>
+                <w:bCs/>
+              </w:rPr>
+              <w:t xml:space="preserve"> and total questions</w:t>
+            </w:r>
+          </w:p>
+        </w:tc>
+        <w:tc>
+          <w:tcPr>
+            <w:tcW w:w="3529" w:type="dxa"/>
+          </w:tcPr>
+          <w:p>
+            <w:pPr>
+              <w:rPr>
+                <w:rFonts w:ascii="Times New Roman" w:hAnsi="Times New Roman" w:cs="Times New Roman"/>
+                <w:bCs/>
+              </w:rPr>
+            </w:pPr>
+            <w:r>
+              <w:rPr>
+                <w:rFonts w:ascii="Times New Roman" w:hAnsi="Times New Roman" w:cs="Times New Roman"/>
+                <w:bCs/>
+              </w:rPr>
+              <w:t>0.1715703651187522</w:t>
+            </w:r>
+          </w:p>
+        </w:tc>
+        <w:tc>
+          <w:tcPr>
+            <w:tcW w:w="4082" w:type="dxa"/>
+          </w:tcPr>
+          <w:p>
+            <w:pPr>
+              <w:rPr>
+                <w:rFonts w:ascii="Times New Roman" w:hAnsi="Times New Roman" w:cs="Times New Roman"/>
+                <w:bCs/>
+              </w:rPr>
+            </w:pPr>
+            <w:r>
+              <w:rPr>
+                <w:rFonts w:ascii="Times New Roman" w:hAnsi="Times New Roman" w:cs="Times New Roman"/>
+                <w:bCs/>
+              </w:rPr>
+              <w:t>0.1857497341368309</w:t>
+            </w:r>
+          </w:p>
+        </w:tc>
+      </w:tr>
+    </w:tbl>
+    <w:p>
+      <w:pPr>
+        <w:spacing w:line="240" w:lineRule="auto"/>
+        <w:rPr>
+          <w:rFonts w:ascii="Times New Roman" w:hAnsi="Times New Roman" w:cs="Times New Roman"/>
+          <w:bCs/>
+        </w:rPr>
+      </w:pPr>
+      <w:r>
+        <w:rPr>
+          <w:rFonts w:ascii="Times New Roman" w:hAnsi="Times New Roman" w:cs="Times New Roman"/>
+          <w:bCs/>
+        </w:rPr>
+        <w:t xml:space="preserve">Based on the </w:t>
+      </w:r>
+      <w:r>
+        <w:rPr>
+          <w:rFonts w:ascii="Times New Roman" w:hAnsi="Times New Roman" w:cs="Times New Roman"/>
+          <w:bCs/>
+        </w:rPr>
+        <w:t xml:space="preserve">above BM25 is selected to be the main method for sentence retrieval, </w:t>
+      </w:r>
+      <w:proofErr w:type="spellStart"/>
+      <w:r>
+        <w:rPr>
+          <w:rFonts w:ascii="Times New Roman" w:hAnsi="Times New Roman" w:cs="Times New Roman"/>
+          <w:bCs/>
+        </w:rPr>
+        <w:t>LogisticRegression</w:t>
+      </w:r>
+      <w:proofErr w:type="spellEnd"/>
+      <w:r>
+        <w:rPr>
+          <w:rFonts w:ascii="Times New Roman" w:hAnsi="Times New Roman" w:cs="Times New Roman"/>
+          <w:bCs/>
+        </w:rPr>
+        <w:t xml:space="preserve"> is selected as a question type classifier, and </w:t>
+      </w:r>
+      <w:r>
+        <w:rPr>
+          <w:rFonts w:ascii="Times New Roman" w:hAnsi="Times New Roman" w:cs="Times New Roman"/>
+          <w:bCs/>
+        </w:rPr>
+        <w:t>Enhanced</w:t>
+      </w:r>
+      <w:r>
+        <w:rPr>
+          <w:rFonts w:ascii="Times New Roman" w:hAnsi="Times New Roman" w:cs="Times New Roman"/>
+          <w:bCs/>
+        </w:rPr>
+        <w:t xml:space="preserve"> QA’s Answer Ranking is used.</w:t>
+      </w:r>
+    </w:p>
+    <w:p>
+      <w:pPr>
+        <w:spacing w:line="240" w:lineRule="auto"/>
+        <w:rPr>
+          <w:rFonts w:ascii="Times New Roman" w:hAnsi="Times New Roman" w:cs="Times New Roman"/>
+          <w:b/>
+          <w:bCs/>
+        </w:rPr>
+      </w:pPr>
+      <w:r>
+        <w:rPr>
+          <w:rFonts w:ascii="Times New Roman" w:hAnsi="Times New Roman" w:cs="Times New Roman"/>
+          <w:b/>
+          <w:bCs/>
+        </w:rPr>
+        <w:t>Future Improvement</w:t>
+      </w:r>
+    </w:p>
+    <w:p>
+      <w:pPr>
+        <w:spacing w:line="240" w:lineRule="auto"/>
+        <w:rPr>
+          <w:rFonts w:ascii="Times New Roman" w:hAnsi="Times New Roman" w:cs="Times New Roman"/>
+          <w:bCs/>
+        </w:rPr>
+      </w:pPr>
+      <w:r>
+        <w:rPr>
+          <w:rFonts w:ascii="Times New Roman" w:hAnsi="Times New Roman" w:cs="Times New Roman"/>
+          <w:bCs/>
+        </w:rPr>
+        <w:t xml:space="preserve">Deep learning can </w:t>
+      </w:r>
+      <w:r>
+        <w:rPr>
+          <w:rFonts w:ascii="Times New Roman" w:hAnsi="Times New Roman" w:cs="Times New Roman"/>
+          <w:bCs/>
+        </w:rPr>
+        <w:t>be used to improve the system. To apply d</w:t>
+      </w:r>
+      <w:r>
+        <w:rPr>
+          <w:rFonts w:ascii="Times New Roman" w:hAnsi="Times New Roman" w:cs="Times New Roman"/>
+          <w:bCs/>
+        </w:rPr>
+        <w:t>e</w:t>
+      </w:r>
+      <w:r>
+        <w:rPr>
+          <w:rFonts w:ascii="Times New Roman" w:hAnsi="Times New Roman" w:cs="Times New Roman"/>
+          <w:bCs/>
+        </w:rPr>
+        <w:t>ep learning to the system, re</w:t>
+      </w:r>
+      <w:r>
+        <w:rPr>
+          <w:rFonts w:ascii="Times New Roman" w:hAnsi="Times New Roman" w:cs="Times New Roman"/>
+          <w:bCs/>
+        </w:rPr>
+        <w:t>designing the QA system may be needed. One of the state-of-art method</w:t>
+      </w:r>
+      <w:r>
+        <w:rPr>
+          <w:rFonts w:ascii="Times New Roman" w:hAnsi="Times New Roman" w:cs="Times New Roman"/>
+          <w:bCs/>
+        </w:rPr>
+        <w:t>s</w:t>
+      </w:r>
+      <w:r>
+        <w:rPr>
+          <w:rFonts w:ascii="Times New Roman" w:hAnsi="Times New Roman" w:cs="Times New Roman"/>
+          <w:bCs/>
+        </w:rPr>
+        <w:t xml:space="preserve"> </w:t>
+      </w:r>
+      <w:r>
+        <w:rPr>
+          <w:rFonts w:ascii="Times New Roman" w:hAnsi="Times New Roman" w:cs="Times New Roman"/>
+          <w:bCs/>
+        </w:rPr>
+        <w:t>which the authors are interested in</w:t>
+      </w:r>
+      <w:r>
+        <w:rPr>
+          <w:rFonts w:ascii="Times New Roman" w:hAnsi="Times New Roman" w:cs="Times New Roman"/>
+          <w:bCs/>
+        </w:rPr>
+        <w:t xml:space="preserve"> </w:t>
+      </w:r>
+      <w:r>
+        <w:rPr>
+          <w:rFonts w:ascii="Times New Roman" w:hAnsi="Times New Roman" w:cs="Times New Roman"/>
+          <w:bCs/>
+        </w:rPr>
+        <w:t>is Convolutional Neural Network</w:t>
+      </w:r>
+      <w:r>
+        <w:rPr>
+          <w:rFonts w:ascii="Times New Roman" w:hAnsi="Times New Roman" w:cs="Times New Roman"/>
+          <w:bCs/>
+        </w:rPr>
+        <w:t xml:space="preserve"> (CNN)</w:t>
+      </w:r>
+      <w:r>
+        <w:rPr>
+          <w:rFonts w:ascii="Times New Roman" w:hAnsi="Times New Roman" w:cs="Times New Roman"/>
+          <w:bCs/>
+        </w:rPr>
+        <w:t xml:space="preserve">. </w:t>
+      </w:r>
+      <w:r>
+        <w:rPr>
+          <w:rFonts w:ascii="Times New Roman" w:hAnsi="Times New Roman" w:cs="Times New Roman"/>
+          <w:bCs/>
+        </w:rPr>
+        <w:t>According to Feng et al</w:t>
+      </w:r>
+      <w:r>
+        <w:rPr>
+          <w:rFonts w:ascii="Times New Roman" w:hAnsi="Times New Roman" w:cs="Times New Roman"/>
+          <w:bCs/>
+        </w:rPr>
+        <w:t xml:space="preserve"> (2015), CNN gives </w:t>
+      </w:r>
+      <w:r>
+        <w:rPr>
+          <w:rFonts w:ascii="Times New Roman" w:hAnsi="Times New Roman" w:cs="Times New Roman"/>
+          <w:bCs/>
+        </w:rPr>
+        <w:t xml:space="preserve">minimum </w:t>
+      </w:r>
+      <w:r>
+        <w:rPr>
+          <w:rFonts w:ascii="Times New Roman" w:hAnsi="Times New Roman" w:cs="Times New Roman"/>
+          <w:bCs/>
+        </w:rPr>
+        <w:t>accuracy</w:t>
+      </w:r>
+      <w:r>
+        <w:rPr>
+          <w:rFonts w:ascii="Times New Roman" w:hAnsi="Times New Roman" w:cs="Times New Roman"/>
+          <w:bCs/>
+        </w:rPr>
+        <w:t xml:space="preserve"> </w:t>
+      </w:r>
+      <w:r>
+        <w:rPr>
+          <w:rFonts w:ascii="Times New Roman" w:hAnsi="Times New Roman" w:cs="Times New Roman"/>
+          <w:bCs/>
+        </w:rPr>
+        <w:t xml:space="preserve">score of 0.592 which is relatively high considering </w:t>
+      </w:r>
+      <w:proofErr w:type="spellStart"/>
+      <w:r>
+        <w:rPr>
+          <w:rFonts w:ascii="Times New Roman" w:hAnsi="Times New Roman" w:cs="Times New Roman"/>
+          <w:bCs/>
+        </w:rPr>
+        <w:t>Kaggle’s</w:t>
+      </w:r>
+      <w:proofErr w:type="spellEnd"/>
+      <w:r>
+        <w:rPr>
+          <w:rFonts w:ascii="Times New Roman" w:hAnsi="Times New Roman" w:cs="Times New Roman"/>
+          <w:bCs/>
+        </w:rPr>
+        <w:t xml:space="preserve"> baseline score of 0.15578.   </w:t>
+      </w:r>
+      <w:r>
+        <w:rPr>
+          <w:rFonts w:ascii="Times New Roman" w:hAnsi="Times New Roman" w:cs="Times New Roman"/>
+          <w:bCs/>
+        </w:rPr>
+        <w:t xml:space="preserve"> </w:t>
+      </w:r>
+    </w:p>
+    <w:p>
+      <w:pPr>
+        <w:spacing w:line="240" w:lineRule="auto"/>
+        <w:rPr>
+          <w:rFonts w:ascii="Times New Roman" w:hAnsi="Times New Roman" w:cs="Times New Roman"/>
+          <w:bCs/>
+          <w:u w:val="single"/>
+        </w:rPr>
+      </w:pPr>
+      <w:r>
+        <w:rPr>
+          <w:rFonts w:ascii="Times New Roman" w:hAnsi="Times New Roman" w:cs="Times New Roman"/>
+          <w:bCs/>
+          <w:u w:val="single"/>
+        </w:rPr>
+        <w:t>Reference</w:t>
+      </w:r>
+    </w:p>
+    <w:p>
+      <w:pPr>
+        <w:spacing w:line="240" w:lineRule="auto"/>
+        <w:rPr>
+          <w:rFonts w:ascii="Times New Roman" w:hAnsi="Times New Roman" w:cs="Times New Roman"/>
+          <w:bCs/>
+        </w:rPr>
+      </w:pPr>
+      <w:r>
+        <w:rPr>
+          <w:rFonts w:ascii="Times New Roman" w:hAnsi="Times New Roman" w:cs="Times New Roman"/>
+          <w:bCs/>
+        </w:rPr>
+        <w:t>Feng, M., Xiang, B., Glass, M. R., Wang, L., &amp; Zhou, B. (2015). Applying Deep Learning to Answer Selection: A Study and An Open Task.</w:t>
+      </w:r>
     </w:p>
     <w:sectPr>
-      <w:headerReference w:type="default" r:id="rId15"/>
+      <w:headerReference w:type="default" r:id="rId16"/>
+      <w:footerReference w:type="default" r:id="rId17"/>
       <w:pgSz w:w="11906" w:h="16838"/>
-      <w:pgMar w:top="1440" w:right="1440" w:bottom="1440" w:left="1440" w:header="708" w:footer="708" w:gutter="0"/>
+      <w:pgMar w:top="720" w:right="720" w:bottom="720" w:left="720" w:header="708" w:footer="708" w:gutter="0"/>
       <w:cols w:space="708"/>
       <w:docGrid w:linePitch="360"/>
     </w:sectPr>
@@ -3957,6 +5546,19 @@
     </w:p>
   </w:endnote>
 </w:endnotes>
+</file>
+
+<file path=word/footer1.xml><?xml version="1.0" encoding="utf-8"?>
+<w:ftr xmlns:wpc="http://schemas.microsoft.com/office/word/2010/wordprocessingCanvas" xmlns:cx="http://schemas.microsoft.com/office/drawing/2014/chartex" xmlns:cx1="http://schemas.microsoft.com/office/drawing/2015/9/8/chartex" xmlns:cx2="http://schemas.microsoft.com/office/drawing/2015/10/21/chartex" xmlns:cx3="http://schemas.microsoft.com/office/drawing/2016/5/9/chartex" xmlns:cx4="http://schemas.microsoft.com/office/drawing/2016/5/10/chartex" xmlns:cx5="http://schemas.microsoft.com/office/drawing/2016/5/11/chartex" xmlns:cx6="http://schemas.microsoft.com/office/drawing/2016/5/12/chartex" xmlns:cx7="http://schemas.microsoft.com/office/drawing/2016/5/13/chartex" xmlns:cx8="http://schemas.microsoft.com/office/drawing/2016/5/14/chartex" xmlns:mc="http://schemas.openxmlformats.org/markup-compatibility/2006" xmlns:o="urn:schemas-microsoft-com:office:office" xmlns:r="http://schemas.openxmlformats.org/officeDocument/2006/relationships" xmlns:m="http://schemas.openxmlformats.org/officeDocument/2006/math" xmlns:v="urn:schemas-microsoft-com:vml" xmlns:wp14="http://schemas.microsoft.com/office/word/2010/wordprocessingDrawing" xmlns:wp="http://schemas.openxmlformats.org/drawingml/2006/wordprocessingDrawing" xmlns:w10="urn:schemas-microsoft-com:office:word" xmlns:w="http://schemas.openxmlformats.org/wordprocessingml/2006/main" xmlns:w14="http://schemas.microsoft.com/office/word/2010/wordml" xmlns:w15="http://schemas.microsoft.com/office/word/2012/wordml" xmlns:w16se="http://schemas.microsoft.com/office/word/2015/wordml/symex" xmlns:wpg="http://schemas.microsoft.com/office/word/2010/wordprocessingGroup" xmlns:wpi="http://schemas.microsoft.com/office/word/2010/wordprocessingInk" xmlns:wne="http://schemas.microsoft.com/office/word/2006/wordml" xmlns:wps="http://schemas.microsoft.com/office/word/2010/wordprocessingShape" mc:Ignorable="w14 w15 w16se wp14">
+  <w:p>
+    <w:pPr>
+      <w:pStyle w:val="Footer"/>
+    </w:pPr>
+    <w:r>
+      <w:t>Date/Time of the submission:</w:t>
+    </w:r>
+  </w:p>
+</w:ftr>
 </file>
 
 <file path=word/footnotes.xml><?xml version="1.0" encoding="utf-8"?>
@@ -3998,7 +5600,19 @@
       <w:rPr>
         <w:lang w:val="en-US"/>
       </w:rPr>
-      <w:t>TEAM: Dsc2017</w:t>
+      <w:t xml:space="preserve">TEAM: </w:t>
+    </w:r>
+    <w:r>
+      <w:rPr>
+        <w:lang w:val="en-US"/>
+      </w:rPr>
+      <w:t>Enhanced</w:t>
+    </w:r>
+    <w:r>
+      <w:rPr>
+        <w:lang w:val="en-US"/>
+      </w:rPr>
+      <w:t>2017</w:t>
     </w:r>
   </w:p>
   <w:p>
@@ -4013,7 +5627,35 @@
       <w:rPr>
         <w:lang w:val="en-US"/>
       </w:rPr>
-      <w:t>Nathaphol Leungsuwan, Qilong Zhao, Ruoding Tian</w:t>
+      <w:t xml:space="preserve">Nathaphol Leungsuwan, </w:t>
+    </w:r>
+    <w:proofErr w:type="spellStart"/>
+    <w:r>
+      <w:rPr>
+        <w:lang w:val="en-US"/>
+      </w:rPr>
+      <w:t>Qilong</w:t>
+    </w:r>
+    <w:proofErr w:type="spellEnd"/>
+    <w:r>
+      <w:rPr>
+        <w:lang w:val="en-US"/>
+      </w:rPr>
+      <w:t xml:space="preserve"> Zhao, </w:t>
+    </w:r>
+    <w:proofErr w:type="spellStart"/>
+    <w:r>
+      <w:rPr>
+        <w:lang w:val="en-US"/>
+      </w:rPr>
+      <w:t>Ruoding</w:t>
+    </w:r>
+    <w:proofErr w:type="spellEnd"/>
+    <w:r>
+      <w:rPr>
+        <w:lang w:val="en-US"/>
+      </w:rPr>
+      <w:t xml:space="preserve"> Tian</w:t>
     </w:r>
   </w:p>
 </w:hdr>
@@ -4022,6 +5664,95 @@
 <file path=word/numbering.xml><?xml version="1.0" encoding="utf-8"?>
 <w:numbering xmlns:wpc="http://schemas.microsoft.com/office/word/2010/wordprocessingCanvas" xmlns:cx="http://schemas.microsoft.com/office/drawing/2014/chartex" xmlns:cx1="http://schemas.microsoft.com/office/drawing/2015/9/8/chartex" xmlns:cx2="http://schemas.microsoft.com/office/drawing/2015/10/21/chartex" xmlns:cx3="http://schemas.microsoft.com/office/drawing/2016/5/9/chartex" xmlns:cx4="http://schemas.microsoft.com/office/drawing/2016/5/10/chartex" xmlns:cx5="http://schemas.microsoft.com/office/drawing/2016/5/11/chartex" xmlns:cx6="http://schemas.microsoft.com/office/drawing/2016/5/12/chartex" xmlns:cx7="http://schemas.microsoft.com/office/drawing/2016/5/13/chartex" xmlns:cx8="http://schemas.microsoft.com/office/drawing/2016/5/14/chartex" xmlns:mc="http://schemas.openxmlformats.org/markup-compatibility/2006" xmlns:o="urn:schemas-microsoft-com:office:office" xmlns:r="http://schemas.openxmlformats.org/officeDocument/2006/relationships" xmlns:m="http://schemas.openxmlformats.org/officeDocument/2006/math" xmlns:v="urn:schemas-microsoft-com:vml" xmlns:wp14="http://schemas.microsoft.com/office/word/2010/wordprocessingDrawing" xmlns:wp="http://schemas.openxmlformats.org/drawingml/2006/wordprocessingDrawing" xmlns:w10="urn:schemas-microsoft-com:office:word" xmlns:w="http://schemas.openxmlformats.org/wordprocessingml/2006/main" xmlns:w14="http://schemas.microsoft.com/office/word/2010/wordml" xmlns:w15="http://schemas.microsoft.com/office/word/2012/wordml" xmlns:w16se="http://schemas.microsoft.com/office/word/2015/wordml/symex" xmlns:wpg="http://schemas.microsoft.com/office/word/2010/wordprocessingGroup" xmlns:wpi="http://schemas.microsoft.com/office/word/2010/wordprocessingInk" xmlns:wne="http://schemas.microsoft.com/office/word/2006/wordml" xmlns:wps="http://schemas.microsoft.com/office/word/2010/wordprocessingShape" mc:Ignorable="w14 w15 w16se wp14">
   <w:abstractNum w:abstractNumId="0" w15:restartNumberingAfterBreak="0">
+    <w:nsid w:val="020366B0"/>
+    <w:multiLevelType w:val="hybridMultilevel"/>
+    <w:tmpl w:val="5F5CB3DC"/>
+    <w:lvl w:ilvl="0" w:tplc="0409000F">
+      <w:start w:val="1"/>
+      <w:numFmt w:val="decimal"/>
+      <w:lvlText w:val="%1."/>
+      <w:lvlJc w:val="left"/>
+      <w:pPr>
+        <w:ind w:left="720" w:hanging="360"/>
+      </w:pPr>
+      <w:rPr>
+        <w:rFonts w:hint="default"/>
+      </w:rPr>
+    </w:lvl>
+    <w:lvl w:ilvl="1" w:tplc="04090019" w:tentative="1">
+      <w:start w:val="1"/>
+      <w:numFmt w:val="lowerLetter"/>
+      <w:lvlText w:val="%2."/>
+      <w:lvlJc w:val="left"/>
+      <w:pPr>
+        <w:ind w:left="1440" w:hanging="360"/>
+      </w:pPr>
+    </w:lvl>
+    <w:lvl w:ilvl="2" w:tplc="0409001B" w:tentative="1">
+      <w:start w:val="1"/>
+      <w:numFmt w:val="lowerRoman"/>
+      <w:lvlText w:val="%3."/>
+      <w:lvlJc w:val="right"/>
+      <w:pPr>
+        <w:ind w:left="2160" w:hanging="180"/>
+      </w:pPr>
+    </w:lvl>
+    <w:lvl w:ilvl="3" w:tplc="0409000F" w:tentative="1">
+      <w:start w:val="1"/>
+      <w:numFmt w:val="decimal"/>
+      <w:lvlText w:val="%4."/>
+      <w:lvlJc w:val="left"/>
+      <w:pPr>
+        <w:ind w:left="2880" w:hanging="360"/>
+      </w:pPr>
+    </w:lvl>
+    <w:lvl w:ilvl="4" w:tplc="04090019" w:tentative="1">
+      <w:start w:val="1"/>
+      <w:numFmt w:val="lowerLetter"/>
+      <w:lvlText w:val="%5."/>
+      <w:lvlJc w:val="left"/>
+      <w:pPr>
+        <w:ind w:left="3600" w:hanging="360"/>
+      </w:pPr>
+    </w:lvl>
+    <w:lvl w:ilvl="5" w:tplc="0409001B" w:tentative="1">
+      <w:start w:val="1"/>
+      <w:numFmt w:val="lowerRoman"/>
+      <w:lvlText w:val="%6."/>
+      <w:lvlJc w:val="right"/>
+      <w:pPr>
+        <w:ind w:left="4320" w:hanging="180"/>
+      </w:pPr>
+    </w:lvl>
+    <w:lvl w:ilvl="6" w:tplc="0409000F" w:tentative="1">
+      <w:start w:val="1"/>
+      <w:numFmt w:val="decimal"/>
+      <w:lvlText w:val="%7."/>
+      <w:lvlJc w:val="left"/>
+      <w:pPr>
+        <w:ind w:left="5040" w:hanging="360"/>
+      </w:pPr>
+    </w:lvl>
+    <w:lvl w:ilvl="7" w:tplc="04090019" w:tentative="1">
+      <w:start w:val="1"/>
+      <w:numFmt w:val="lowerLetter"/>
+      <w:lvlText w:val="%8."/>
+      <w:lvlJc w:val="left"/>
+      <w:pPr>
+        <w:ind w:left="5760" w:hanging="360"/>
+      </w:pPr>
+    </w:lvl>
+    <w:lvl w:ilvl="8" w:tplc="0409001B" w:tentative="1">
+      <w:start w:val="1"/>
+      <w:numFmt w:val="lowerRoman"/>
+      <w:lvlText w:val="%9."/>
+      <w:lvlJc w:val="right"/>
+      <w:pPr>
+        <w:ind w:left="6480" w:hanging="180"/>
+      </w:pPr>
+    </w:lvl>
+  </w:abstractNum>
+  <w:abstractNum w:abstractNumId="1" w15:restartNumberingAfterBreak="0">
     <w:nsid w:val="09D96F30"/>
     <w:multiLevelType w:val="hybridMultilevel"/>
     <w:tmpl w:val="DFD8115A"/>
@@ -4134,7 +5865,7 @@
       </w:rPr>
     </w:lvl>
   </w:abstractNum>
-  <w:abstractNum w:abstractNumId="1" w15:restartNumberingAfterBreak="0">
+  <w:abstractNum w:abstractNumId="2" w15:restartNumberingAfterBreak="0">
     <w:nsid w:val="0CA30A0F"/>
     <w:multiLevelType w:val="hybridMultilevel"/>
     <w:tmpl w:val="59A6B554"/>
@@ -4223,7 +5954,7 @@
       </w:pPr>
     </w:lvl>
   </w:abstractNum>
-  <w:abstractNum w:abstractNumId="2" w15:restartNumberingAfterBreak="0">
+  <w:abstractNum w:abstractNumId="3" w15:restartNumberingAfterBreak="0">
     <w:nsid w:val="253D5CA2"/>
     <w:multiLevelType w:val="hybridMultilevel"/>
     <w:tmpl w:val="50065C3A"/>
@@ -4312,7 +6043,7 @@
       </w:pPr>
     </w:lvl>
   </w:abstractNum>
-  <w:abstractNum w:abstractNumId="3" w15:restartNumberingAfterBreak="0">
+  <w:abstractNum w:abstractNumId="4" w15:restartNumberingAfterBreak="0">
     <w:nsid w:val="261D6C92"/>
     <w:multiLevelType w:val="hybridMultilevel"/>
     <w:tmpl w:val="AB30FF94"/>
@@ -4401,7 +6132,7 @@
       </w:pPr>
     </w:lvl>
   </w:abstractNum>
-  <w:abstractNum w:abstractNumId="4" w15:restartNumberingAfterBreak="0">
+  <w:abstractNum w:abstractNumId="5" w15:restartNumberingAfterBreak="0">
     <w:nsid w:val="2AFE1F63"/>
     <w:multiLevelType w:val="hybridMultilevel"/>
     <w:tmpl w:val="30824E32"/>
@@ -4490,7 +6221,7 @@
       </w:pPr>
     </w:lvl>
   </w:abstractNum>
-  <w:abstractNum w:abstractNumId="5" w15:restartNumberingAfterBreak="0">
+  <w:abstractNum w:abstractNumId="6" w15:restartNumberingAfterBreak="0">
     <w:nsid w:val="2B52369A"/>
     <w:multiLevelType w:val="hybridMultilevel"/>
     <w:tmpl w:val="5F5CB3DC"/>
@@ -4579,7 +6310,185 @@
       </w:pPr>
     </w:lvl>
   </w:abstractNum>
-  <w:abstractNum w:abstractNumId="6" w15:restartNumberingAfterBreak="0">
+  <w:abstractNum w:abstractNumId="7" w15:restartNumberingAfterBreak="0">
+    <w:nsid w:val="37D17F6D"/>
+    <w:multiLevelType w:val="hybridMultilevel"/>
+    <w:tmpl w:val="50065C3A"/>
+    <w:lvl w:ilvl="0" w:tplc="0409000F">
+      <w:start w:val="1"/>
+      <w:numFmt w:val="decimal"/>
+      <w:lvlText w:val="%1."/>
+      <w:lvlJc w:val="left"/>
+      <w:pPr>
+        <w:ind w:left="720" w:hanging="360"/>
+      </w:pPr>
+      <w:rPr>
+        <w:rFonts w:hint="default"/>
+      </w:rPr>
+    </w:lvl>
+    <w:lvl w:ilvl="1" w:tplc="04090019" w:tentative="1">
+      <w:start w:val="1"/>
+      <w:numFmt w:val="lowerLetter"/>
+      <w:lvlText w:val="%2."/>
+      <w:lvlJc w:val="left"/>
+      <w:pPr>
+        <w:ind w:left="1440" w:hanging="360"/>
+      </w:pPr>
+    </w:lvl>
+    <w:lvl w:ilvl="2" w:tplc="0409001B" w:tentative="1">
+      <w:start w:val="1"/>
+      <w:numFmt w:val="lowerRoman"/>
+      <w:lvlText w:val="%3."/>
+      <w:lvlJc w:val="right"/>
+      <w:pPr>
+        <w:ind w:left="2160" w:hanging="180"/>
+      </w:pPr>
+    </w:lvl>
+    <w:lvl w:ilvl="3" w:tplc="0409000F" w:tentative="1">
+      <w:start w:val="1"/>
+      <w:numFmt w:val="decimal"/>
+      <w:lvlText w:val="%4."/>
+      <w:lvlJc w:val="left"/>
+      <w:pPr>
+        <w:ind w:left="2880" w:hanging="360"/>
+      </w:pPr>
+    </w:lvl>
+    <w:lvl w:ilvl="4" w:tplc="04090019" w:tentative="1">
+      <w:start w:val="1"/>
+      <w:numFmt w:val="lowerLetter"/>
+      <w:lvlText w:val="%5."/>
+      <w:lvlJc w:val="left"/>
+      <w:pPr>
+        <w:ind w:left="3600" w:hanging="360"/>
+      </w:pPr>
+    </w:lvl>
+    <w:lvl w:ilvl="5" w:tplc="0409001B" w:tentative="1">
+      <w:start w:val="1"/>
+      <w:numFmt w:val="lowerRoman"/>
+      <w:lvlText w:val="%6."/>
+      <w:lvlJc w:val="right"/>
+      <w:pPr>
+        <w:ind w:left="4320" w:hanging="180"/>
+      </w:pPr>
+    </w:lvl>
+    <w:lvl w:ilvl="6" w:tplc="0409000F" w:tentative="1">
+      <w:start w:val="1"/>
+      <w:numFmt w:val="decimal"/>
+      <w:lvlText w:val="%7."/>
+      <w:lvlJc w:val="left"/>
+      <w:pPr>
+        <w:ind w:left="5040" w:hanging="360"/>
+      </w:pPr>
+    </w:lvl>
+    <w:lvl w:ilvl="7" w:tplc="04090019" w:tentative="1">
+      <w:start w:val="1"/>
+      <w:numFmt w:val="lowerLetter"/>
+      <w:lvlText w:val="%8."/>
+      <w:lvlJc w:val="left"/>
+      <w:pPr>
+        <w:ind w:left="5760" w:hanging="360"/>
+      </w:pPr>
+    </w:lvl>
+    <w:lvl w:ilvl="8" w:tplc="0409001B" w:tentative="1">
+      <w:start w:val="1"/>
+      <w:numFmt w:val="lowerRoman"/>
+      <w:lvlText w:val="%9."/>
+      <w:lvlJc w:val="right"/>
+      <w:pPr>
+        <w:ind w:left="6480" w:hanging="180"/>
+      </w:pPr>
+    </w:lvl>
+  </w:abstractNum>
+  <w:abstractNum w:abstractNumId="8" w15:restartNumberingAfterBreak="0">
+    <w:nsid w:val="4C37159F"/>
+    <w:multiLevelType w:val="hybridMultilevel"/>
+    <w:tmpl w:val="7DB061C2"/>
+    <w:lvl w:ilvl="0" w:tplc="0C09000F">
+      <w:start w:val="1"/>
+      <w:numFmt w:val="decimal"/>
+      <w:lvlText w:val="%1."/>
+      <w:lvlJc w:val="left"/>
+      <w:pPr>
+        <w:ind w:left="720" w:hanging="360"/>
+      </w:pPr>
+      <w:rPr>
+        <w:rFonts w:hint="default"/>
+      </w:rPr>
+    </w:lvl>
+    <w:lvl w:ilvl="1" w:tplc="0C090019" w:tentative="1">
+      <w:start w:val="1"/>
+      <w:numFmt w:val="lowerLetter"/>
+      <w:lvlText w:val="%2."/>
+      <w:lvlJc w:val="left"/>
+      <w:pPr>
+        <w:ind w:left="1440" w:hanging="360"/>
+      </w:pPr>
+    </w:lvl>
+    <w:lvl w:ilvl="2" w:tplc="0C09001B" w:tentative="1">
+      <w:start w:val="1"/>
+      <w:numFmt w:val="lowerRoman"/>
+      <w:lvlText w:val="%3."/>
+      <w:lvlJc w:val="right"/>
+      <w:pPr>
+        <w:ind w:left="2160" w:hanging="180"/>
+      </w:pPr>
+    </w:lvl>
+    <w:lvl w:ilvl="3" w:tplc="0C09000F" w:tentative="1">
+      <w:start w:val="1"/>
+      <w:numFmt w:val="decimal"/>
+      <w:lvlText w:val="%4."/>
+      <w:lvlJc w:val="left"/>
+      <w:pPr>
+        <w:ind w:left="2880" w:hanging="360"/>
+      </w:pPr>
+    </w:lvl>
+    <w:lvl w:ilvl="4" w:tplc="0C090019" w:tentative="1">
+      <w:start w:val="1"/>
+      <w:numFmt w:val="lowerLetter"/>
+      <w:lvlText w:val="%5."/>
+      <w:lvlJc w:val="left"/>
+      <w:pPr>
+        <w:ind w:left="3600" w:hanging="360"/>
+      </w:pPr>
+    </w:lvl>
+    <w:lvl w:ilvl="5" w:tplc="0C09001B" w:tentative="1">
+      <w:start w:val="1"/>
+      <w:numFmt w:val="lowerRoman"/>
+      <w:lvlText w:val="%6."/>
+      <w:lvlJc w:val="right"/>
+      <w:pPr>
+        <w:ind w:left="4320" w:hanging="180"/>
+      </w:pPr>
+    </w:lvl>
+    <w:lvl w:ilvl="6" w:tplc="0C09000F" w:tentative="1">
+      <w:start w:val="1"/>
+      <w:numFmt w:val="decimal"/>
+      <w:lvlText w:val="%7."/>
+      <w:lvlJc w:val="left"/>
+      <w:pPr>
+        <w:ind w:left="5040" w:hanging="360"/>
+      </w:pPr>
+    </w:lvl>
+    <w:lvl w:ilvl="7" w:tplc="0C090019" w:tentative="1">
+      <w:start w:val="1"/>
+      <w:numFmt w:val="lowerLetter"/>
+      <w:lvlText w:val="%8."/>
+      <w:lvlJc w:val="left"/>
+      <w:pPr>
+        <w:ind w:left="5760" w:hanging="360"/>
+      </w:pPr>
+    </w:lvl>
+    <w:lvl w:ilvl="8" w:tplc="0C09001B" w:tentative="1">
+      <w:start w:val="1"/>
+      <w:numFmt w:val="lowerRoman"/>
+      <w:lvlText w:val="%9."/>
+      <w:lvlJc w:val="right"/>
+      <w:pPr>
+        <w:ind w:left="6480" w:hanging="180"/>
+      </w:pPr>
+    </w:lvl>
+  </w:abstractNum>
+  <w:abstractNum w:abstractNumId="9" w15:restartNumberingAfterBreak="0">
     <w:nsid w:val="4D591CF0"/>
     <w:multiLevelType w:val="hybridMultilevel"/>
     <w:tmpl w:val="CAEA01DC"/>
@@ -4668,7 +6577,7 @@
       </w:pPr>
     </w:lvl>
   </w:abstractNum>
-  <w:abstractNum w:abstractNumId="7" w15:restartNumberingAfterBreak="0">
+  <w:abstractNum w:abstractNumId="10" w15:restartNumberingAfterBreak="0">
     <w:nsid w:val="74D731CA"/>
     <w:multiLevelType w:val="hybridMultilevel"/>
     <w:tmpl w:val="1DDABBD6"/>
@@ -4758,28 +6667,37 @@
     </w:lvl>
   </w:abstractNum>
   <w:num w:numId="1">
+    <w:abstractNumId w:val="2"/>
+  </w:num>
+  <w:num w:numId="2">
+    <w:abstractNumId w:val="9"/>
+  </w:num>
+  <w:num w:numId="3">
     <w:abstractNumId w:val="1"/>
   </w:num>
-  <w:num w:numId="2">
+  <w:num w:numId="4">
+    <w:abstractNumId w:val="5"/>
+  </w:num>
+  <w:num w:numId="5">
+    <w:abstractNumId w:val="10"/>
+  </w:num>
+  <w:num w:numId="6">
     <w:abstractNumId w:val="6"/>
   </w:num>
-  <w:num w:numId="3">
+  <w:num w:numId="7">
+    <w:abstractNumId w:val="4"/>
+  </w:num>
+  <w:num w:numId="8">
+    <w:abstractNumId w:val="3"/>
+  </w:num>
+  <w:num w:numId="9">
     <w:abstractNumId w:val="0"/>
   </w:num>
-  <w:num w:numId="4">
-    <w:abstractNumId w:val="4"/>
-  </w:num>
-  <w:num w:numId="5">
+  <w:num w:numId="10">
     <w:abstractNumId w:val="7"/>
   </w:num>
-  <w:num w:numId="6">
-    <w:abstractNumId w:val="5"/>
-  </w:num>
-  <w:num w:numId="7">
-    <w:abstractNumId w:val="3"/>
-  </w:num>
-  <w:num w:numId="8">
-    <w:abstractNumId w:val="2"/>
+  <w:num w:numId="11">
+    <w:abstractNumId w:val="8"/>
   </w:num>
 </w:numbering>
 </file>
@@ -5554,4 +7472,16 @@
     </a:ext>
   </a:extLst>
 </a:theme>
+</file>
+
+<file path=customXml/item1.xml><?xml version="1.0" encoding="utf-8"?>
+<b:Sources xmlns:b="http://schemas.openxmlformats.org/officeDocument/2006/bibliography" xmlns="http://schemas.openxmlformats.org/officeDocument/2006/bibliography" SelectedStyle="\APASixthEditionOfficeOnline.xsl" StyleName="APA" Version="6"/>
+</file>
+
+<file path=customXml/itemProps1.xml><?xml version="1.0" encoding="utf-8"?>
+<ds:datastoreItem xmlns:ds="http://schemas.openxmlformats.org/officeDocument/2006/customXml" ds:itemID="{21B390AF-EA26-4A83-8AC6-10009964B461}">
+  <ds:schemaRefs>
+    <ds:schemaRef ds:uri="http://schemas.openxmlformats.org/officeDocument/2006/bibliography"/>
+  </ds:schemaRefs>
+</ds:datastoreItem>
 </file>
</xml_diff>

<commit_message>
some explanation added in
</commit_message>
<xml_diff>
--- a/Introduction (1).docx
+++ b/Introduction (1).docx
@@ -1,6 +1,6 @@
 
 <file path=word/document.xml><?xml version="1.0" encoding="utf-8"?>
-<w:document xmlns:wpc="http://schemas.microsoft.com/office/word/2010/wordprocessingCanvas" xmlns:cx="http://schemas.microsoft.com/office/drawing/2014/chartex" xmlns:cx1="http://schemas.microsoft.com/office/drawing/2015/9/8/chartex" xmlns:cx2="http://schemas.microsoft.com/office/drawing/2015/10/21/chartex" xmlns:cx3="http://schemas.microsoft.com/office/drawing/2016/5/9/chartex" xmlns:cx4="http://schemas.microsoft.com/office/drawing/2016/5/10/chartex" xmlns:cx5="http://schemas.microsoft.com/office/drawing/2016/5/11/chartex" xmlns:cx6="http://schemas.microsoft.com/office/drawing/2016/5/12/chartex" xmlns:cx7="http://schemas.microsoft.com/office/drawing/2016/5/13/chartex" xmlns:cx8="http://schemas.microsoft.com/office/drawing/2016/5/14/chartex" xmlns:mc="http://schemas.openxmlformats.org/markup-compatibility/2006" xmlns:o="urn:schemas-microsoft-com:office:office" xmlns:r="http://schemas.openxmlformats.org/officeDocument/2006/relationships" xmlns:m="http://schemas.openxmlformats.org/officeDocument/2006/math" xmlns:v="urn:schemas-microsoft-com:vml" xmlns:wp14="http://schemas.microsoft.com/office/word/2010/wordprocessingDrawing" xmlns:wp="http://schemas.openxmlformats.org/drawingml/2006/wordprocessingDrawing" xmlns:w10="urn:schemas-microsoft-com:office:word" xmlns:w="http://schemas.openxmlformats.org/wordprocessingml/2006/main" xmlns:w14="http://schemas.microsoft.com/office/word/2010/wordml" xmlns:w15="http://schemas.microsoft.com/office/word/2012/wordml" xmlns:w16se="http://schemas.microsoft.com/office/word/2015/wordml/symex" xmlns:wpg="http://schemas.microsoft.com/office/word/2010/wordprocessingGroup" xmlns:wpi="http://schemas.microsoft.com/office/word/2010/wordprocessingInk" xmlns:wne="http://schemas.microsoft.com/office/word/2006/wordml" xmlns:wps="http://schemas.microsoft.com/office/word/2010/wordprocessingShape" mc:Ignorable="w14 w15 w16se wp14">
+<w:document xmlns:wpc="http://schemas.microsoft.com/office/word/2010/wordprocessingCanvas" xmlns:mo="http://schemas.microsoft.com/office/mac/office/2008/main" xmlns:mc="http://schemas.openxmlformats.org/markup-compatibility/2006" xmlns:mv="urn:schemas-microsoft-com:mac:vml" xmlns:o="urn:schemas-microsoft-com:office:office" xmlns:r="http://schemas.openxmlformats.org/officeDocument/2006/relationships" xmlns:m="http://schemas.openxmlformats.org/officeDocument/2006/math" xmlns:v="urn:schemas-microsoft-com:vml" xmlns:wp14="http://schemas.microsoft.com/office/word/2010/wordprocessingDrawing" xmlns:wp="http://schemas.openxmlformats.org/drawingml/2006/wordprocessingDrawing" xmlns:w10="urn:schemas-microsoft-com:office:word" xmlns:w="http://schemas.openxmlformats.org/wordprocessingml/2006/main" xmlns:w14="http://schemas.microsoft.com/office/word/2010/wordml" xmlns:w15="http://schemas.microsoft.com/office/word/2012/wordml" xmlns:wpg="http://schemas.microsoft.com/office/word/2010/wordprocessingGroup" xmlns:wpi="http://schemas.microsoft.com/office/word/2010/wordprocessingInk" xmlns:wne="http://schemas.microsoft.com/office/word/2006/wordml" xmlns:wps="http://schemas.microsoft.com/office/word/2010/wordprocessingShape" mc:Ignorable="w14 w15 wp14">
   <w:body>
     <w:p>
       <w:pPr>
@@ -48,7 +48,14 @@
           <w:rFonts w:ascii="Times New Roman" w:hAnsi="Times New Roman" w:cs="Times New Roman"/>
           <w:bCs/>
         </w:rPr>
-        <w:t>json</w:t>
+        <w:t>Js</w:t>
+      </w:r>
+      <w:r>
+        <w:rPr>
+          <w:rFonts w:ascii="Times New Roman" w:hAnsi="Times New Roman" w:cs="Times New Roman"/>
+          <w:bCs/>
+        </w:rPr>
+        <w:t>on</w:t>
       </w:r>
       <w:proofErr w:type="spellEnd"/>
       <w:r>
@@ -315,6 +322,383 @@
         </w:rPr>
         <w:t xml:space="preserve"> package is used.</w:t>
       </w:r>
+      <w:r>
+        <w:rPr>
+          <w:rFonts w:ascii="Times New Roman" w:hAnsi="Times New Roman" w:cs="Times New Roman"/>
+          <w:bCs/>
+        </w:rPr>
+        <w:t xml:space="preserve"> Three type</w:t>
+      </w:r>
+      <w:r>
+        <w:rPr>
+          <w:rFonts w:ascii="Times New Roman" w:hAnsi="Times New Roman" w:cs="Times New Roman"/>
+          <w:bCs/>
+        </w:rPr>
+        <w:t>s</w:t>
+      </w:r>
+      <w:r>
+        <w:rPr>
+          <w:rFonts w:ascii="Times New Roman" w:hAnsi="Times New Roman" w:cs="Times New Roman"/>
+          <w:bCs/>
+        </w:rPr>
+        <w:t xml:space="preserve"> of model </w:t>
+      </w:r>
+      <w:proofErr w:type="gramStart"/>
+      <w:r>
+        <w:rPr>
+          <w:rFonts w:ascii="Times New Roman" w:hAnsi="Times New Roman" w:cs="Times New Roman"/>
+          <w:bCs/>
+        </w:rPr>
+        <w:t>has</w:t>
+      </w:r>
+      <w:proofErr w:type="gramEnd"/>
+      <w:r>
+        <w:rPr>
+          <w:rFonts w:ascii="Times New Roman" w:hAnsi="Times New Roman" w:cs="Times New Roman"/>
+          <w:bCs/>
+        </w:rPr>
+        <w:t xml:space="preserve"> been launched on test model,</w:t>
+      </w:r>
+      <w:r>
+        <w:rPr>
+          <w:rFonts w:ascii="Times New Roman" w:hAnsi="Times New Roman" w:cs="Times New Roman"/>
+          <w:bCs/>
+        </w:rPr>
+        <w:t xml:space="preserve"> the first one is traditional TF*IDF ways to </w:t>
+      </w:r>
+      <w:r>
+        <w:rPr>
+          <w:rFonts w:ascii="Times New Roman" w:hAnsi="Times New Roman" w:cs="Times New Roman"/>
+          <w:bCs/>
+        </w:rPr>
+        <w:t xml:space="preserve">calculate term frequency and inversed </w:t>
+      </w:r>
+      <w:r>
+        <w:rPr>
+          <w:rFonts w:ascii="Times New Roman" w:hAnsi="Times New Roman" w:cs="Times New Roman"/>
+          <w:bCs/>
+        </w:rPr>
+        <w:t>document frequency product as a scores, and by looping the query term and add all score in TF-IDF matrix rank out the highest score sentences as the query sentences.</w:t>
+      </w:r>
+    </w:p>
+    <w:p>
+      <w:pPr>
+        <w:rPr>
+          <w:rFonts w:asciiTheme="minorEastAsia" w:eastAsia="Times New Roman" w:hAnsiTheme="minorEastAsia" w:cstheme="minorEastAsia"/>
+          <w:color w:val="000000" w:themeColor="text1"/>
+          <w:lang w:val="en-GB" w:eastAsia="zh-CN"/>
+        </w:rPr>
+      </w:pPr>
+      <w:r>
+        <w:rPr>
+          <w:rFonts w:asciiTheme="minorEastAsia" w:hAnsiTheme="minorEastAsia" w:cstheme="minorEastAsia" w:hint="eastAsia"/>
+          <w:bCs/>
+          <w:color w:val="000000" w:themeColor="text1"/>
+        </w:rPr>
+        <w:t xml:space="preserve">The second way </w:t>
+      </w:r>
+      <w:r>
+        <w:rPr>
+          <w:rFonts w:asciiTheme="minorEastAsia" w:hAnsiTheme="minorEastAsia" w:cstheme="minorEastAsia" w:hint="eastAsia"/>
+          <w:bCs/>
+          <w:color w:val="000000" w:themeColor="text1"/>
+        </w:rPr>
+        <w:t>is Okapi BM25</w:t>
+      </w:r>
+      <w:r>
+        <w:rPr>
+          <w:rFonts w:asciiTheme="minorEastAsia" w:hAnsiTheme="minorEastAsia" w:cstheme="minorEastAsia" w:hint="eastAsia"/>
+          <w:bCs/>
+          <w:color w:val="000000" w:themeColor="text1"/>
+        </w:rPr>
+        <w:t xml:space="preserve">, </w:t>
+      </w:r>
+      <w:r>
+        <w:rPr>
+          <w:rFonts w:asciiTheme="minorEastAsia" w:hAnsiTheme="minorEastAsia" w:cstheme="minorEastAsia" w:hint="eastAsia"/>
+          <w:bCs/>
+          <w:color w:val="000000" w:themeColor="text1"/>
+        </w:rPr>
+        <w:t xml:space="preserve">beyond </w:t>
+      </w:r>
+      <w:r>
+        <w:rPr>
+          <w:rFonts w:asciiTheme="minorEastAsia" w:hAnsiTheme="minorEastAsia" w:cstheme="minorEastAsia" w:hint="eastAsia"/>
+          <w:bCs/>
+          <w:color w:val="000000" w:themeColor="text1"/>
+        </w:rPr>
+        <w:t>IDF</w:t>
+      </w:r>
+      <w:r>
+        <w:rPr>
+          <w:rFonts w:asciiTheme="minorEastAsia" w:hAnsiTheme="minorEastAsia" w:cstheme="minorEastAsia" w:hint="eastAsia"/>
+          <w:bCs/>
+          <w:color w:val="000000" w:themeColor="text1"/>
+        </w:rPr>
+        <w:t xml:space="preserve">, there anther three parameter k1 b k2, which </w:t>
+      </w:r>
+      <w:r>
+        <w:rPr>
+          <w:rFonts w:asciiTheme="minorEastAsia" w:hAnsiTheme="minorEastAsia" w:cstheme="minorEastAsia"/>
+          <w:bCs/>
+          <w:color w:val="000000" w:themeColor="text1"/>
+        </w:rPr>
+        <w:t>considered</w:t>
+      </w:r>
+      <w:r>
+        <w:rPr>
+          <w:rFonts w:asciiTheme="minorEastAsia" w:hAnsiTheme="minorEastAsia" w:cstheme="minorEastAsia" w:hint="eastAsia"/>
+          <w:bCs/>
+          <w:color w:val="000000" w:themeColor="text1"/>
+        </w:rPr>
+        <w:t xml:space="preserve"> the </w:t>
+      </w:r>
+      <w:r>
+        <w:rPr>
+          <w:rFonts w:asciiTheme="minorEastAsia" w:eastAsia="microsoft yahei" w:hAnsiTheme="minorEastAsia" w:cstheme="minorEastAsia" w:hint="eastAsia"/>
+          <w:color w:val="000000" w:themeColor="text1"/>
+          <w:shd w:val="clear" w:color="auto" w:fill="FFFFFF"/>
+          <w:lang w:val="en-GB" w:eastAsia="zh-CN"/>
+        </w:rPr>
+        <w:t>term frequency saturation</w:t>
+      </w:r>
+      <w:r>
+        <w:rPr>
+          <w:rFonts w:asciiTheme="minorEastAsia" w:eastAsia="microsoft yahei" w:hAnsiTheme="minorEastAsia" w:cstheme="minorEastAsia"/>
+          <w:color w:val="000000" w:themeColor="text1"/>
+          <w:shd w:val="clear" w:color="auto" w:fill="FFFFFF"/>
+          <w:lang w:val="en-GB" w:eastAsia="zh-CN"/>
+        </w:rPr>
+        <w:t xml:space="preserve"> and filed-length normalisation</w:t>
+      </w:r>
+      <w:r>
+        <w:rPr>
+          <w:rFonts w:asciiTheme="minorEastAsia" w:eastAsia="microsoft yahei" w:hAnsiTheme="minorEastAsia" w:cstheme="minorEastAsia"/>
+          <w:color w:val="000000" w:themeColor="text1"/>
+          <w:shd w:val="clear" w:color="auto" w:fill="FFFFFF"/>
+          <w:lang w:val="en-GB" w:eastAsia="zh-CN"/>
+        </w:rPr>
+        <w:t xml:space="preserve"> it is more reasonable since it limit</w:t>
+      </w:r>
+      <w:r>
+        <w:rPr>
+          <w:rFonts w:asciiTheme="minorEastAsia" w:eastAsia="microsoft yahei" w:hAnsiTheme="minorEastAsia" w:cstheme="minorEastAsia"/>
+          <w:color w:val="000000" w:themeColor="text1"/>
+          <w:shd w:val="clear" w:color="auto" w:fill="FFFFFF"/>
+          <w:lang w:val="en-GB" w:eastAsia="zh-CN"/>
+        </w:rPr>
+        <w:t>ed</w:t>
+      </w:r>
+      <w:r>
+        <w:rPr>
+          <w:rFonts w:asciiTheme="minorEastAsia" w:eastAsia="microsoft yahei" w:hAnsiTheme="minorEastAsia" w:cstheme="minorEastAsia"/>
+          <w:color w:val="000000" w:themeColor="text1"/>
+          <w:shd w:val="clear" w:color="auto" w:fill="FFFFFF"/>
+          <w:lang w:val="en-GB" w:eastAsia="zh-CN"/>
+        </w:rPr>
+        <w:t xml:space="preserve"> the term frequency when </w:t>
+      </w:r>
+      <w:r>
+        <w:rPr>
+          <w:rFonts w:asciiTheme="minorEastAsia" w:eastAsia="microsoft yahei" w:hAnsiTheme="minorEastAsia" w:cstheme="minorEastAsia"/>
+          <w:color w:val="000000" w:themeColor="text1"/>
+          <w:shd w:val="clear" w:color="auto" w:fill="FFFFFF"/>
+          <w:lang w:val="en-GB" w:eastAsia="zh-CN"/>
+        </w:rPr>
+        <w:t>it’s</w:t>
+      </w:r>
+      <w:r>
+        <w:rPr>
+          <w:rFonts w:asciiTheme="minorEastAsia" w:eastAsia="microsoft yahei" w:hAnsiTheme="minorEastAsia" w:cstheme="minorEastAsia"/>
+          <w:color w:val="000000" w:themeColor="text1"/>
+          <w:shd w:val="clear" w:color="auto" w:fill="FFFFFF"/>
+          <w:lang w:val="en-GB" w:eastAsia="zh-CN"/>
+        </w:rPr>
+        <w:t xml:space="preserve"> too high in sentences but acutely </w:t>
+      </w:r>
+      <w:r>
+        <w:rPr>
+          <w:rFonts w:asciiTheme="minorEastAsia" w:eastAsia="microsoft yahei" w:hAnsiTheme="minorEastAsia" w:cstheme="minorEastAsia"/>
+          <w:color w:val="000000" w:themeColor="text1"/>
+          <w:shd w:val="clear" w:color="auto" w:fill="FFFFFF"/>
+          <w:lang w:val="en-GB" w:eastAsia="zh-CN"/>
+        </w:rPr>
+        <w:t>it is</w:t>
+      </w:r>
+      <w:r>
+        <w:rPr>
+          <w:rFonts w:asciiTheme="minorEastAsia" w:eastAsia="microsoft yahei" w:hAnsiTheme="minorEastAsia" w:cstheme="minorEastAsia"/>
+          <w:color w:val="000000" w:themeColor="text1"/>
+          <w:shd w:val="clear" w:color="auto" w:fill="FFFFFF"/>
+          <w:lang w:val="en-GB" w:eastAsia="zh-CN"/>
+        </w:rPr>
+        <w:t xml:space="preserve"> not true answers and also checked the </w:t>
+      </w:r>
+      <w:r>
+        <w:rPr>
+          <w:rFonts w:asciiTheme="minorEastAsia" w:eastAsia="microsoft yahei" w:hAnsiTheme="minorEastAsia" w:cstheme="minorEastAsia"/>
+          <w:color w:val="000000" w:themeColor="text1"/>
+          <w:shd w:val="clear" w:color="auto" w:fill="FFFFFF"/>
+          <w:lang w:val="en-GB" w:eastAsia="zh-CN"/>
+        </w:rPr>
+        <w:t>importance of sentence average. The aggregate will be the scores to rank the sentences and query.</w:t>
+      </w:r>
+    </w:p>
+    <w:p>
+      <w:pPr>
+        <w:spacing w:line="240" w:lineRule="auto"/>
+        <w:rPr>
+          <w:rFonts w:ascii="Times New Roman" w:hAnsi="Times New Roman" w:cs="Times New Roman"/>
+          <w:bCs/>
+          <w:lang w:eastAsia="zh-CN"/>
+        </w:rPr>
+      </w:pPr>
+      <w:r>
+        <w:rPr>
+          <w:rFonts w:ascii="Times New Roman" w:hAnsi="Times New Roman" w:cs="Times New Roman"/>
+          <w:bCs/>
+          <w:lang w:val="en-GB"/>
+        </w:rPr>
+        <w:t xml:space="preserve">The third </w:t>
+      </w:r>
+      <w:r>
+        <w:rPr>
+          <w:rFonts w:ascii="Times New Roman" w:hAnsi="Times New Roman" w:cs="Times New Roman"/>
+          <w:bCs/>
+          <w:lang w:val="en-GB"/>
+        </w:rPr>
+        <w:t>way, its</w:t>
+      </w:r>
+      <w:r>
+        <w:rPr>
+          <w:rFonts w:ascii="Times New Roman" w:hAnsi="Times New Roman" w:cs="Times New Roman"/>
+          <w:bCs/>
+          <w:lang w:val="en-GB"/>
+        </w:rPr>
+        <w:t xml:space="preserve"> implement by language </w:t>
+      </w:r>
+      <w:bookmarkStart w:id="0" w:name="_GoBack"/>
+      <w:bookmarkEnd w:id="0"/>
+      <w:r>
+        <w:rPr>
+          <w:rFonts w:ascii="Times New Roman" w:hAnsi="Times New Roman" w:cs="Times New Roman"/>
+          <w:bCs/>
+          <w:lang w:val="en-GB"/>
+        </w:rPr>
+        <w:t>model</w:t>
+      </w:r>
+      <w:r>
+        <w:rPr>
+          <w:rFonts w:ascii="Times New Roman" w:hAnsi="Times New Roman" w:cs="Times New Roman"/>
+          <w:bCs/>
+          <w:lang w:eastAsia="zh-CN"/>
+        </w:rPr>
+        <w:t>, the</w:t>
+      </w:r>
+      <w:r>
+        <w:rPr>
+          <w:rFonts w:ascii="Times New Roman" w:hAnsi="Times New Roman" w:cs="Times New Roman"/>
+          <w:bCs/>
+          <w:lang w:eastAsia="zh-CN"/>
+        </w:rPr>
+        <w:t xml:space="preserve"> main method its used </w:t>
+      </w:r>
+      <w:proofErr w:type="spellStart"/>
+      <w:r>
+        <w:rPr>
+          <w:rFonts w:ascii="Times New Roman" w:hAnsi="Times New Roman" w:cs="Times New Roman"/>
+          <w:bCs/>
+          <w:lang w:eastAsia="zh-CN"/>
+        </w:rPr>
+        <w:t>D</w:t>
+      </w:r>
+      <w:r>
+        <w:rPr>
+          <w:rFonts w:ascii="Times New Roman" w:hAnsi="Times New Roman" w:cs="Times New Roman"/>
+          <w:bCs/>
+          <w:lang w:eastAsia="zh-CN"/>
+        </w:rPr>
+        <w:t>irichlet</w:t>
+      </w:r>
+      <w:proofErr w:type="spellEnd"/>
+      <w:r>
+        <w:rPr>
+          <w:rFonts w:ascii="Times New Roman" w:hAnsi="Times New Roman" w:cs="Times New Roman"/>
+          <w:bCs/>
+          <w:lang w:eastAsia="zh-CN"/>
+        </w:rPr>
+        <w:t xml:space="preserve"> smoothing</w:t>
+      </w:r>
+      <w:r>
+        <w:rPr>
+          <w:rFonts w:ascii="Times New Roman" w:hAnsi="Times New Roman" w:cs="Times New Roman"/>
+          <w:bCs/>
+          <w:lang w:eastAsia="zh-CN"/>
+        </w:rPr>
+        <w:t xml:space="preserve"> way to smooth the probability on the term occurrence probability over each </w:t>
+      </w:r>
+      <w:proofErr w:type="gramStart"/>
+      <w:r>
+        <w:rPr>
+          <w:rFonts w:ascii="Times New Roman" w:hAnsi="Times New Roman" w:cs="Times New Roman"/>
+          <w:bCs/>
+          <w:lang w:eastAsia="zh-CN"/>
+        </w:rPr>
+        <w:t>document ,</w:t>
+      </w:r>
+      <w:proofErr w:type="gramEnd"/>
+      <w:r>
+        <w:rPr>
+          <w:rFonts w:ascii="Times New Roman" w:hAnsi="Times New Roman" w:cs="Times New Roman"/>
+          <w:bCs/>
+          <w:lang w:eastAsia="zh-CN"/>
+        </w:rPr>
+        <w:t xml:space="preserve"> there a </w:t>
+      </w:r>
+      <w:r>
+        <w:rPr>
+          <w:rFonts w:ascii="Times New Roman" w:hAnsi="Times New Roman" w:cs="Times New Roman"/>
+          <w:bCs/>
+          <w:lang w:eastAsia="zh-CN"/>
+        </w:rPr>
+        <w:t>parameter alpha which are smoothing parameter , and give the sentence  the probability of each query terms product will be the score for this sentences.</w:t>
+      </w:r>
+    </w:p>
+    <w:p>
+      <w:pPr>
+        <w:spacing w:line="240" w:lineRule="auto"/>
+        <w:rPr>
+          <w:rFonts w:ascii="Times New Roman" w:hAnsi="Times New Roman" w:cs="Times New Roman"/>
+          <w:bCs/>
+          <w:lang w:eastAsia="zh-CN"/>
+        </w:rPr>
+      </w:pPr>
+      <w:r>
+        <w:rPr>
+          <w:rFonts w:ascii="Times New Roman" w:hAnsi="Times New Roman" w:cs="Times New Roman"/>
+          <w:bCs/>
+          <w:lang w:eastAsia="zh-CN"/>
+        </w:rPr>
+        <w:t xml:space="preserve">In this Project, the final method is BM25, Advantage using BM25 because the speed the accuracy are the best out of those three. </w:t>
+      </w:r>
+      <w:proofErr w:type="gramStart"/>
+      <w:r>
+        <w:rPr>
+          <w:rFonts w:ascii="Times New Roman" w:hAnsi="Times New Roman" w:cs="Times New Roman"/>
+          <w:bCs/>
+          <w:lang w:eastAsia="zh-CN"/>
+        </w:rPr>
+        <w:t>Therefore</w:t>
+      </w:r>
+      <w:proofErr w:type="gramEnd"/>
+      <w:r>
+        <w:rPr>
+          <w:rFonts w:ascii="Times New Roman" w:hAnsi="Times New Roman" w:cs="Times New Roman"/>
+          <w:bCs/>
+          <w:lang w:eastAsia="zh-CN"/>
+        </w:rPr>
+        <w:t xml:space="preserve"> the test data sets are based on BM25 method to impute the relevant sentence</w:t>
+      </w:r>
     </w:p>
     <w:p>
       <w:pPr>
@@ -948,6 +1332,7 @@
           <w:rFonts w:ascii="Times New Roman" w:hAnsi="Times New Roman" w:cs="Times New Roman"/>
           <w:bCs/>
         </w:rPr>
+        <w:lastRenderedPageBreak/>
         <w:t>If the question type is OTHER,</w:t>
       </w:r>
       <w:r>
@@ -1174,8 +1559,17 @@
           <w:rFonts w:ascii="Times New Roman" w:hAnsi="Times New Roman" w:cs="Times New Roman"/>
           <w:bCs/>
         </w:rPr>
-        <w:t>, NP = NP</w:t>
-      </w:r>
+        <w:t xml:space="preserve">, NP = </w:t>
+      </w:r>
+      <w:proofErr w:type="spellStart"/>
+      <w:r>
+        <w:rPr>
+          <w:rFonts w:ascii="Times New Roman" w:hAnsi="Times New Roman" w:cs="Times New Roman"/>
+          <w:bCs/>
+        </w:rPr>
+        <w:t>NP</w:t>
+      </w:r>
+      <w:proofErr w:type="spellEnd"/>
       <w:r>
         <w:rPr>
           <w:rFonts w:ascii="Times New Roman" w:hAnsi="Times New Roman" w:cs="Times New Roman"/>
@@ -1375,7 +1769,6 @@
         <w:rPr>
           <w:rFonts w:ascii="Times New Roman" w:hAnsi="Times New Roman" w:cs="Times New Roman"/>
         </w:rPr>
-        <w:lastRenderedPageBreak/>
         <w:t>Error: Retrieved sentences does not contain the correct answers</w:t>
       </w:r>
       <w:r>
@@ -1965,8 +2358,6 @@
         </w:rPr>
         <w:t xml:space="preserve"> </w:t>
       </w:r>
-      <w:bookmarkStart w:id="0" w:name="_GoBack"/>
-      <w:bookmarkEnd w:id="0"/>
       <w:r>
         <w:rPr>
           <w:rFonts w:ascii="Times New Roman" w:hAnsi="Times New Roman" w:cs="Times New Roman"/>
@@ -2118,6 +2509,7 @@
           <w:rFonts w:ascii="Times New Roman" w:hAnsi="Times New Roman" w:cs="Times New Roman"/>
           <w:bCs/>
         </w:rPr>
+        <w:lastRenderedPageBreak/>
         <w:t>BM25 is used instead of TF-</w:t>
       </w:r>
       <w:proofErr w:type="spellStart"/>
@@ -2787,7 +3179,6 @@
               <w:rPr>
                 <w:rFonts w:ascii="Times New Roman" w:hAnsi="Times New Roman" w:cs="Times New Roman"/>
               </w:rPr>
-              <w:lastRenderedPageBreak/>
               <w:t>PERSON</w:t>
             </w:r>
           </w:p>
@@ -3839,6 +4230,7 @@
           <w:rFonts w:ascii="Times New Roman" w:hAnsi="Times New Roman" w:cs="Times New Roman"/>
           <w:bCs/>
         </w:rPr>
+        <w:lastRenderedPageBreak/>
         <w:t>[(“167,785”,0</w:t>
       </w:r>
       <w:r>
@@ -3855,7 +4247,7 @@
           <w:color w:val="FF0000"/>
           <w:position w:val="-24"/>
         </w:rPr>
-        <w:object w:dxaOrig="1219" w:dyaOrig="620">
+        <w:object w:dxaOrig="1219" w:dyaOrig="620" w14:anchorId="0C7A46D5">
           <v:shapetype id="_x0000_t75" coordsize="21600,21600" o:spt="75" o:preferrelative="t" path="m@4@5l@4@11@9@11@9@5xe" filled="f" stroked="f">
             <v:stroke joinstyle="miter"/>
             <v:formulas>
@@ -3875,10 +4267,10 @@
             <v:path o:extrusionok="f" gradientshapeok="t" o:connecttype="rect"/>
             <o:lock v:ext="edit" aspectratio="t"/>
           </v:shapetype>
-          <v:shape id="_x0000_i1025" type="#_x0000_t75" style="width:60.5pt;height:31pt" o:ole="">
+          <v:shape id="_x0000_i1025" type="#_x0000_t75" style="width:61pt;height:31pt" o:ole="">
             <v:imagedata r:id="rId8" o:title=""/>
           </v:shape>
-          <o:OLEObject Type="Embed" ProgID="Equation.3" ShapeID="_x0000_i1025" DrawAspect="Content" ObjectID="_1557165617" r:id="rId9"/>
+          <o:OLEObject Type="Embed" ProgID="Equation.3" ShapeID="_x0000_i1025" DrawAspect="Content" ObjectID="_1557240460" r:id="rId9"/>
         </w:object>
       </w:r>
       <w:r>
@@ -3915,11 +4307,11 @@
           <w:bCs/>
           <w:position w:val="-24"/>
         </w:rPr>
-        <w:object w:dxaOrig="1200" w:dyaOrig="620">
+        <w:object w:dxaOrig="1200" w:dyaOrig="620" w14:anchorId="49FC19F8">
           <v:shape id="_x0000_i1026" type="#_x0000_t75" style="width:60pt;height:31pt" o:ole="">
             <v:imagedata r:id="rId10" o:title=""/>
           </v:shape>
-          <o:OLEObject Type="Embed" ProgID="Equation.3" ShapeID="_x0000_i1026" DrawAspect="Content" ObjectID="_1557165618" r:id="rId11"/>
+          <o:OLEObject Type="Embed" ProgID="Equation.3" ShapeID="_x0000_i1026" DrawAspect="Content" ObjectID="_1557240461" r:id="rId11"/>
         </w:object>
       </w:r>
       <w:r>
@@ -3956,11 +4348,11 @@
           <w:bCs/>
           <w:position w:val="-24"/>
         </w:rPr>
-        <w:object w:dxaOrig="1219" w:dyaOrig="620">
-          <v:shape id="_x0000_i1027" type="#_x0000_t75" style="width:60.5pt;height:31pt" o:ole="">
+        <w:object w:dxaOrig="1219" w:dyaOrig="620" w14:anchorId="677D0899">
+          <v:shape id="_x0000_i1027" type="#_x0000_t75" style="width:61pt;height:31pt" o:ole="">
             <v:imagedata r:id="rId12" o:title=""/>
           </v:shape>
-          <o:OLEObject Type="Embed" ProgID="Equation.3" ShapeID="_x0000_i1027" DrawAspect="Content" ObjectID="_1557165619" r:id="rId13"/>
+          <o:OLEObject Type="Embed" ProgID="Equation.3" ShapeID="_x0000_i1027" DrawAspect="Content" ObjectID="_1557240462" r:id="rId13"/>
         </w:object>
       </w:r>
       <w:r>
@@ -3968,7 +4360,23 @@
           <w:rFonts w:ascii="Times New Roman" w:hAnsi="Times New Roman" w:cs="Times New Roman"/>
           <w:bCs/>
         </w:rPr>
-        <w:t>), (“Guam”,-1</w:t>
+        <w:t>), (“Guam</w:t>
+      </w:r>
+      <w:proofErr w:type="gramStart"/>
+      <w:r>
+        <w:rPr>
+          <w:rFonts w:ascii="Times New Roman" w:hAnsi="Times New Roman" w:cs="Times New Roman"/>
+          <w:bCs/>
+        </w:rPr>
+        <w:t>”,-</w:t>
+      </w:r>
+      <w:proofErr w:type="gramEnd"/>
+      <w:r>
+        <w:rPr>
+          <w:rFonts w:ascii="Times New Roman" w:hAnsi="Times New Roman" w:cs="Times New Roman"/>
+          <w:bCs/>
+        </w:rPr>
+        <w:t>1</w:t>
       </w:r>
       <w:r>
         <w:rPr>
@@ -3983,11 +4391,11 @@
           <w:bCs/>
           <w:position w:val="-24"/>
         </w:rPr>
-        <w:object w:dxaOrig="1219" w:dyaOrig="620">
-          <v:shape id="_x0000_i1028" type="#_x0000_t75" style="width:60.5pt;height:31pt" o:ole="">
+        <w:object w:dxaOrig="1219" w:dyaOrig="620" w14:anchorId="42BFB6B0">
+          <v:shape id="_x0000_i1028" type="#_x0000_t75" style="width:61pt;height:31pt" o:ole="">
             <v:imagedata r:id="rId14" o:title=""/>
           </v:shape>
-          <o:OLEObject Type="Embed" ProgID="Equation.3" ShapeID="_x0000_i1028" DrawAspect="Content" ObjectID="_1557165620" r:id="rId15"/>
+          <o:OLEObject Type="Embed" ProgID="Equation.3" ShapeID="_x0000_i1028" DrawAspect="Content" ObjectID="_1557240463" r:id="rId15"/>
         </w:object>
       </w:r>
       <w:r>
@@ -4429,7 +4837,6 @@
           <w:rFonts w:ascii="Times New Roman" w:hAnsi="Times New Roman" w:cs="Times New Roman"/>
           <w:bCs/>
         </w:rPr>
-        <w:lastRenderedPageBreak/>
         <w:t>Evaluation is done on each part of the system.</w:t>
       </w:r>
     </w:p>
@@ -5524,7 +5931,7 @@
 </file>
 
 <file path=word/endnotes.xml><?xml version="1.0" encoding="utf-8"?>
-<w:endnotes xmlns:wpc="http://schemas.microsoft.com/office/word/2010/wordprocessingCanvas" xmlns:cx="http://schemas.microsoft.com/office/drawing/2014/chartex" xmlns:cx1="http://schemas.microsoft.com/office/drawing/2015/9/8/chartex" xmlns:cx2="http://schemas.microsoft.com/office/drawing/2015/10/21/chartex" xmlns:cx3="http://schemas.microsoft.com/office/drawing/2016/5/9/chartex" xmlns:cx4="http://schemas.microsoft.com/office/drawing/2016/5/10/chartex" xmlns:cx5="http://schemas.microsoft.com/office/drawing/2016/5/11/chartex" xmlns:cx6="http://schemas.microsoft.com/office/drawing/2016/5/12/chartex" xmlns:cx7="http://schemas.microsoft.com/office/drawing/2016/5/13/chartex" xmlns:cx8="http://schemas.microsoft.com/office/drawing/2016/5/14/chartex" xmlns:mc="http://schemas.openxmlformats.org/markup-compatibility/2006" xmlns:o="urn:schemas-microsoft-com:office:office" xmlns:r="http://schemas.openxmlformats.org/officeDocument/2006/relationships" xmlns:m="http://schemas.openxmlformats.org/officeDocument/2006/math" xmlns:v="urn:schemas-microsoft-com:vml" xmlns:wp14="http://schemas.microsoft.com/office/word/2010/wordprocessingDrawing" xmlns:wp="http://schemas.openxmlformats.org/drawingml/2006/wordprocessingDrawing" xmlns:w10="urn:schemas-microsoft-com:office:word" xmlns:w="http://schemas.openxmlformats.org/wordprocessingml/2006/main" xmlns:w14="http://schemas.microsoft.com/office/word/2010/wordml" xmlns:w15="http://schemas.microsoft.com/office/word/2012/wordml" xmlns:w16se="http://schemas.microsoft.com/office/word/2015/wordml/symex" xmlns:wpg="http://schemas.microsoft.com/office/word/2010/wordprocessingGroup" xmlns:wpi="http://schemas.microsoft.com/office/word/2010/wordprocessingInk" xmlns:wne="http://schemas.microsoft.com/office/word/2006/wordml" xmlns:wps="http://schemas.microsoft.com/office/word/2010/wordprocessingShape" mc:Ignorable="w14 w15 w16se wp14">
+<w:endnotes xmlns:wpc="http://schemas.microsoft.com/office/word/2010/wordprocessingCanvas" xmlns:mo="http://schemas.microsoft.com/office/mac/office/2008/main" xmlns:mc="http://schemas.openxmlformats.org/markup-compatibility/2006" xmlns:mv="urn:schemas-microsoft-com:mac:vml" xmlns:o="urn:schemas-microsoft-com:office:office" xmlns:r="http://schemas.openxmlformats.org/officeDocument/2006/relationships" xmlns:m="http://schemas.openxmlformats.org/officeDocument/2006/math" xmlns:v="urn:schemas-microsoft-com:vml" xmlns:wp14="http://schemas.microsoft.com/office/word/2010/wordprocessingDrawing" xmlns:wp="http://schemas.openxmlformats.org/drawingml/2006/wordprocessingDrawing" xmlns:w10="urn:schemas-microsoft-com:office:word" xmlns:w="http://schemas.openxmlformats.org/wordprocessingml/2006/main" xmlns:w14="http://schemas.microsoft.com/office/word/2010/wordml" xmlns:w15="http://schemas.microsoft.com/office/word/2012/wordml" xmlns:wpg="http://schemas.microsoft.com/office/word/2010/wordprocessingGroup" xmlns:wpi="http://schemas.microsoft.com/office/word/2010/wordprocessingInk" xmlns:wne="http://schemas.microsoft.com/office/word/2006/wordml" xmlns:wps="http://schemas.microsoft.com/office/word/2010/wordprocessingShape" mc:Ignorable="w14 w15 wp14">
   <w:endnote w:type="separator" w:id="-1">
     <w:p>
       <w:pPr>
@@ -5549,7 +5956,7 @@
 </file>
 
 <file path=word/footer1.xml><?xml version="1.0" encoding="utf-8"?>
-<w:ftr xmlns:wpc="http://schemas.microsoft.com/office/word/2010/wordprocessingCanvas" xmlns:cx="http://schemas.microsoft.com/office/drawing/2014/chartex" xmlns:cx1="http://schemas.microsoft.com/office/drawing/2015/9/8/chartex" xmlns:cx2="http://schemas.microsoft.com/office/drawing/2015/10/21/chartex" xmlns:cx3="http://schemas.microsoft.com/office/drawing/2016/5/9/chartex" xmlns:cx4="http://schemas.microsoft.com/office/drawing/2016/5/10/chartex" xmlns:cx5="http://schemas.microsoft.com/office/drawing/2016/5/11/chartex" xmlns:cx6="http://schemas.microsoft.com/office/drawing/2016/5/12/chartex" xmlns:cx7="http://schemas.microsoft.com/office/drawing/2016/5/13/chartex" xmlns:cx8="http://schemas.microsoft.com/office/drawing/2016/5/14/chartex" xmlns:mc="http://schemas.openxmlformats.org/markup-compatibility/2006" xmlns:o="urn:schemas-microsoft-com:office:office" xmlns:r="http://schemas.openxmlformats.org/officeDocument/2006/relationships" xmlns:m="http://schemas.openxmlformats.org/officeDocument/2006/math" xmlns:v="urn:schemas-microsoft-com:vml" xmlns:wp14="http://schemas.microsoft.com/office/word/2010/wordprocessingDrawing" xmlns:wp="http://schemas.openxmlformats.org/drawingml/2006/wordprocessingDrawing" xmlns:w10="urn:schemas-microsoft-com:office:word" xmlns:w="http://schemas.openxmlformats.org/wordprocessingml/2006/main" xmlns:w14="http://schemas.microsoft.com/office/word/2010/wordml" xmlns:w15="http://schemas.microsoft.com/office/word/2012/wordml" xmlns:w16se="http://schemas.microsoft.com/office/word/2015/wordml/symex" xmlns:wpg="http://schemas.microsoft.com/office/word/2010/wordprocessingGroup" xmlns:wpi="http://schemas.microsoft.com/office/word/2010/wordprocessingInk" xmlns:wne="http://schemas.microsoft.com/office/word/2006/wordml" xmlns:wps="http://schemas.microsoft.com/office/word/2010/wordprocessingShape" mc:Ignorable="w14 w15 w16se wp14">
+<w:ftr xmlns:wpc="http://schemas.microsoft.com/office/word/2010/wordprocessingCanvas" xmlns:mo="http://schemas.microsoft.com/office/mac/office/2008/main" xmlns:mc="http://schemas.openxmlformats.org/markup-compatibility/2006" xmlns:mv="urn:schemas-microsoft-com:mac:vml" xmlns:o="urn:schemas-microsoft-com:office:office" xmlns:r="http://schemas.openxmlformats.org/officeDocument/2006/relationships" xmlns:m="http://schemas.openxmlformats.org/officeDocument/2006/math" xmlns:v="urn:schemas-microsoft-com:vml" xmlns:wp14="http://schemas.microsoft.com/office/word/2010/wordprocessingDrawing" xmlns:wp="http://schemas.openxmlformats.org/drawingml/2006/wordprocessingDrawing" xmlns:w10="urn:schemas-microsoft-com:office:word" xmlns:w="http://schemas.openxmlformats.org/wordprocessingml/2006/main" xmlns:w14="http://schemas.microsoft.com/office/word/2010/wordml" xmlns:w15="http://schemas.microsoft.com/office/word/2012/wordml" xmlns:wpg="http://schemas.microsoft.com/office/word/2010/wordprocessingGroup" xmlns:wpi="http://schemas.microsoft.com/office/word/2010/wordprocessingInk" xmlns:wne="http://schemas.microsoft.com/office/word/2006/wordml" xmlns:wps="http://schemas.microsoft.com/office/word/2010/wordprocessingShape" mc:Ignorable="w14 w15 wp14">
   <w:p>
     <w:pPr>
       <w:pStyle w:val="Footer"/>
@@ -5562,7 +5969,7 @@
 </file>
 
 <file path=word/footnotes.xml><?xml version="1.0" encoding="utf-8"?>
-<w:footnotes xmlns:wpc="http://schemas.microsoft.com/office/word/2010/wordprocessingCanvas" xmlns:cx="http://schemas.microsoft.com/office/drawing/2014/chartex" xmlns:cx1="http://schemas.microsoft.com/office/drawing/2015/9/8/chartex" xmlns:cx2="http://schemas.microsoft.com/office/drawing/2015/10/21/chartex" xmlns:cx3="http://schemas.microsoft.com/office/drawing/2016/5/9/chartex" xmlns:cx4="http://schemas.microsoft.com/office/drawing/2016/5/10/chartex" xmlns:cx5="http://schemas.microsoft.com/office/drawing/2016/5/11/chartex" xmlns:cx6="http://schemas.microsoft.com/office/drawing/2016/5/12/chartex" xmlns:cx7="http://schemas.microsoft.com/office/drawing/2016/5/13/chartex" xmlns:cx8="http://schemas.microsoft.com/office/drawing/2016/5/14/chartex" xmlns:mc="http://schemas.openxmlformats.org/markup-compatibility/2006" xmlns:o="urn:schemas-microsoft-com:office:office" xmlns:r="http://schemas.openxmlformats.org/officeDocument/2006/relationships" xmlns:m="http://schemas.openxmlformats.org/officeDocument/2006/math" xmlns:v="urn:schemas-microsoft-com:vml" xmlns:wp14="http://schemas.microsoft.com/office/word/2010/wordprocessingDrawing" xmlns:wp="http://schemas.openxmlformats.org/drawingml/2006/wordprocessingDrawing" xmlns:w10="urn:schemas-microsoft-com:office:word" xmlns:w="http://schemas.openxmlformats.org/wordprocessingml/2006/main" xmlns:w14="http://schemas.microsoft.com/office/word/2010/wordml" xmlns:w15="http://schemas.microsoft.com/office/word/2012/wordml" xmlns:w16se="http://schemas.microsoft.com/office/word/2015/wordml/symex" xmlns:wpg="http://schemas.microsoft.com/office/word/2010/wordprocessingGroup" xmlns:wpi="http://schemas.microsoft.com/office/word/2010/wordprocessingInk" xmlns:wne="http://schemas.microsoft.com/office/word/2006/wordml" xmlns:wps="http://schemas.microsoft.com/office/word/2010/wordprocessingShape" mc:Ignorable="w14 w15 w16se wp14">
+<w:footnotes xmlns:wpc="http://schemas.microsoft.com/office/word/2010/wordprocessingCanvas" xmlns:mo="http://schemas.microsoft.com/office/mac/office/2008/main" xmlns:mc="http://schemas.openxmlformats.org/markup-compatibility/2006" xmlns:mv="urn:schemas-microsoft-com:mac:vml" xmlns:o="urn:schemas-microsoft-com:office:office" xmlns:r="http://schemas.openxmlformats.org/officeDocument/2006/relationships" xmlns:m="http://schemas.openxmlformats.org/officeDocument/2006/math" xmlns:v="urn:schemas-microsoft-com:vml" xmlns:wp14="http://schemas.microsoft.com/office/word/2010/wordprocessingDrawing" xmlns:wp="http://schemas.openxmlformats.org/drawingml/2006/wordprocessingDrawing" xmlns:w10="urn:schemas-microsoft-com:office:word" xmlns:w="http://schemas.openxmlformats.org/wordprocessingml/2006/main" xmlns:w14="http://schemas.microsoft.com/office/word/2010/wordml" xmlns:w15="http://schemas.microsoft.com/office/word/2012/wordml" xmlns:wpg="http://schemas.microsoft.com/office/word/2010/wordprocessingGroup" xmlns:wpi="http://schemas.microsoft.com/office/word/2010/wordprocessingInk" xmlns:wne="http://schemas.microsoft.com/office/word/2006/wordml" xmlns:wps="http://schemas.microsoft.com/office/word/2010/wordprocessingShape" mc:Ignorable="w14 w15 wp14">
   <w:footnote w:type="separator" w:id="-1">
     <w:p>
       <w:pPr>
@@ -5587,7 +5994,7 @@
 </file>
 
 <file path=word/header1.xml><?xml version="1.0" encoding="utf-8"?>
-<w:hdr xmlns:wpc="http://schemas.microsoft.com/office/word/2010/wordprocessingCanvas" xmlns:cx="http://schemas.microsoft.com/office/drawing/2014/chartex" xmlns:cx1="http://schemas.microsoft.com/office/drawing/2015/9/8/chartex" xmlns:cx2="http://schemas.microsoft.com/office/drawing/2015/10/21/chartex" xmlns:cx3="http://schemas.microsoft.com/office/drawing/2016/5/9/chartex" xmlns:cx4="http://schemas.microsoft.com/office/drawing/2016/5/10/chartex" xmlns:cx5="http://schemas.microsoft.com/office/drawing/2016/5/11/chartex" xmlns:cx6="http://schemas.microsoft.com/office/drawing/2016/5/12/chartex" xmlns:cx7="http://schemas.microsoft.com/office/drawing/2016/5/13/chartex" xmlns:cx8="http://schemas.microsoft.com/office/drawing/2016/5/14/chartex" xmlns:mc="http://schemas.openxmlformats.org/markup-compatibility/2006" xmlns:o="urn:schemas-microsoft-com:office:office" xmlns:r="http://schemas.openxmlformats.org/officeDocument/2006/relationships" xmlns:m="http://schemas.openxmlformats.org/officeDocument/2006/math" xmlns:v="urn:schemas-microsoft-com:vml" xmlns:wp14="http://schemas.microsoft.com/office/word/2010/wordprocessingDrawing" xmlns:wp="http://schemas.openxmlformats.org/drawingml/2006/wordprocessingDrawing" xmlns:w10="urn:schemas-microsoft-com:office:word" xmlns:w="http://schemas.openxmlformats.org/wordprocessingml/2006/main" xmlns:w14="http://schemas.microsoft.com/office/word/2010/wordml" xmlns:w15="http://schemas.microsoft.com/office/word/2012/wordml" xmlns:w16se="http://schemas.microsoft.com/office/word/2015/wordml/symex" xmlns:wpg="http://schemas.microsoft.com/office/word/2010/wordprocessingGroup" xmlns:wpi="http://schemas.microsoft.com/office/word/2010/wordprocessingInk" xmlns:wne="http://schemas.microsoft.com/office/word/2006/wordml" xmlns:wps="http://schemas.microsoft.com/office/word/2010/wordprocessingShape" mc:Ignorable="w14 w15 w16se wp14">
+<w:hdr xmlns:wpc="http://schemas.microsoft.com/office/word/2010/wordprocessingCanvas" xmlns:mo="http://schemas.microsoft.com/office/mac/office/2008/main" xmlns:mc="http://schemas.openxmlformats.org/markup-compatibility/2006" xmlns:mv="urn:schemas-microsoft-com:mac:vml" xmlns:o="urn:schemas-microsoft-com:office:office" xmlns:r="http://schemas.openxmlformats.org/officeDocument/2006/relationships" xmlns:m="http://schemas.openxmlformats.org/officeDocument/2006/math" xmlns:v="urn:schemas-microsoft-com:vml" xmlns:wp14="http://schemas.microsoft.com/office/word/2010/wordprocessingDrawing" xmlns:wp="http://schemas.openxmlformats.org/drawingml/2006/wordprocessingDrawing" xmlns:w10="urn:schemas-microsoft-com:office:word" xmlns:w="http://schemas.openxmlformats.org/wordprocessingml/2006/main" xmlns:w14="http://schemas.microsoft.com/office/word/2010/wordml" xmlns:w15="http://schemas.microsoft.com/office/word/2012/wordml" xmlns:wpg="http://schemas.microsoft.com/office/word/2010/wordprocessingGroup" xmlns:wpi="http://schemas.microsoft.com/office/word/2010/wordprocessingInk" xmlns:wne="http://schemas.microsoft.com/office/word/2006/wordml" xmlns:wps="http://schemas.microsoft.com/office/word/2010/wordprocessingShape" mc:Ignorable="w14 w15 wp14">
   <w:p>
     <w:pPr>
       <w:pStyle w:val="Header"/>
@@ -5602,11 +6009,19 @@
       </w:rPr>
       <w:t xml:space="preserve">TEAM: </w:t>
     </w:r>
+    <w:proofErr w:type="spellStart"/>
     <w:r>
       <w:rPr>
         <w:lang w:val="en-US"/>
       </w:rPr>
-      <w:t>Enhanced</w:t>
+      <w:t>Dsc</w:t>
+    </w:r>
+    <w:proofErr w:type="spellEnd"/>
+    <w:r>
+      <w:rPr>
+        <w:lang w:val="en-US"/>
+      </w:rPr>
+      <w:t xml:space="preserve"> </w:t>
     </w:r>
     <w:r>
       <w:rPr>
@@ -5623,25 +6038,33 @@
         <w:lang w:val="en-US"/>
       </w:rPr>
     </w:pPr>
+    <w:proofErr w:type="spellStart"/>
     <w:r>
       <w:rPr>
         <w:lang w:val="en-US"/>
       </w:rPr>
-      <w:t xml:space="preserve">Nathaphol Leungsuwan, </w:t>
+      <w:t>Nathaphol</w:t>
+    </w:r>
+    <w:proofErr w:type="spellEnd"/>
+    <w:r>
+      <w:rPr>
+        <w:lang w:val="en-US"/>
+      </w:rPr>
+      <w:t xml:space="preserve"> </w:t>
     </w:r>
     <w:proofErr w:type="spellStart"/>
     <w:r>
       <w:rPr>
         <w:lang w:val="en-US"/>
       </w:rPr>
-      <w:t>Qilong</w:t>
+      <w:t>Leungsuwan</w:t>
     </w:r>
     <w:proofErr w:type="spellEnd"/>
     <w:r>
       <w:rPr>
         <w:lang w:val="en-US"/>
       </w:rPr>
-      <w:t xml:space="preserve"> Zhao, </w:t>
+      <w:t xml:space="preserve">, Qilong Zhao, </w:t>
     </w:r>
     <w:proofErr w:type="spellStart"/>
     <w:r>
@@ -5662,8 +6085,8 @@
 </file>
 
 <file path=word/numbering.xml><?xml version="1.0" encoding="utf-8"?>
-<w:numbering xmlns:wpc="http://schemas.microsoft.com/office/word/2010/wordprocessingCanvas" xmlns:cx="http://schemas.microsoft.com/office/drawing/2014/chartex" xmlns:cx1="http://schemas.microsoft.com/office/drawing/2015/9/8/chartex" xmlns:cx2="http://schemas.microsoft.com/office/drawing/2015/10/21/chartex" xmlns:cx3="http://schemas.microsoft.com/office/drawing/2016/5/9/chartex" xmlns:cx4="http://schemas.microsoft.com/office/drawing/2016/5/10/chartex" xmlns:cx5="http://schemas.microsoft.com/office/drawing/2016/5/11/chartex" xmlns:cx6="http://schemas.microsoft.com/office/drawing/2016/5/12/chartex" xmlns:cx7="http://schemas.microsoft.com/office/drawing/2016/5/13/chartex" xmlns:cx8="http://schemas.microsoft.com/office/drawing/2016/5/14/chartex" xmlns:mc="http://schemas.openxmlformats.org/markup-compatibility/2006" xmlns:o="urn:schemas-microsoft-com:office:office" xmlns:r="http://schemas.openxmlformats.org/officeDocument/2006/relationships" xmlns:m="http://schemas.openxmlformats.org/officeDocument/2006/math" xmlns:v="urn:schemas-microsoft-com:vml" xmlns:wp14="http://schemas.microsoft.com/office/word/2010/wordprocessingDrawing" xmlns:wp="http://schemas.openxmlformats.org/drawingml/2006/wordprocessingDrawing" xmlns:w10="urn:schemas-microsoft-com:office:word" xmlns:w="http://schemas.openxmlformats.org/wordprocessingml/2006/main" xmlns:w14="http://schemas.microsoft.com/office/word/2010/wordml" xmlns:w15="http://schemas.microsoft.com/office/word/2012/wordml" xmlns:w16se="http://schemas.microsoft.com/office/word/2015/wordml/symex" xmlns:wpg="http://schemas.microsoft.com/office/word/2010/wordprocessingGroup" xmlns:wpi="http://schemas.microsoft.com/office/word/2010/wordprocessingInk" xmlns:wne="http://schemas.microsoft.com/office/word/2006/wordml" xmlns:wps="http://schemas.microsoft.com/office/word/2010/wordprocessingShape" mc:Ignorable="w14 w15 w16se wp14">
-  <w:abstractNum w:abstractNumId="0" w15:restartNumberingAfterBreak="0">
+<w:numbering xmlns:wpc="http://schemas.microsoft.com/office/word/2010/wordprocessingCanvas" xmlns:mo="http://schemas.microsoft.com/office/mac/office/2008/main" xmlns:mc="http://schemas.openxmlformats.org/markup-compatibility/2006" xmlns:mv="urn:schemas-microsoft-com:mac:vml" xmlns:o="urn:schemas-microsoft-com:office:office" xmlns:r="http://schemas.openxmlformats.org/officeDocument/2006/relationships" xmlns:m="http://schemas.openxmlformats.org/officeDocument/2006/math" xmlns:v="urn:schemas-microsoft-com:vml" xmlns:wp14="http://schemas.microsoft.com/office/word/2010/wordprocessingDrawing" xmlns:wp="http://schemas.openxmlformats.org/drawingml/2006/wordprocessingDrawing" xmlns:w10="urn:schemas-microsoft-com:office:word" xmlns:w="http://schemas.openxmlformats.org/wordprocessingml/2006/main" xmlns:w14="http://schemas.microsoft.com/office/word/2010/wordml" xmlns:w15="http://schemas.microsoft.com/office/word/2012/wordml" xmlns:wpg="http://schemas.microsoft.com/office/word/2010/wordprocessingGroup" xmlns:wpi="http://schemas.microsoft.com/office/word/2010/wordprocessingInk" xmlns:wne="http://schemas.microsoft.com/office/word/2006/wordml" xmlns:wps="http://schemas.microsoft.com/office/word/2010/wordprocessingShape" mc:Ignorable="w14 w15 wp14">
+  <w:abstractNum w:abstractNumId="0">
     <w:nsid w:val="020366B0"/>
     <w:multiLevelType w:val="hybridMultilevel"/>
     <w:tmpl w:val="5F5CB3DC"/>
@@ -5752,7 +6175,7 @@
       </w:pPr>
     </w:lvl>
   </w:abstractNum>
-  <w:abstractNum w:abstractNumId="1" w15:restartNumberingAfterBreak="0">
+  <w:abstractNum w:abstractNumId="1">
     <w:nsid w:val="09D96F30"/>
     <w:multiLevelType w:val="hybridMultilevel"/>
     <w:tmpl w:val="DFD8115A"/>
@@ -5865,7 +6288,7 @@
       </w:rPr>
     </w:lvl>
   </w:abstractNum>
-  <w:abstractNum w:abstractNumId="2" w15:restartNumberingAfterBreak="0">
+  <w:abstractNum w:abstractNumId="2">
     <w:nsid w:val="0CA30A0F"/>
     <w:multiLevelType w:val="hybridMultilevel"/>
     <w:tmpl w:val="59A6B554"/>
@@ -5954,7 +6377,7 @@
       </w:pPr>
     </w:lvl>
   </w:abstractNum>
-  <w:abstractNum w:abstractNumId="3" w15:restartNumberingAfterBreak="0">
+  <w:abstractNum w:abstractNumId="3">
     <w:nsid w:val="253D5CA2"/>
     <w:multiLevelType w:val="hybridMultilevel"/>
     <w:tmpl w:val="50065C3A"/>
@@ -6043,7 +6466,7 @@
       </w:pPr>
     </w:lvl>
   </w:abstractNum>
-  <w:abstractNum w:abstractNumId="4" w15:restartNumberingAfterBreak="0">
+  <w:abstractNum w:abstractNumId="4">
     <w:nsid w:val="261D6C92"/>
     <w:multiLevelType w:val="hybridMultilevel"/>
     <w:tmpl w:val="AB30FF94"/>
@@ -6132,7 +6555,7 @@
       </w:pPr>
     </w:lvl>
   </w:abstractNum>
-  <w:abstractNum w:abstractNumId="5" w15:restartNumberingAfterBreak="0">
+  <w:abstractNum w:abstractNumId="5">
     <w:nsid w:val="2AFE1F63"/>
     <w:multiLevelType w:val="hybridMultilevel"/>
     <w:tmpl w:val="30824E32"/>
@@ -6221,7 +6644,7 @@
       </w:pPr>
     </w:lvl>
   </w:abstractNum>
-  <w:abstractNum w:abstractNumId="6" w15:restartNumberingAfterBreak="0">
+  <w:abstractNum w:abstractNumId="6">
     <w:nsid w:val="2B52369A"/>
     <w:multiLevelType w:val="hybridMultilevel"/>
     <w:tmpl w:val="5F5CB3DC"/>
@@ -6310,7 +6733,7 @@
       </w:pPr>
     </w:lvl>
   </w:abstractNum>
-  <w:abstractNum w:abstractNumId="7" w15:restartNumberingAfterBreak="0">
+  <w:abstractNum w:abstractNumId="7">
     <w:nsid w:val="37D17F6D"/>
     <w:multiLevelType w:val="hybridMultilevel"/>
     <w:tmpl w:val="50065C3A"/>
@@ -6399,7 +6822,7 @@
       </w:pPr>
     </w:lvl>
   </w:abstractNum>
-  <w:abstractNum w:abstractNumId="8" w15:restartNumberingAfterBreak="0">
+  <w:abstractNum w:abstractNumId="8">
     <w:nsid w:val="4C37159F"/>
     <w:multiLevelType w:val="hybridMultilevel"/>
     <w:tmpl w:val="7DB061C2"/>
@@ -6488,7 +6911,7 @@
       </w:pPr>
     </w:lvl>
   </w:abstractNum>
-  <w:abstractNum w:abstractNumId="9" w15:restartNumberingAfterBreak="0">
+  <w:abstractNum w:abstractNumId="9">
     <w:nsid w:val="4D591CF0"/>
     <w:multiLevelType w:val="hybridMultilevel"/>
     <w:tmpl w:val="CAEA01DC"/>
@@ -6577,7 +7000,7 @@
       </w:pPr>
     </w:lvl>
   </w:abstractNum>
-  <w:abstractNum w:abstractNumId="10" w15:restartNumberingAfterBreak="0">
+  <w:abstractNum w:abstractNumId="10">
     <w:nsid w:val="74D731CA"/>
     <w:multiLevelType w:val="hybridMultilevel"/>
     <w:tmpl w:val="1DDABBD6"/>
@@ -6703,7 +7126,7 @@
 </file>
 
 <file path=word/styles.xml><?xml version="1.0" encoding="utf-8"?>
-<w:styles xmlns:mc="http://schemas.openxmlformats.org/markup-compatibility/2006" xmlns:r="http://schemas.openxmlformats.org/officeDocument/2006/relationships" xmlns:w="http://schemas.openxmlformats.org/wordprocessingml/2006/main" xmlns:w14="http://schemas.microsoft.com/office/word/2010/wordml" xmlns:w15="http://schemas.microsoft.com/office/word/2012/wordml" xmlns:w16se="http://schemas.microsoft.com/office/word/2015/wordml/symex" mc:Ignorable="w14 w15 w16se">
+<w:styles xmlns:mc="http://schemas.openxmlformats.org/markup-compatibility/2006" xmlns:r="http://schemas.openxmlformats.org/officeDocument/2006/relationships" xmlns:w="http://schemas.openxmlformats.org/wordprocessingml/2006/main" xmlns:w14="http://schemas.microsoft.com/office/word/2010/wordml" xmlns:w15="http://schemas.microsoft.com/office/word/2012/wordml" mc:Ignorable="w14 w15">
   <w:docDefaults>
     <w:rPrDefault>
       <w:rPr>
@@ -6719,7 +7142,7 @@
       </w:pPr>
     </w:pPrDefault>
   </w:docDefaults>
-  <w:latentStyles w:defLockedState="0" w:defUIPriority="99" w:defSemiHidden="0" w:defUnhideWhenUsed="0" w:defQFormat="0" w:count="374">
+  <w:latentStyles w:defLockedState="0" w:defUIPriority="99" w:defSemiHidden="0" w:defUnhideWhenUsed="0" w:defQFormat="0" w:count="382">
     <w:lsdException w:name="Normal" w:uiPriority="0" w:qFormat="1"/>
     <w:lsdException w:name="heading 1" w:uiPriority="9" w:qFormat="1"/>
     <w:lsdException w:name="heading 2" w:semiHidden="1" w:uiPriority="9" w:unhideWhenUsed="1" w:qFormat="1"/>
@@ -7093,7 +7516,6 @@
     <w:lsdException w:name="List Table 7 Colorful Accent 6" w:uiPriority="52"/>
     <w:lsdException w:name="Mention" w:semiHidden="1" w:unhideWhenUsed="1"/>
     <w:lsdException w:name="Smart Hyperlink" w:semiHidden="1" w:unhideWhenUsed="1"/>
-    <w:lsdException w:name="Hashtag" w:semiHidden="1" w:unhideWhenUsed="1"/>
   </w:latentStyles>
   <w:style w:type="paragraph" w:default="1" w:styleId="Normal">
     <w:name w:val="Normal"/>
@@ -7190,6 +7612,7 @@
       <w:spacing w:after="0" w:line="240" w:lineRule="auto"/>
     </w:pPr>
     <w:tblPr>
+      <w:tblInd w:w="0" w:type="dxa"/>
       <w:tblBorders>
         <w:top w:val="single" w:sz="4" w:space="0" w:color="auto"/>
         <w:left w:val="single" w:sz="4" w:space="0" w:color="auto"/>
@@ -7198,6 +7621,12 @@
         <w:insideH w:val="single" w:sz="4" w:space="0" w:color="auto"/>
         <w:insideV w:val="single" w:sz="4" w:space="0" w:color="auto"/>
       </w:tblBorders>
+      <w:tblCellMar>
+        <w:top w:w="0" w:type="dxa"/>
+        <w:left w:w="108" w:type="dxa"/>
+        <w:bottom w:w="0" w:type="dxa"/>
+        <w:right w:w="108" w:type="dxa"/>
+      </w:tblCellMar>
     </w:tblPr>
   </w:style>
   <w:style w:type="character" w:styleId="PlaceholderText">
@@ -7479,7 +7908,7 @@
 </file>
 
 <file path=customXml/itemProps1.xml><?xml version="1.0" encoding="utf-8"?>
-<ds:datastoreItem xmlns:ds="http://schemas.openxmlformats.org/officeDocument/2006/customXml" ds:itemID="{21B390AF-EA26-4A83-8AC6-10009964B461}">
+<ds:datastoreItem xmlns:ds="http://schemas.openxmlformats.org/officeDocument/2006/customXml" ds:itemID="{ACC93160-2B15-B341-9DF5-A8BCA4CA27F8}">
   <ds:schemaRefs>
     <ds:schemaRef ds:uri="http://schemas.openxmlformats.org/officeDocument/2006/bibliography"/>
   </ds:schemaRefs>

</xml_diff>